<commit_message>
Atualizado documento de versionamento
</commit_message>
<xml_diff>
--- a/Controle_Versionamento.docx
+++ b/Controle_Versionamento.docx
@@ -277,7 +277,18 @@
           <w:sz w:val="28"/>
           <w:szCs w:val="28"/>
         </w:rPr>
-        <w:t>06/11/2019</w:t>
+        <w:t>20</w:t>
+      </w:r>
+      <w:bookmarkStart w:id="0" w:name="_GoBack"/>
+      <w:bookmarkEnd w:id="0"/>
+      <w:r>
+        <w:rPr>
+          <w:rFonts w:ascii="Arial" w:hAnsi="Arial" w:cs="Arial"/>
+          <w:b/>
+          <w:sz w:val="28"/>
+          <w:szCs w:val="28"/>
+        </w:rPr>
+        <w:t>/11/2019</w:t>
       </w:r>
     </w:p>
     <w:p>
@@ -700,15 +711,7 @@
           <w:sz w:val="24"/>
           <w:szCs w:val="28"/>
         </w:rPr>
-        <w:t>06/11</w:t>
-      </w:r>
-      <w:r>
-        <w:rPr>
-          <w:rFonts w:ascii="Arial" w:hAnsi="Arial" w:cs="Arial"/>
-          <w:sz w:val="24"/>
-          <w:szCs w:val="28"/>
-        </w:rPr>
-        <w:t>/2019</w:t>
+        <w:t>06/11/2019</w:t>
       </w:r>
     </w:p>
     <w:p>
@@ -883,16 +886,7 @@
           <w:sz w:val="24"/>
           <w:szCs w:val="28"/>
         </w:rPr>
-        <w:t>T</w:t>
-      </w:r>
-      <w:r>
-        <w:rPr>
-          <w:rFonts w:ascii="Arial" w:hAnsi="Arial" w:cs="Arial"/>
-          <w:b/>
-          <w:sz w:val="24"/>
-          <w:szCs w:val="28"/>
-        </w:rPr>
-        <w:t>ela de avisos de pedidos próximos</w:t>
+        <w:t>Tela de avisos de pedidos próximos</w:t>
       </w:r>
       <w:r>
         <w:rPr>
@@ -933,16 +927,7 @@
           <w:sz w:val="24"/>
           <w:szCs w:val="28"/>
         </w:rPr>
-        <w:t>T</w:t>
-      </w:r>
-      <w:r>
-        <w:rPr>
-          <w:rFonts w:ascii="Arial" w:hAnsi="Arial" w:cs="Arial"/>
-          <w:b/>
-          <w:sz w:val="24"/>
-          <w:szCs w:val="28"/>
-        </w:rPr>
-        <w:t xml:space="preserve">ela de cadastro de </w:t>
+        <w:t xml:space="preserve">Tela de cadastro de </w:t>
       </w:r>
       <w:proofErr w:type="spellStart"/>
       <w:r>
@@ -1118,6 +1103,7 @@
           <w:ilvl w:val="0"/>
           <w:numId w:val="2"/>
         </w:numPr>
+        <w:jc w:val="both"/>
         <w:rPr>
           <w:rFonts w:ascii="Arial" w:hAnsi="Arial" w:cs="Arial"/>
           <w:sz w:val="24"/>
@@ -1144,6 +1130,7 @@
     <w:p>
       <w:pPr>
         <w:pStyle w:val="PargrafodaLista"/>
+        <w:jc w:val="both"/>
         <w:rPr>
           <w:rFonts w:ascii="Arial" w:hAnsi="Arial" w:cs="Arial"/>
           <w:sz w:val="24"/>
@@ -1158,6 +1145,7 @@
           <w:ilvl w:val="0"/>
           <w:numId w:val="2"/>
         </w:numPr>
+        <w:jc w:val="both"/>
         <w:rPr>
           <w:rFonts w:ascii="Arial" w:hAnsi="Arial" w:cs="Arial"/>
           <w:sz w:val="24"/>
@@ -1188,59 +1176,51 @@
           <w:sz w:val="24"/>
           <w:szCs w:val="28"/>
         </w:rPr>
-        <w:t xml:space="preserve">, a tela contém os campos de: Data do dia, Fornecedor, Nº do Pedido, Data de Envio, Data Prevista de Entrega, Data Real da Entrega e Informações Adicionais. Ao ser cadastrado, o pedido automaticamente já ficará com a situação de entrega “Dentro do Prazo” e conforme os dias vão passando ao entrar no sistema esse status é atualizado. Nesta Tela também terão os </w:t>
-      </w:r>
-      <w:r>
-        <w:rPr>
-          <w:rFonts w:ascii="Arial" w:hAnsi="Arial" w:cs="Arial"/>
+        <w:t xml:space="preserve">, a tela contém os campos de: Data do dia, Fornecedor, Nº do Pedido, Data de Envio, Data Prevista de Entrega, Data Real da Entrega e Informações Adicionais. Ao ser cadastrado, o pedido automaticamente já ficará com a situação de entrega “Dentro do Prazo” e conforme os dias vão passando ao entrar no sistema esse status é atualizado. Nesta Tela também terão os botões: </w:t>
+      </w:r>
+      <w:r>
+        <w:rPr>
+          <w:rFonts w:ascii="Arial" w:hAnsi="Arial" w:cs="Arial"/>
+          <w:b/>
+          <w:sz w:val="24"/>
+          <w:szCs w:val="28"/>
+        </w:rPr>
+        <w:t>Novo</w:t>
+      </w:r>
+      <w:r>
+        <w:rPr>
+          <w:rFonts w:ascii="Arial" w:hAnsi="Arial" w:cs="Arial"/>
+          <w:sz w:val="24"/>
+          <w:szCs w:val="28"/>
+        </w:rPr>
+        <w:t xml:space="preserve"> para cadastrar um novo CEP, </w:t>
+      </w:r>
+      <w:r>
+        <w:rPr>
+          <w:rFonts w:ascii="Arial" w:hAnsi="Arial" w:cs="Arial"/>
+          <w:b/>
+          <w:sz w:val="24"/>
+          <w:szCs w:val="28"/>
+        </w:rPr>
+        <w:t xml:space="preserve">Limpar </w:t>
+      </w:r>
+      <w:r>
+        <w:rPr>
+          <w:rFonts w:ascii="Arial" w:hAnsi="Arial" w:cs="Arial"/>
+          <w:sz w:val="24"/>
+          <w:szCs w:val="28"/>
+        </w:rPr>
+        <w:t xml:space="preserve">para limpar os campos, </w:t>
+      </w:r>
+      <w:proofErr w:type="gramStart"/>
+      <w:r>
+        <w:rPr>
+          <w:rFonts w:ascii="Arial" w:hAnsi="Arial" w:cs="Arial"/>
+          <w:b/>
           <w:sz w:val="24"/>
           <w:szCs w:val="28"/>
         </w:rPr>
         <w:lastRenderedPageBreak/>
-        <w:t xml:space="preserve">botões: </w:t>
-      </w:r>
-      <w:r>
-        <w:rPr>
-          <w:rFonts w:ascii="Arial" w:hAnsi="Arial" w:cs="Arial"/>
-          <w:b/>
-          <w:sz w:val="24"/>
-          <w:szCs w:val="28"/>
-        </w:rPr>
-        <w:t>Novo</w:t>
-      </w:r>
-      <w:r>
-        <w:rPr>
-          <w:rFonts w:ascii="Arial" w:hAnsi="Arial" w:cs="Arial"/>
-          <w:sz w:val="24"/>
-          <w:szCs w:val="28"/>
-        </w:rPr>
-        <w:t xml:space="preserve"> para cadastrar um novo CEP, </w:t>
-      </w:r>
-      <w:r>
-        <w:rPr>
-          <w:rFonts w:ascii="Arial" w:hAnsi="Arial" w:cs="Arial"/>
-          <w:b/>
-          <w:sz w:val="24"/>
-          <w:szCs w:val="28"/>
-        </w:rPr>
-        <w:t xml:space="preserve">Limpar </w:t>
-      </w:r>
-      <w:r>
-        <w:rPr>
-          <w:rFonts w:ascii="Arial" w:hAnsi="Arial" w:cs="Arial"/>
-          <w:sz w:val="24"/>
-          <w:szCs w:val="28"/>
-        </w:rPr>
-        <w:t xml:space="preserve">para limpar os campos, </w:t>
-      </w:r>
-      <w:proofErr w:type="gramStart"/>
-      <w:r>
-        <w:rPr>
-          <w:rFonts w:ascii="Arial" w:hAnsi="Arial" w:cs="Arial"/>
-          <w:b/>
-          <w:sz w:val="24"/>
-          <w:szCs w:val="28"/>
-        </w:rPr>
         <w:t>Cancelar</w:t>
       </w:r>
       <w:proofErr w:type="gramEnd"/>
@@ -1278,8 +1258,18 @@
         </w:rPr>
         <w:t>para abrir a tela de relatórios.</w:t>
       </w:r>
-      <w:bookmarkStart w:id="0" w:name="_GoBack"/>
-      <w:bookmarkEnd w:id="0"/>
+    </w:p>
+    <w:p>
+      <w:pPr>
+        <w:tabs>
+          <w:tab w:val="right" w:pos="8504"/>
+        </w:tabs>
+        <w:rPr>
+          <w:rFonts w:ascii="Arial" w:hAnsi="Arial" w:cs="Arial"/>
+          <w:sz w:val="24"/>
+          <w:szCs w:val="28"/>
+        </w:rPr>
+      </w:pPr>
     </w:p>
     <w:p>
       <w:pPr>
@@ -1391,6 +1381,3783 @@
           <w:szCs w:val="28"/>
         </w:rPr>
       </w:pPr>
+      <w:r>
+        <w:rPr>
+          <w:rFonts w:ascii="Arial" w:hAnsi="Arial" w:cs="Arial"/>
+          <w:sz w:val="24"/>
+          <w:szCs w:val="28"/>
+        </w:rPr>
+        <w:tab/>
+      </w:r>
+    </w:p>
+    <w:p>
+      <w:pPr>
+        <w:rPr>
+          <w:rFonts w:ascii="Arial" w:hAnsi="Arial" w:cs="Arial"/>
+          <w:b/>
+          <w:sz w:val="24"/>
+          <w:szCs w:val="28"/>
+        </w:rPr>
+      </w:pPr>
+      <w:r>
+        <w:rPr>
+          <w:rFonts w:ascii="Arial" w:hAnsi="Arial" w:cs="Arial"/>
+          <w:b/>
+          <w:sz w:val="24"/>
+          <w:szCs w:val="28"/>
+        </w:rPr>
+        <w:t xml:space="preserve">Data: </w:t>
+      </w:r>
+      <w:r>
+        <w:rPr>
+          <w:rFonts w:ascii="Arial" w:hAnsi="Arial" w:cs="Arial"/>
+          <w:sz w:val="24"/>
+          <w:szCs w:val="28"/>
+        </w:rPr>
+        <w:t>09</w:t>
+      </w:r>
+      <w:r>
+        <w:rPr>
+          <w:rFonts w:ascii="Arial" w:hAnsi="Arial" w:cs="Arial"/>
+          <w:sz w:val="24"/>
+          <w:szCs w:val="28"/>
+        </w:rPr>
+        <w:t>/11/2019</w:t>
+      </w:r>
+    </w:p>
+    <w:p>
+      <w:pPr>
+        <w:rPr>
+          <w:rFonts w:ascii="Arial" w:hAnsi="Arial" w:cs="Arial"/>
+          <w:sz w:val="24"/>
+          <w:szCs w:val="28"/>
+        </w:rPr>
+      </w:pPr>
+      <w:r>
+        <w:rPr>
+          <w:rFonts w:ascii="Arial" w:hAnsi="Arial" w:cs="Arial"/>
+          <w:b/>
+          <w:sz w:val="24"/>
+          <w:szCs w:val="28"/>
+        </w:rPr>
+        <w:t xml:space="preserve">Versão: </w:t>
+      </w:r>
+      <w:r>
+        <w:rPr>
+          <w:rFonts w:ascii="Arial" w:hAnsi="Arial" w:cs="Arial"/>
+          <w:sz w:val="24"/>
+          <w:szCs w:val="28"/>
+        </w:rPr>
+        <w:t>1.2</w:t>
+      </w:r>
+    </w:p>
+    <w:p>
+      <w:pPr>
+        <w:rPr>
+          <w:rFonts w:ascii="Arial" w:hAnsi="Arial" w:cs="Arial"/>
+          <w:sz w:val="24"/>
+          <w:szCs w:val="28"/>
+        </w:rPr>
+      </w:pPr>
+      <w:r>
+        <w:rPr>
+          <w:rFonts w:ascii="Arial" w:hAnsi="Arial" w:cs="Arial"/>
+          <w:b/>
+          <w:sz w:val="24"/>
+          <w:szCs w:val="28"/>
+        </w:rPr>
+        <w:t xml:space="preserve">Título: </w:t>
+      </w:r>
+      <w:r>
+        <w:rPr>
+          <w:rFonts w:ascii="Arial" w:hAnsi="Arial" w:cs="Arial"/>
+          <w:sz w:val="24"/>
+          <w:szCs w:val="28"/>
+        </w:rPr>
+        <w:t xml:space="preserve">Criação de tela de </w:t>
+      </w:r>
+      <w:r>
+        <w:rPr>
+          <w:rFonts w:ascii="Arial" w:hAnsi="Arial" w:cs="Arial"/>
+          <w:sz w:val="24"/>
+          <w:szCs w:val="28"/>
+        </w:rPr>
+        <w:t>Relatórios com todos os filtros configurados</w:t>
+      </w:r>
+    </w:p>
+    <w:p>
+      <w:pPr>
+        <w:rPr>
+          <w:rFonts w:ascii="Arial" w:hAnsi="Arial" w:cs="Arial"/>
+          <w:b/>
+          <w:sz w:val="24"/>
+          <w:szCs w:val="28"/>
+        </w:rPr>
+      </w:pPr>
+      <w:r>
+        <w:rPr>
+          <w:rFonts w:ascii="Arial" w:hAnsi="Arial" w:cs="Arial"/>
+          <w:b/>
+          <w:sz w:val="24"/>
+          <w:szCs w:val="28"/>
+        </w:rPr>
+        <w:t>Autores:</w:t>
+      </w:r>
+    </w:p>
+    <w:p>
+      <w:pPr>
+        <w:pStyle w:val="PargrafodaLista"/>
+        <w:numPr>
+          <w:ilvl w:val="0"/>
+          <w:numId w:val="1"/>
+        </w:numPr>
+        <w:rPr>
+          <w:rFonts w:ascii="Arial" w:hAnsi="Arial" w:cs="Arial"/>
+          <w:b/>
+          <w:sz w:val="24"/>
+          <w:szCs w:val="28"/>
+        </w:rPr>
+      </w:pPr>
+      <w:r>
+        <w:rPr>
+          <w:rFonts w:ascii="Arial" w:hAnsi="Arial" w:cs="Arial"/>
+          <w:b/>
+          <w:sz w:val="24"/>
+          <w:szCs w:val="28"/>
+        </w:rPr>
+        <w:t xml:space="preserve">Criação de tela de </w:t>
+      </w:r>
+      <w:r>
+        <w:rPr>
+          <w:rFonts w:ascii="Arial" w:hAnsi="Arial" w:cs="Arial"/>
+          <w:b/>
+          <w:sz w:val="24"/>
+          <w:szCs w:val="28"/>
+        </w:rPr>
+        <w:t>Relatórios (Front-</w:t>
+      </w:r>
+      <w:proofErr w:type="spellStart"/>
+      <w:r>
+        <w:rPr>
+          <w:rFonts w:ascii="Arial" w:hAnsi="Arial" w:cs="Arial"/>
+          <w:b/>
+          <w:sz w:val="24"/>
+          <w:szCs w:val="28"/>
+        </w:rPr>
+        <w:t>End</w:t>
+      </w:r>
+      <w:proofErr w:type="spellEnd"/>
+      <w:r>
+        <w:rPr>
+          <w:rFonts w:ascii="Arial" w:hAnsi="Arial" w:cs="Arial"/>
+          <w:b/>
+          <w:sz w:val="24"/>
+          <w:szCs w:val="28"/>
+        </w:rPr>
+        <w:t>)</w:t>
+      </w:r>
+      <w:r>
+        <w:rPr>
+          <w:rFonts w:ascii="Arial" w:hAnsi="Arial" w:cs="Arial"/>
+          <w:b/>
+          <w:sz w:val="24"/>
+          <w:szCs w:val="28"/>
+        </w:rPr>
+        <w:t xml:space="preserve">: </w:t>
+      </w:r>
+      <w:r>
+        <w:rPr>
+          <w:rFonts w:ascii="Arial" w:hAnsi="Arial" w:cs="Arial"/>
+          <w:sz w:val="24"/>
+          <w:szCs w:val="28"/>
+        </w:rPr>
+        <w:t>Guilherme, Lucas e Matheus</w:t>
+      </w:r>
+    </w:p>
+    <w:p>
+      <w:pPr>
+        <w:pStyle w:val="PargrafodaLista"/>
+        <w:numPr>
+          <w:ilvl w:val="0"/>
+          <w:numId w:val="1"/>
+        </w:numPr>
+        <w:rPr>
+          <w:rFonts w:ascii="Arial" w:hAnsi="Arial" w:cs="Arial"/>
+          <w:b/>
+          <w:sz w:val="24"/>
+          <w:szCs w:val="28"/>
+        </w:rPr>
+      </w:pPr>
+      <w:r>
+        <w:rPr>
+          <w:rFonts w:ascii="Arial" w:hAnsi="Arial" w:cs="Arial"/>
+          <w:b/>
+          <w:sz w:val="24"/>
+          <w:szCs w:val="28"/>
+        </w:rPr>
+        <w:t>Back-</w:t>
+      </w:r>
+      <w:proofErr w:type="spellStart"/>
+      <w:r>
+        <w:rPr>
+          <w:rFonts w:ascii="Arial" w:hAnsi="Arial" w:cs="Arial"/>
+          <w:b/>
+          <w:sz w:val="24"/>
+          <w:szCs w:val="28"/>
+        </w:rPr>
+        <w:t>End</w:t>
+      </w:r>
+      <w:proofErr w:type="spellEnd"/>
+      <w:r>
+        <w:rPr>
+          <w:rFonts w:ascii="Arial" w:hAnsi="Arial" w:cs="Arial"/>
+          <w:b/>
+          <w:sz w:val="24"/>
+          <w:szCs w:val="28"/>
+        </w:rPr>
+        <w:t xml:space="preserve"> dos relatórios</w:t>
+      </w:r>
+      <w:r>
+        <w:rPr>
+          <w:rFonts w:ascii="Arial" w:hAnsi="Arial" w:cs="Arial"/>
+          <w:b/>
+          <w:sz w:val="24"/>
+          <w:szCs w:val="28"/>
+        </w:rPr>
+        <w:t xml:space="preserve">: </w:t>
+      </w:r>
+      <w:r>
+        <w:rPr>
+          <w:rFonts w:ascii="Arial" w:hAnsi="Arial" w:cs="Arial"/>
+          <w:sz w:val="24"/>
+          <w:szCs w:val="28"/>
+        </w:rPr>
+        <w:t>Guilherme</w:t>
+      </w:r>
+      <w:r>
+        <w:rPr>
+          <w:rFonts w:ascii="Arial" w:hAnsi="Arial" w:cs="Arial"/>
+          <w:sz w:val="24"/>
+          <w:szCs w:val="28"/>
+        </w:rPr>
+        <w:t xml:space="preserve"> e Matheus</w:t>
+      </w:r>
+    </w:p>
+    <w:p>
+      <w:pPr>
+        <w:pStyle w:val="PargrafodaLista"/>
+        <w:numPr>
+          <w:ilvl w:val="0"/>
+          <w:numId w:val="1"/>
+        </w:numPr>
+        <w:rPr>
+          <w:rFonts w:ascii="Arial" w:hAnsi="Arial" w:cs="Arial"/>
+          <w:b/>
+          <w:sz w:val="24"/>
+          <w:szCs w:val="28"/>
+        </w:rPr>
+      </w:pPr>
+      <w:r>
+        <w:rPr>
+          <w:rFonts w:ascii="Arial" w:hAnsi="Arial" w:cs="Arial"/>
+          <w:b/>
+          <w:sz w:val="24"/>
+          <w:szCs w:val="28"/>
+        </w:rPr>
+        <w:t xml:space="preserve">Filtros: </w:t>
+      </w:r>
+      <w:r>
+        <w:rPr>
+          <w:rFonts w:ascii="Arial" w:hAnsi="Arial" w:cs="Arial"/>
+          <w:sz w:val="24"/>
+          <w:szCs w:val="28"/>
+        </w:rPr>
+        <w:t>Matheus</w:t>
+      </w:r>
+    </w:p>
+    <w:p>
+      <w:pPr>
+        <w:pStyle w:val="PargrafodaLista"/>
+        <w:numPr>
+          <w:ilvl w:val="0"/>
+          <w:numId w:val="1"/>
+        </w:numPr>
+        <w:rPr>
+          <w:rFonts w:ascii="Arial" w:hAnsi="Arial" w:cs="Arial"/>
+          <w:b/>
+          <w:sz w:val="24"/>
+          <w:szCs w:val="28"/>
+        </w:rPr>
+      </w:pPr>
+      <w:r>
+        <w:rPr>
+          <w:rFonts w:ascii="Arial" w:hAnsi="Arial" w:cs="Arial"/>
+          <w:b/>
+          <w:sz w:val="24"/>
+          <w:szCs w:val="28"/>
+        </w:rPr>
+        <w:t>Consultas SQL</w:t>
+      </w:r>
+      <w:r>
+        <w:rPr>
+          <w:rFonts w:ascii="Arial" w:hAnsi="Arial" w:cs="Arial"/>
+          <w:b/>
+          <w:sz w:val="24"/>
+          <w:szCs w:val="28"/>
+        </w:rPr>
+        <w:t xml:space="preserve">: </w:t>
+      </w:r>
+      <w:r>
+        <w:rPr>
+          <w:rFonts w:ascii="Arial" w:hAnsi="Arial" w:cs="Arial"/>
+          <w:sz w:val="24"/>
+          <w:szCs w:val="28"/>
+        </w:rPr>
+        <w:t>Matheus</w:t>
+      </w:r>
+      <w:r>
+        <w:rPr>
+          <w:rFonts w:ascii="Arial" w:hAnsi="Arial" w:cs="Arial"/>
+          <w:sz w:val="24"/>
+          <w:szCs w:val="28"/>
+        </w:rPr>
+        <w:t>, Lucas e Guilherme</w:t>
+      </w:r>
+    </w:p>
+    <w:p>
+      <w:pPr>
+        <w:pStyle w:val="PargrafodaLista"/>
+        <w:numPr>
+          <w:ilvl w:val="0"/>
+          <w:numId w:val="1"/>
+        </w:numPr>
+        <w:rPr>
+          <w:rFonts w:ascii="Arial" w:hAnsi="Arial" w:cs="Arial"/>
+          <w:b/>
+          <w:sz w:val="24"/>
+          <w:szCs w:val="28"/>
+        </w:rPr>
+      </w:pPr>
+      <w:r>
+        <w:rPr>
+          <w:rFonts w:ascii="Arial" w:hAnsi="Arial" w:cs="Arial"/>
+          <w:b/>
+          <w:sz w:val="24"/>
+          <w:szCs w:val="28"/>
+        </w:rPr>
+        <w:t xml:space="preserve">Funções e conexão com o Servidor: </w:t>
+      </w:r>
+      <w:r>
+        <w:rPr>
+          <w:rFonts w:ascii="Arial" w:hAnsi="Arial" w:cs="Arial"/>
+          <w:sz w:val="24"/>
+          <w:szCs w:val="28"/>
+        </w:rPr>
+        <w:t>Matheus e Guilherme</w:t>
+      </w:r>
+    </w:p>
+    <w:p>
+      <w:pPr>
+        <w:pStyle w:val="PargrafodaLista"/>
+        <w:rPr>
+          <w:rFonts w:ascii="Arial" w:hAnsi="Arial" w:cs="Arial"/>
+          <w:b/>
+          <w:sz w:val="24"/>
+          <w:szCs w:val="28"/>
+        </w:rPr>
+      </w:pPr>
+    </w:p>
+    <w:p>
+      <w:pPr>
+        <w:pStyle w:val="PargrafodaLista"/>
+        <w:rPr>
+          <w:rFonts w:ascii="Arial" w:hAnsi="Arial" w:cs="Arial"/>
+          <w:b/>
+          <w:sz w:val="24"/>
+          <w:szCs w:val="28"/>
+        </w:rPr>
+      </w:pPr>
+    </w:p>
+    <w:p>
+      <w:pPr>
+        <w:rPr>
+          <w:rFonts w:ascii="Arial" w:hAnsi="Arial" w:cs="Arial"/>
+          <w:b/>
+          <w:sz w:val="24"/>
+          <w:szCs w:val="28"/>
+        </w:rPr>
+      </w:pPr>
+      <w:r>
+        <w:rPr>
+          <w:rFonts w:ascii="Arial" w:hAnsi="Arial" w:cs="Arial"/>
+          <w:b/>
+          <w:sz w:val="24"/>
+          <w:szCs w:val="28"/>
+        </w:rPr>
+        <w:t xml:space="preserve">Descrição: </w:t>
+      </w:r>
+    </w:p>
+    <w:p>
+      <w:pPr>
+        <w:pStyle w:val="PargrafodaLista"/>
+        <w:numPr>
+          <w:ilvl w:val="0"/>
+          <w:numId w:val="2"/>
+        </w:numPr>
+        <w:rPr>
+          <w:rFonts w:ascii="Arial" w:hAnsi="Arial" w:cs="Arial"/>
+          <w:sz w:val="24"/>
+          <w:szCs w:val="28"/>
+        </w:rPr>
+      </w:pPr>
+      <w:r>
+        <w:rPr>
+          <w:rFonts w:ascii="Arial" w:hAnsi="Arial" w:cs="Arial"/>
+          <w:sz w:val="24"/>
+          <w:szCs w:val="28"/>
+        </w:rPr>
+        <w:t xml:space="preserve">Criado tela de </w:t>
+      </w:r>
+      <w:r>
+        <w:rPr>
+          <w:rFonts w:ascii="Arial" w:hAnsi="Arial" w:cs="Arial"/>
+          <w:sz w:val="24"/>
+          <w:szCs w:val="28"/>
+        </w:rPr>
+        <w:t>relatórios dos pedidos (parte Front e Back).</w:t>
+      </w:r>
+    </w:p>
+    <w:p>
+      <w:pPr>
+        <w:pStyle w:val="PargrafodaLista"/>
+        <w:rPr>
+          <w:rFonts w:ascii="Arial" w:hAnsi="Arial" w:cs="Arial"/>
+          <w:sz w:val="24"/>
+          <w:szCs w:val="28"/>
+        </w:rPr>
+      </w:pPr>
+    </w:p>
+    <w:p>
+      <w:pPr>
+        <w:pStyle w:val="PargrafodaLista"/>
+        <w:numPr>
+          <w:ilvl w:val="0"/>
+          <w:numId w:val="2"/>
+        </w:numPr>
+        <w:rPr>
+          <w:rFonts w:ascii="Arial" w:hAnsi="Arial" w:cs="Arial"/>
+          <w:sz w:val="24"/>
+          <w:szCs w:val="28"/>
+        </w:rPr>
+      </w:pPr>
+      <w:r>
+        <w:rPr>
+          <w:rFonts w:ascii="Arial" w:hAnsi="Arial" w:cs="Arial"/>
+          <w:sz w:val="24"/>
+          <w:szCs w:val="28"/>
+        </w:rPr>
+        <w:t xml:space="preserve">Criado as funções e a conexão com o servidor em </w:t>
+      </w:r>
+      <w:proofErr w:type="spellStart"/>
+      <w:r>
+        <w:rPr>
+          <w:rFonts w:ascii="Arial" w:hAnsi="Arial" w:cs="Arial"/>
+          <w:sz w:val="24"/>
+          <w:szCs w:val="28"/>
+        </w:rPr>
+        <w:t>NodeJs</w:t>
+      </w:r>
+      <w:proofErr w:type="spellEnd"/>
+      <w:r>
+        <w:rPr>
+          <w:rFonts w:ascii="Arial" w:hAnsi="Arial" w:cs="Arial"/>
+          <w:sz w:val="24"/>
+          <w:szCs w:val="28"/>
+        </w:rPr>
+        <w:t>.</w:t>
+      </w:r>
+    </w:p>
+    <w:p>
+      <w:pPr>
+        <w:pStyle w:val="PargrafodaLista"/>
+        <w:rPr>
+          <w:rFonts w:ascii="Arial" w:hAnsi="Arial" w:cs="Arial"/>
+          <w:sz w:val="24"/>
+          <w:szCs w:val="28"/>
+        </w:rPr>
+      </w:pPr>
+    </w:p>
+    <w:p>
+      <w:pPr>
+        <w:pStyle w:val="PargrafodaLista"/>
+        <w:numPr>
+          <w:ilvl w:val="0"/>
+          <w:numId w:val="2"/>
+        </w:numPr>
+        <w:jc w:val="both"/>
+        <w:rPr>
+          <w:rFonts w:ascii="Arial" w:hAnsi="Arial" w:cs="Arial"/>
+          <w:sz w:val="24"/>
+          <w:szCs w:val="28"/>
+        </w:rPr>
+      </w:pPr>
+      <w:r>
+        <w:rPr>
+          <w:rFonts w:ascii="Arial" w:hAnsi="Arial" w:cs="Arial"/>
+          <w:sz w:val="24"/>
+          <w:szCs w:val="28"/>
+        </w:rPr>
+        <w:t>Criado configuração de vários filtros</w:t>
+      </w:r>
+      <w:r>
+        <w:rPr>
+          <w:rFonts w:ascii="Arial" w:hAnsi="Arial" w:cs="Arial"/>
+          <w:sz w:val="24"/>
+          <w:szCs w:val="28"/>
+        </w:rPr>
+        <w:t xml:space="preserve"> (Data, Fornecedor, Data de Envio, Data de Entrega, Status do pedido...)</w:t>
+      </w:r>
+      <w:r>
+        <w:rPr>
+          <w:rFonts w:ascii="Arial" w:hAnsi="Arial" w:cs="Arial"/>
+          <w:sz w:val="24"/>
+          <w:szCs w:val="28"/>
+        </w:rPr>
+        <w:t xml:space="preserve"> para que haja uma busca mais eficiente e seja possível achar o pedido com mais rapidez.</w:t>
+      </w:r>
+    </w:p>
+    <w:p>
+      <w:pPr>
+        <w:pStyle w:val="PargrafodaLista"/>
+        <w:rPr>
+          <w:rFonts w:ascii="Arial" w:hAnsi="Arial" w:cs="Arial"/>
+          <w:sz w:val="24"/>
+          <w:szCs w:val="28"/>
+        </w:rPr>
+      </w:pPr>
+    </w:p>
+    <w:p>
+      <w:pPr>
+        <w:pStyle w:val="PargrafodaLista"/>
+        <w:numPr>
+          <w:ilvl w:val="0"/>
+          <w:numId w:val="2"/>
+        </w:numPr>
+        <w:rPr>
+          <w:rFonts w:ascii="Arial" w:hAnsi="Arial" w:cs="Arial"/>
+          <w:sz w:val="24"/>
+          <w:szCs w:val="28"/>
+        </w:rPr>
+      </w:pPr>
+      <w:r>
+        <w:rPr>
+          <w:rFonts w:ascii="Arial" w:hAnsi="Arial" w:cs="Arial"/>
+          <w:sz w:val="24"/>
+          <w:szCs w:val="28"/>
+        </w:rPr>
+        <w:t>Criado conexão com o banco e criado todas as funções e consultas SQL.</w:t>
+      </w:r>
+    </w:p>
+    <w:p>
+      <w:pPr>
+        <w:tabs>
+          <w:tab w:val="right" w:pos="8504"/>
+        </w:tabs>
+        <w:rPr>
+          <w:rFonts w:ascii="Arial" w:hAnsi="Arial" w:cs="Arial"/>
+          <w:sz w:val="24"/>
+          <w:szCs w:val="28"/>
+        </w:rPr>
+      </w:pPr>
+      <w:r>
+        <w:rPr>
+          <w:rFonts w:ascii="Arial" w:hAnsi="Arial" w:cs="Arial"/>
+          <w:noProof/>
+          <w:sz w:val="24"/>
+          <w:szCs w:val="28"/>
+          <w:lang w:eastAsia="pt-BR"/>
+        </w:rPr>
+        <mc:AlternateContent>
+          <mc:Choice Requires="wps">
+            <w:drawing>
+              <wp:anchor distT="0" distB="0" distL="114300" distR="114300" simplePos="0" relativeHeight="251665408" behindDoc="0" locked="0" layoutInCell="1" allowOverlap="1" wp14:anchorId="74203CF6" wp14:editId="13CFB15D">
+                <wp:simplePos x="0" y="0"/>
+                <wp:positionH relativeFrom="column">
+                  <wp:posOffset>0</wp:posOffset>
+                </wp:positionH>
+                <wp:positionV relativeFrom="paragraph">
+                  <wp:posOffset>0</wp:posOffset>
+                </wp:positionV>
+                <wp:extent cx="5191125" cy="45719"/>
+                <wp:effectExtent l="0" t="0" r="28575" b="12065"/>
+                <wp:wrapNone/>
+                <wp:docPr id="5" name="Fluxograma: Processo 5"/>
+                <wp:cNvGraphicFramePr/>
+                <a:graphic xmlns:a="http://schemas.openxmlformats.org/drawingml/2006/main">
+                  <a:graphicData uri="http://schemas.microsoft.com/office/word/2010/wordprocessingShape">
+                    <wps:wsp>
+                      <wps:cNvSpPr/>
+                      <wps:spPr>
+                        <a:xfrm>
+                          <a:off x="0" y="0"/>
+                          <a:ext cx="5191125" cy="45719"/>
+                        </a:xfrm>
+                        <a:prstGeom prst="flowChartProcess">
+                          <a:avLst/>
+                        </a:prstGeom>
+                      </wps:spPr>
+                      <wps:style>
+                        <a:lnRef idx="2">
+                          <a:schemeClr val="accent1">
+                            <a:shade val="50000"/>
+                          </a:schemeClr>
+                        </a:lnRef>
+                        <a:fillRef idx="1">
+                          <a:schemeClr val="accent1"/>
+                        </a:fillRef>
+                        <a:effectRef idx="0">
+                          <a:schemeClr val="accent1"/>
+                        </a:effectRef>
+                        <a:fontRef idx="minor">
+                          <a:schemeClr val="lt1"/>
+                        </a:fontRef>
+                      </wps:style>
+                      <wps:bodyPr rot="0" spcFirstLastPara="0" vertOverflow="overflow" horzOverflow="overflow" vert="horz" wrap="square" lIns="91440" tIns="45720" rIns="91440" bIns="45720" numCol="1" spcCol="0" rtlCol="0" fromWordArt="0" anchor="ctr" anchorCtr="0" forceAA="0" compatLnSpc="1">
+                        <a:prstTxWarp prst="textNoShape">
+                          <a:avLst/>
+                        </a:prstTxWarp>
+                        <a:noAutofit/>
+                      </wps:bodyPr>
+                    </wps:wsp>
+                  </a:graphicData>
+                </a:graphic>
+                <wp14:sizeRelV relativeFrom="margin">
+                  <wp14:pctHeight>0</wp14:pctHeight>
+                </wp14:sizeRelV>
+              </wp:anchor>
+            </w:drawing>
+          </mc:Choice>
+          <mc:Fallback>
+            <w:pict>
+              <v:shapetype w14:anchorId="49C5FB2C" id="_x0000_t109" coordsize="21600,21600" o:spt="109" path="m,l,21600r21600,l21600,xe">
+                <v:stroke joinstyle="miter"/>
+                <v:path gradientshapeok="t" o:connecttype="rect"/>
+              </v:shapetype>
+              <v:shape id="Fluxograma: Processo 5" o:spid="_x0000_s1026" type="#_x0000_t109" style="position:absolute;margin-left:0;margin-top:0;width:408.75pt;height:3.6pt;z-index:251665408;visibility:visible;mso-wrap-style:square;mso-height-percent:0;mso-wrap-distance-left:9pt;mso-wrap-distance-top:0;mso-wrap-distance-right:9pt;mso-wrap-distance-bottom:0;mso-position-horizontal:absolute;mso-position-horizontal-relative:text;mso-position-vertical:absolute;mso-position-vertical-relative:text;mso-height-percent:0;mso-height-relative:margin;v-text-anchor:middle" o:gfxdata="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" fillcolor="#5b9bd5 [3204]" strokecolor="#1f4d78 [1604]" strokeweight="1pt"/>
+            </w:pict>
+          </mc:Fallback>
+        </mc:AlternateContent>
+      </w:r>
+    </w:p>
+    <w:p>
+      <w:pPr>
+        <w:tabs>
+          <w:tab w:val="right" w:pos="8504"/>
+        </w:tabs>
+        <w:rPr>
+          <w:rFonts w:ascii="Arial" w:hAnsi="Arial" w:cs="Arial"/>
+          <w:sz w:val="24"/>
+          <w:szCs w:val="28"/>
+        </w:rPr>
+      </w:pPr>
+    </w:p>
+    <w:p>
+      <w:pPr>
+        <w:tabs>
+          <w:tab w:val="right" w:pos="8504"/>
+        </w:tabs>
+        <w:rPr>
+          <w:rFonts w:ascii="Arial" w:hAnsi="Arial" w:cs="Arial"/>
+          <w:sz w:val="24"/>
+          <w:szCs w:val="28"/>
+        </w:rPr>
+      </w:pPr>
+    </w:p>
+    <w:p>
+      <w:pPr>
+        <w:rPr>
+          <w:rFonts w:ascii="Arial" w:hAnsi="Arial" w:cs="Arial"/>
+          <w:b/>
+          <w:sz w:val="24"/>
+          <w:szCs w:val="28"/>
+        </w:rPr>
+      </w:pPr>
+      <w:r>
+        <w:rPr>
+          <w:rFonts w:ascii="Arial" w:hAnsi="Arial" w:cs="Arial"/>
+          <w:b/>
+          <w:sz w:val="24"/>
+          <w:szCs w:val="28"/>
+        </w:rPr>
+        <w:t xml:space="preserve">Data: </w:t>
+      </w:r>
+      <w:r>
+        <w:rPr>
+          <w:rFonts w:ascii="Arial" w:hAnsi="Arial" w:cs="Arial"/>
+          <w:sz w:val="24"/>
+          <w:szCs w:val="28"/>
+        </w:rPr>
+        <w:t>11</w:t>
+      </w:r>
+      <w:r>
+        <w:rPr>
+          <w:rFonts w:ascii="Arial" w:hAnsi="Arial" w:cs="Arial"/>
+          <w:sz w:val="24"/>
+          <w:szCs w:val="28"/>
+        </w:rPr>
+        <w:t>/11/2019</w:t>
+      </w:r>
+    </w:p>
+    <w:p>
+      <w:pPr>
+        <w:rPr>
+          <w:rFonts w:ascii="Arial" w:hAnsi="Arial" w:cs="Arial"/>
+          <w:sz w:val="24"/>
+          <w:szCs w:val="28"/>
+        </w:rPr>
+      </w:pPr>
+      <w:r>
+        <w:rPr>
+          <w:rFonts w:ascii="Arial" w:hAnsi="Arial" w:cs="Arial"/>
+          <w:b/>
+          <w:sz w:val="24"/>
+          <w:szCs w:val="28"/>
+        </w:rPr>
+        <w:t xml:space="preserve">Versão: </w:t>
+      </w:r>
+      <w:r>
+        <w:rPr>
+          <w:rFonts w:ascii="Arial" w:hAnsi="Arial" w:cs="Arial"/>
+          <w:sz w:val="24"/>
+          <w:szCs w:val="28"/>
+        </w:rPr>
+        <w:t>1.3</w:t>
+      </w:r>
+    </w:p>
+    <w:p>
+      <w:pPr>
+        <w:rPr>
+          <w:rFonts w:ascii="Arial" w:hAnsi="Arial" w:cs="Arial"/>
+          <w:sz w:val="24"/>
+          <w:szCs w:val="28"/>
+        </w:rPr>
+      </w:pPr>
+      <w:r>
+        <w:rPr>
+          <w:rFonts w:ascii="Arial" w:hAnsi="Arial" w:cs="Arial"/>
+          <w:b/>
+          <w:sz w:val="24"/>
+          <w:szCs w:val="28"/>
+        </w:rPr>
+        <w:t xml:space="preserve">Título: </w:t>
+      </w:r>
+      <w:r>
+        <w:rPr>
+          <w:rFonts w:ascii="Arial" w:hAnsi="Arial" w:cs="Arial"/>
+          <w:sz w:val="24"/>
+          <w:szCs w:val="28"/>
+        </w:rPr>
+        <w:t>Criação d</w:t>
+      </w:r>
+      <w:r>
+        <w:rPr>
+          <w:rFonts w:ascii="Arial" w:hAnsi="Arial" w:cs="Arial"/>
+          <w:sz w:val="24"/>
+          <w:szCs w:val="28"/>
+        </w:rPr>
+        <w:t>a</w:t>
+      </w:r>
+      <w:r>
+        <w:rPr>
+          <w:rFonts w:ascii="Arial" w:hAnsi="Arial" w:cs="Arial"/>
+          <w:sz w:val="24"/>
+          <w:szCs w:val="28"/>
+        </w:rPr>
+        <w:t xml:space="preserve"> tela de </w:t>
+      </w:r>
+      <w:r>
+        <w:rPr>
+          <w:rFonts w:ascii="Arial" w:hAnsi="Arial" w:cs="Arial"/>
+          <w:sz w:val="24"/>
+          <w:szCs w:val="28"/>
+        </w:rPr>
+        <w:t>edição dos pedidos</w:t>
+      </w:r>
+    </w:p>
+    <w:p>
+      <w:pPr>
+        <w:rPr>
+          <w:rFonts w:ascii="Arial" w:hAnsi="Arial" w:cs="Arial"/>
+          <w:b/>
+          <w:sz w:val="24"/>
+          <w:szCs w:val="28"/>
+        </w:rPr>
+      </w:pPr>
+      <w:r>
+        <w:rPr>
+          <w:rFonts w:ascii="Arial" w:hAnsi="Arial" w:cs="Arial"/>
+          <w:b/>
+          <w:sz w:val="24"/>
+          <w:szCs w:val="28"/>
+        </w:rPr>
+        <w:t>Autores:</w:t>
+      </w:r>
+    </w:p>
+    <w:p>
+      <w:pPr>
+        <w:pStyle w:val="PargrafodaLista"/>
+        <w:numPr>
+          <w:ilvl w:val="0"/>
+          <w:numId w:val="1"/>
+        </w:numPr>
+        <w:rPr>
+          <w:rFonts w:ascii="Arial" w:hAnsi="Arial" w:cs="Arial"/>
+          <w:b/>
+          <w:sz w:val="24"/>
+          <w:szCs w:val="28"/>
+        </w:rPr>
+      </w:pPr>
+      <w:r>
+        <w:rPr>
+          <w:rFonts w:ascii="Arial" w:hAnsi="Arial" w:cs="Arial"/>
+          <w:b/>
+          <w:sz w:val="24"/>
+          <w:szCs w:val="28"/>
+        </w:rPr>
+        <w:lastRenderedPageBreak/>
+        <w:t xml:space="preserve">Criação de tela de </w:t>
+      </w:r>
+      <w:r>
+        <w:rPr>
+          <w:rFonts w:ascii="Arial" w:hAnsi="Arial" w:cs="Arial"/>
+          <w:b/>
+          <w:sz w:val="24"/>
+          <w:szCs w:val="28"/>
+        </w:rPr>
+        <w:t>Edição</w:t>
+      </w:r>
+      <w:r>
+        <w:rPr>
+          <w:rFonts w:ascii="Arial" w:hAnsi="Arial" w:cs="Arial"/>
+          <w:b/>
+          <w:sz w:val="24"/>
+          <w:szCs w:val="28"/>
+        </w:rPr>
+        <w:t xml:space="preserve"> (Front-</w:t>
+      </w:r>
+      <w:proofErr w:type="spellStart"/>
+      <w:r>
+        <w:rPr>
+          <w:rFonts w:ascii="Arial" w:hAnsi="Arial" w:cs="Arial"/>
+          <w:b/>
+          <w:sz w:val="24"/>
+          <w:szCs w:val="28"/>
+        </w:rPr>
+        <w:t>End</w:t>
+      </w:r>
+      <w:proofErr w:type="spellEnd"/>
+      <w:r>
+        <w:rPr>
+          <w:rFonts w:ascii="Arial" w:hAnsi="Arial" w:cs="Arial"/>
+          <w:b/>
+          <w:sz w:val="24"/>
+          <w:szCs w:val="28"/>
+        </w:rPr>
+        <w:t xml:space="preserve">): </w:t>
+      </w:r>
+      <w:r>
+        <w:rPr>
+          <w:rFonts w:ascii="Arial" w:hAnsi="Arial" w:cs="Arial"/>
+          <w:sz w:val="24"/>
+          <w:szCs w:val="28"/>
+        </w:rPr>
+        <w:t>Guilherme</w:t>
+      </w:r>
+      <w:r>
+        <w:rPr>
+          <w:rFonts w:ascii="Arial" w:hAnsi="Arial" w:cs="Arial"/>
+          <w:sz w:val="24"/>
+          <w:szCs w:val="28"/>
+        </w:rPr>
+        <w:t xml:space="preserve"> e Matheus</w:t>
+      </w:r>
+    </w:p>
+    <w:p>
+      <w:pPr>
+        <w:pStyle w:val="PargrafodaLista"/>
+        <w:numPr>
+          <w:ilvl w:val="0"/>
+          <w:numId w:val="1"/>
+        </w:numPr>
+        <w:rPr>
+          <w:rFonts w:ascii="Arial" w:hAnsi="Arial" w:cs="Arial"/>
+          <w:b/>
+          <w:sz w:val="24"/>
+          <w:szCs w:val="28"/>
+        </w:rPr>
+      </w:pPr>
+      <w:r>
+        <w:rPr>
+          <w:rFonts w:ascii="Arial" w:hAnsi="Arial" w:cs="Arial"/>
+          <w:b/>
+          <w:sz w:val="24"/>
+          <w:szCs w:val="28"/>
+        </w:rPr>
+        <w:t>Back-</w:t>
+      </w:r>
+      <w:proofErr w:type="spellStart"/>
+      <w:r>
+        <w:rPr>
+          <w:rFonts w:ascii="Arial" w:hAnsi="Arial" w:cs="Arial"/>
+          <w:b/>
+          <w:sz w:val="24"/>
+          <w:szCs w:val="28"/>
+        </w:rPr>
+        <w:t>End</w:t>
+      </w:r>
+      <w:proofErr w:type="spellEnd"/>
+      <w:r>
+        <w:rPr>
+          <w:rFonts w:ascii="Arial" w:hAnsi="Arial" w:cs="Arial"/>
+          <w:b/>
+          <w:sz w:val="24"/>
+          <w:szCs w:val="28"/>
+        </w:rPr>
+        <w:t xml:space="preserve">: </w:t>
+      </w:r>
+      <w:r>
+        <w:rPr>
+          <w:rFonts w:ascii="Arial" w:hAnsi="Arial" w:cs="Arial"/>
+          <w:sz w:val="24"/>
+          <w:szCs w:val="28"/>
+        </w:rPr>
+        <w:t>Guilherme</w:t>
+      </w:r>
+      <w:r>
+        <w:rPr>
+          <w:rFonts w:ascii="Arial" w:hAnsi="Arial" w:cs="Arial"/>
+          <w:sz w:val="24"/>
+          <w:szCs w:val="28"/>
+        </w:rPr>
+        <w:t>, Lucas</w:t>
+      </w:r>
+      <w:r>
+        <w:rPr>
+          <w:rFonts w:ascii="Arial" w:hAnsi="Arial" w:cs="Arial"/>
+          <w:sz w:val="24"/>
+          <w:szCs w:val="28"/>
+        </w:rPr>
+        <w:t xml:space="preserve"> e Matheus</w:t>
+      </w:r>
+    </w:p>
+    <w:p>
+      <w:pPr>
+        <w:pStyle w:val="PargrafodaLista"/>
+        <w:numPr>
+          <w:ilvl w:val="0"/>
+          <w:numId w:val="1"/>
+        </w:numPr>
+        <w:rPr>
+          <w:rFonts w:ascii="Arial" w:hAnsi="Arial" w:cs="Arial"/>
+          <w:b/>
+          <w:sz w:val="24"/>
+          <w:szCs w:val="28"/>
+        </w:rPr>
+      </w:pPr>
+      <w:r>
+        <w:rPr>
+          <w:rFonts w:ascii="Arial" w:hAnsi="Arial" w:cs="Arial"/>
+          <w:b/>
+          <w:sz w:val="24"/>
+          <w:szCs w:val="28"/>
+        </w:rPr>
+        <w:t>Conexão com o banco</w:t>
+      </w:r>
+      <w:r>
+        <w:rPr>
+          <w:rFonts w:ascii="Arial" w:hAnsi="Arial" w:cs="Arial"/>
+          <w:b/>
+          <w:sz w:val="24"/>
+          <w:szCs w:val="28"/>
+        </w:rPr>
+        <w:t xml:space="preserve">: </w:t>
+      </w:r>
+      <w:r>
+        <w:rPr>
+          <w:rFonts w:ascii="Arial" w:hAnsi="Arial" w:cs="Arial"/>
+          <w:sz w:val="24"/>
+          <w:szCs w:val="28"/>
+        </w:rPr>
+        <w:t>Matheus</w:t>
+      </w:r>
+    </w:p>
+    <w:p>
+      <w:pPr>
+        <w:pStyle w:val="PargrafodaLista"/>
+        <w:numPr>
+          <w:ilvl w:val="0"/>
+          <w:numId w:val="1"/>
+        </w:numPr>
+        <w:rPr>
+          <w:rFonts w:ascii="Arial" w:hAnsi="Arial" w:cs="Arial"/>
+          <w:b/>
+          <w:sz w:val="24"/>
+          <w:szCs w:val="28"/>
+        </w:rPr>
+      </w:pPr>
+      <w:proofErr w:type="spellStart"/>
+      <w:r>
+        <w:rPr>
+          <w:rFonts w:ascii="Arial" w:hAnsi="Arial" w:cs="Arial"/>
+          <w:b/>
+          <w:sz w:val="24"/>
+          <w:szCs w:val="28"/>
+        </w:rPr>
+        <w:t>Updates</w:t>
+      </w:r>
+      <w:proofErr w:type="spellEnd"/>
+      <w:r>
+        <w:rPr>
+          <w:rFonts w:ascii="Arial" w:hAnsi="Arial" w:cs="Arial"/>
+          <w:b/>
+          <w:sz w:val="24"/>
+          <w:szCs w:val="28"/>
+        </w:rPr>
+        <w:t xml:space="preserve"> </w:t>
+      </w:r>
+      <w:r>
+        <w:rPr>
+          <w:rFonts w:ascii="Arial" w:hAnsi="Arial" w:cs="Arial"/>
+          <w:b/>
+          <w:sz w:val="24"/>
+          <w:szCs w:val="28"/>
+        </w:rPr>
+        <w:t>SQL</w:t>
+      </w:r>
+      <w:r>
+        <w:rPr>
+          <w:rFonts w:ascii="Arial" w:hAnsi="Arial" w:cs="Arial"/>
+          <w:b/>
+          <w:sz w:val="24"/>
+          <w:szCs w:val="28"/>
+        </w:rPr>
+        <w:t xml:space="preserve">: </w:t>
+      </w:r>
+      <w:r>
+        <w:rPr>
+          <w:rFonts w:ascii="Arial" w:hAnsi="Arial" w:cs="Arial"/>
+          <w:sz w:val="24"/>
+          <w:szCs w:val="28"/>
+        </w:rPr>
+        <w:t>Lucas e Guilherme</w:t>
+      </w:r>
+    </w:p>
+    <w:p>
+      <w:pPr>
+        <w:rPr>
+          <w:rFonts w:ascii="Arial" w:hAnsi="Arial" w:cs="Arial"/>
+          <w:b/>
+          <w:sz w:val="24"/>
+          <w:szCs w:val="28"/>
+        </w:rPr>
+      </w:pPr>
+    </w:p>
+    <w:p>
+      <w:pPr>
+        <w:rPr>
+          <w:rFonts w:ascii="Arial" w:hAnsi="Arial" w:cs="Arial"/>
+          <w:b/>
+          <w:sz w:val="24"/>
+          <w:szCs w:val="28"/>
+        </w:rPr>
+      </w:pPr>
+      <w:r>
+        <w:rPr>
+          <w:rFonts w:ascii="Arial" w:hAnsi="Arial" w:cs="Arial"/>
+          <w:b/>
+          <w:sz w:val="24"/>
+          <w:szCs w:val="28"/>
+        </w:rPr>
+        <w:t xml:space="preserve">Descrição: </w:t>
+      </w:r>
+    </w:p>
+    <w:p>
+      <w:pPr>
+        <w:pStyle w:val="PargrafodaLista"/>
+        <w:numPr>
+          <w:ilvl w:val="0"/>
+          <w:numId w:val="2"/>
+        </w:numPr>
+        <w:jc w:val="both"/>
+        <w:rPr>
+          <w:rFonts w:ascii="Arial" w:hAnsi="Arial" w:cs="Arial"/>
+          <w:sz w:val="24"/>
+          <w:szCs w:val="28"/>
+        </w:rPr>
+      </w:pPr>
+      <w:r>
+        <w:rPr>
+          <w:rFonts w:ascii="Arial" w:hAnsi="Arial" w:cs="Arial"/>
+          <w:sz w:val="24"/>
+          <w:szCs w:val="28"/>
+        </w:rPr>
+        <w:t xml:space="preserve">Criado tela de </w:t>
+      </w:r>
+      <w:r>
+        <w:rPr>
+          <w:rFonts w:ascii="Arial" w:hAnsi="Arial" w:cs="Arial"/>
+          <w:sz w:val="24"/>
+          <w:szCs w:val="28"/>
+        </w:rPr>
+        <w:t xml:space="preserve">edição dos pedidos </w:t>
+      </w:r>
+      <w:r>
+        <w:rPr>
+          <w:rFonts w:ascii="Arial" w:hAnsi="Arial" w:cs="Arial"/>
+          <w:b/>
+          <w:sz w:val="24"/>
+          <w:szCs w:val="28"/>
+        </w:rPr>
+        <w:t>(</w:t>
+      </w:r>
+      <w:r>
+        <w:rPr>
+          <w:rFonts w:ascii="Arial" w:hAnsi="Arial" w:cs="Arial"/>
+          <w:sz w:val="24"/>
+          <w:szCs w:val="28"/>
+        </w:rPr>
+        <w:t>parte Front e Back</w:t>
+      </w:r>
+      <w:r>
+        <w:rPr>
+          <w:rFonts w:ascii="Arial" w:hAnsi="Arial" w:cs="Arial"/>
+          <w:b/>
+          <w:sz w:val="24"/>
+          <w:szCs w:val="28"/>
+        </w:rPr>
+        <w:t>)</w:t>
+      </w:r>
+      <w:r>
+        <w:rPr>
+          <w:rFonts w:ascii="Arial" w:hAnsi="Arial" w:cs="Arial"/>
+          <w:sz w:val="24"/>
+          <w:szCs w:val="28"/>
+        </w:rPr>
+        <w:t xml:space="preserve"> </w:t>
+      </w:r>
+      <w:r>
+        <w:rPr>
+          <w:rFonts w:ascii="Arial" w:hAnsi="Arial" w:cs="Arial"/>
+          <w:sz w:val="24"/>
+          <w:szCs w:val="28"/>
+        </w:rPr>
+        <w:t xml:space="preserve">com </w:t>
+      </w:r>
+      <w:r>
+        <w:rPr>
+          <w:rFonts w:ascii="Arial" w:hAnsi="Arial" w:cs="Arial"/>
+          <w:sz w:val="24"/>
+          <w:szCs w:val="28"/>
+        </w:rPr>
+        <w:t xml:space="preserve">os campos de: </w:t>
+      </w:r>
+      <w:r>
+        <w:rPr>
+          <w:rFonts w:ascii="Arial" w:hAnsi="Arial" w:cs="Arial"/>
+          <w:b/>
+          <w:sz w:val="24"/>
+          <w:szCs w:val="28"/>
+        </w:rPr>
+        <w:t>Data do dia, Fornecedor, Nº do Pedido, Data de E</w:t>
+      </w:r>
+      <w:r>
+        <w:rPr>
+          <w:rFonts w:ascii="Arial" w:hAnsi="Arial" w:cs="Arial"/>
+          <w:b/>
+          <w:sz w:val="24"/>
+          <w:szCs w:val="28"/>
+        </w:rPr>
+        <w:t xml:space="preserve">nvio, Data Prevista de Entrega e </w:t>
+      </w:r>
+      <w:r>
+        <w:rPr>
+          <w:rFonts w:ascii="Arial" w:hAnsi="Arial" w:cs="Arial"/>
+          <w:b/>
+          <w:sz w:val="24"/>
+          <w:szCs w:val="28"/>
+        </w:rPr>
+        <w:t>Data Real da Entrega</w:t>
+      </w:r>
+      <w:r>
+        <w:rPr>
+          <w:rFonts w:ascii="Arial" w:hAnsi="Arial" w:cs="Arial"/>
+          <w:b/>
+          <w:sz w:val="24"/>
+          <w:szCs w:val="28"/>
+        </w:rPr>
+        <w:t>.</w:t>
+      </w:r>
+    </w:p>
+    <w:p>
+      <w:pPr>
+        <w:pStyle w:val="PargrafodaLista"/>
+        <w:rPr>
+          <w:rFonts w:ascii="Arial" w:hAnsi="Arial" w:cs="Arial"/>
+          <w:sz w:val="24"/>
+          <w:szCs w:val="28"/>
+        </w:rPr>
+      </w:pPr>
+    </w:p>
+    <w:p>
+      <w:pPr>
+        <w:pStyle w:val="PargrafodaLista"/>
+        <w:numPr>
+          <w:ilvl w:val="0"/>
+          <w:numId w:val="2"/>
+        </w:numPr>
+        <w:rPr>
+          <w:rFonts w:ascii="Arial" w:hAnsi="Arial" w:cs="Arial"/>
+          <w:sz w:val="24"/>
+          <w:szCs w:val="28"/>
+        </w:rPr>
+      </w:pPr>
+      <w:r>
+        <w:rPr>
+          <w:rFonts w:ascii="Arial" w:hAnsi="Arial" w:cs="Arial"/>
+          <w:sz w:val="24"/>
+          <w:szCs w:val="28"/>
+        </w:rPr>
+        <w:t xml:space="preserve">Criado configuração </w:t>
+      </w:r>
+      <w:r>
+        <w:rPr>
+          <w:rFonts w:ascii="Arial" w:hAnsi="Arial" w:cs="Arial"/>
+          <w:sz w:val="24"/>
+          <w:szCs w:val="28"/>
+        </w:rPr>
+        <w:t>para que não seja possível editar o número do pedido.</w:t>
+      </w:r>
+    </w:p>
+    <w:p>
+      <w:pPr>
+        <w:pStyle w:val="PargrafodaLista"/>
+        <w:rPr>
+          <w:rFonts w:ascii="Arial" w:hAnsi="Arial" w:cs="Arial"/>
+          <w:sz w:val="24"/>
+          <w:szCs w:val="28"/>
+        </w:rPr>
+      </w:pPr>
+    </w:p>
+    <w:p>
+      <w:pPr>
+        <w:pStyle w:val="PargrafodaLista"/>
+        <w:numPr>
+          <w:ilvl w:val="0"/>
+          <w:numId w:val="2"/>
+        </w:numPr>
+        <w:rPr>
+          <w:rFonts w:ascii="Arial" w:hAnsi="Arial" w:cs="Arial"/>
+          <w:sz w:val="24"/>
+          <w:szCs w:val="28"/>
+        </w:rPr>
+      </w:pPr>
+      <w:r>
+        <w:rPr>
+          <w:rFonts w:ascii="Arial" w:hAnsi="Arial" w:cs="Arial"/>
+          <w:sz w:val="24"/>
+          <w:szCs w:val="28"/>
+        </w:rPr>
+        <w:t xml:space="preserve">Criado conexão com o banco e criado todas as funções e </w:t>
+      </w:r>
+      <w:proofErr w:type="spellStart"/>
+      <w:r>
+        <w:rPr>
+          <w:rFonts w:ascii="Arial" w:hAnsi="Arial" w:cs="Arial"/>
+          <w:sz w:val="24"/>
+          <w:szCs w:val="28"/>
+        </w:rPr>
+        <w:t>inserts</w:t>
+      </w:r>
+      <w:proofErr w:type="spellEnd"/>
+      <w:r>
+        <w:rPr>
+          <w:rFonts w:ascii="Arial" w:hAnsi="Arial" w:cs="Arial"/>
+          <w:sz w:val="24"/>
+          <w:szCs w:val="28"/>
+        </w:rPr>
+        <w:t xml:space="preserve"> </w:t>
+      </w:r>
+      <w:r>
+        <w:rPr>
+          <w:rFonts w:ascii="Arial" w:hAnsi="Arial" w:cs="Arial"/>
+          <w:sz w:val="24"/>
+          <w:szCs w:val="28"/>
+        </w:rPr>
+        <w:t>SQL.</w:t>
+      </w:r>
+    </w:p>
+    <w:p>
+      <w:pPr>
+        <w:tabs>
+          <w:tab w:val="right" w:pos="8504"/>
+        </w:tabs>
+        <w:rPr>
+          <w:rFonts w:ascii="Arial" w:hAnsi="Arial" w:cs="Arial"/>
+          <w:sz w:val="24"/>
+          <w:szCs w:val="28"/>
+        </w:rPr>
+      </w:pPr>
+      <w:r>
+        <w:rPr>
+          <w:rFonts w:ascii="Arial" w:hAnsi="Arial" w:cs="Arial"/>
+          <w:noProof/>
+          <w:sz w:val="24"/>
+          <w:szCs w:val="28"/>
+          <w:lang w:eastAsia="pt-BR"/>
+        </w:rPr>
+        <mc:AlternateContent>
+          <mc:Choice Requires="wps">
+            <w:drawing>
+              <wp:anchor distT="0" distB="0" distL="114300" distR="114300" simplePos="0" relativeHeight="251667456" behindDoc="0" locked="0" layoutInCell="1" allowOverlap="1" wp14:anchorId="42DF5ECA" wp14:editId="0E4434E5">
+                <wp:simplePos x="0" y="0"/>
+                <wp:positionH relativeFrom="column">
+                  <wp:posOffset>0</wp:posOffset>
+                </wp:positionH>
+                <wp:positionV relativeFrom="paragraph">
+                  <wp:posOffset>0</wp:posOffset>
+                </wp:positionV>
+                <wp:extent cx="5191125" cy="45719"/>
+                <wp:effectExtent l="0" t="0" r="28575" b="12065"/>
+                <wp:wrapNone/>
+                <wp:docPr id="6" name="Fluxograma: Processo 6"/>
+                <wp:cNvGraphicFramePr/>
+                <a:graphic xmlns:a="http://schemas.openxmlformats.org/drawingml/2006/main">
+                  <a:graphicData uri="http://schemas.microsoft.com/office/word/2010/wordprocessingShape">
+                    <wps:wsp>
+                      <wps:cNvSpPr/>
+                      <wps:spPr>
+                        <a:xfrm>
+                          <a:off x="0" y="0"/>
+                          <a:ext cx="5191125" cy="45719"/>
+                        </a:xfrm>
+                        <a:prstGeom prst="flowChartProcess">
+                          <a:avLst/>
+                        </a:prstGeom>
+                      </wps:spPr>
+                      <wps:style>
+                        <a:lnRef idx="2">
+                          <a:schemeClr val="accent1">
+                            <a:shade val="50000"/>
+                          </a:schemeClr>
+                        </a:lnRef>
+                        <a:fillRef idx="1">
+                          <a:schemeClr val="accent1"/>
+                        </a:fillRef>
+                        <a:effectRef idx="0">
+                          <a:schemeClr val="accent1"/>
+                        </a:effectRef>
+                        <a:fontRef idx="minor">
+                          <a:schemeClr val="lt1"/>
+                        </a:fontRef>
+                      </wps:style>
+                      <wps:bodyPr rot="0" spcFirstLastPara="0" vertOverflow="overflow" horzOverflow="overflow" vert="horz" wrap="square" lIns="91440" tIns="45720" rIns="91440" bIns="45720" numCol="1" spcCol="0" rtlCol="0" fromWordArt="0" anchor="ctr" anchorCtr="0" forceAA="0" compatLnSpc="1">
+                        <a:prstTxWarp prst="textNoShape">
+                          <a:avLst/>
+                        </a:prstTxWarp>
+                        <a:noAutofit/>
+                      </wps:bodyPr>
+                    </wps:wsp>
+                  </a:graphicData>
+                </a:graphic>
+                <wp14:sizeRelV relativeFrom="margin">
+                  <wp14:pctHeight>0</wp14:pctHeight>
+                </wp14:sizeRelV>
+              </wp:anchor>
+            </w:drawing>
+          </mc:Choice>
+          <mc:Fallback>
+            <w:pict>
+              <v:shape w14:anchorId="3CF65CD8" id="Fluxograma: Processo 6" o:spid="_x0000_s1026" type="#_x0000_t109" style="position:absolute;margin-left:0;margin-top:0;width:408.75pt;height:3.6pt;z-index:251667456;visibility:visible;mso-wrap-style:square;mso-height-percent:0;mso-wrap-distance-left:9pt;mso-wrap-distance-top:0;mso-wrap-distance-right:9pt;mso-wrap-distance-bottom:0;mso-position-horizontal:absolute;mso-position-horizontal-relative:text;mso-position-vertical:absolute;mso-position-vertical-relative:text;mso-height-percent:0;mso-height-relative:margin;v-text-anchor:middle" o:gfxdata="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" fillcolor="#5b9bd5 [3204]" strokecolor="#1f4d78 [1604]" strokeweight="1pt"/>
+            </w:pict>
+          </mc:Fallback>
+        </mc:AlternateContent>
+      </w:r>
+    </w:p>
+    <w:p>
+      <w:pPr>
+        <w:rPr>
+          <w:rFonts w:ascii="Arial" w:hAnsi="Arial" w:cs="Arial"/>
+          <w:b/>
+          <w:sz w:val="24"/>
+          <w:szCs w:val="28"/>
+        </w:rPr>
+      </w:pPr>
+    </w:p>
+    <w:p>
+      <w:pPr>
+        <w:rPr>
+          <w:rFonts w:ascii="Arial" w:hAnsi="Arial" w:cs="Arial"/>
+          <w:b/>
+          <w:sz w:val="24"/>
+          <w:szCs w:val="28"/>
+        </w:rPr>
+      </w:pPr>
+    </w:p>
+    <w:p>
+      <w:pPr>
+        <w:rPr>
+          <w:rFonts w:ascii="Arial" w:hAnsi="Arial" w:cs="Arial"/>
+          <w:b/>
+          <w:sz w:val="24"/>
+          <w:szCs w:val="28"/>
+        </w:rPr>
+      </w:pPr>
+      <w:r>
+        <w:rPr>
+          <w:rFonts w:ascii="Arial" w:hAnsi="Arial" w:cs="Arial"/>
+          <w:b/>
+          <w:sz w:val="24"/>
+          <w:szCs w:val="28"/>
+        </w:rPr>
+        <w:t xml:space="preserve">Data: </w:t>
+      </w:r>
+      <w:r>
+        <w:rPr>
+          <w:rFonts w:ascii="Arial" w:hAnsi="Arial" w:cs="Arial"/>
+          <w:sz w:val="24"/>
+          <w:szCs w:val="28"/>
+        </w:rPr>
+        <w:t>14</w:t>
+      </w:r>
+      <w:r>
+        <w:rPr>
+          <w:rFonts w:ascii="Arial" w:hAnsi="Arial" w:cs="Arial"/>
+          <w:sz w:val="24"/>
+          <w:szCs w:val="28"/>
+        </w:rPr>
+        <w:t>/11/2019</w:t>
+      </w:r>
+    </w:p>
+    <w:p>
+      <w:pPr>
+        <w:rPr>
+          <w:rFonts w:ascii="Arial" w:hAnsi="Arial" w:cs="Arial"/>
+          <w:sz w:val="24"/>
+          <w:szCs w:val="28"/>
+        </w:rPr>
+      </w:pPr>
+      <w:r>
+        <w:rPr>
+          <w:rFonts w:ascii="Arial" w:hAnsi="Arial" w:cs="Arial"/>
+          <w:b/>
+          <w:sz w:val="24"/>
+          <w:szCs w:val="28"/>
+        </w:rPr>
+        <w:t xml:space="preserve">Versão: </w:t>
+      </w:r>
+      <w:r>
+        <w:rPr>
+          <w:rFonts w:ascii="Arial" w:hAnsi="Arial" w:cs="Arial"/>
+          <w:sz w:val="24"/>
+          <w:szCs w:val="28"/>
+        </w:rPr>
+        <w:t>1.4</w:t>
+      </w:r>
+    </w:p>
+    <w:p>
+      <w:pPr>
+        <w:rPr>
+          <w:rFonts w:ascii="Arial" w:hAnsi="Arial" w:cs="Arial"/>
+          <w:sz w:val="24"/>
+          <w:szCs w:val="28"/>
+        </w:rPr>
+      </w:pPr>
+      <w:r>
+        <w:rPr>
+          <w:rFonts w:ascii="Arial" w:hAnsi="Arial" w:cs="Arial"/>
+          <w:b/>
+          <w:sz w:val="24"/>
+          <w:szCs w:val="28"/>
+        </w:rPr>
+        <w:t xml:space="preserve">Título: </w:t>
+      </w:r>
+      <w:r>
+        <w:rPr>
+          <w:rFonts w:ascii="Arial" w:hAnsi="Arial" w:cs="Arial"/>
+          <w:sz w:val="24"/>
+          <w:szCs w:val="28"/>
+        </w:rPr>
+        <w:t>Criação d</w:t>
+      </w:r>
+      <w:r>
+        <w:rPr>
+          <w:rFonts w:ascii="Arial" w:hAnsi="Arial" w:cs="Arial"/>
+          <w:sz w:val="24"/>
+          <w:szCs w:val="28"/>
+        </w:rPr>
+        <w:t>a tela de alteração de senha</w:t>
+      </w:r>
+    </w:p>
+    <w:p>
+      <w:pPr>
+        <w:rPr>
+          <w:rFonts w:ascii="Arial" w:hAnsi="Arial" w:cs="Arial"/>
+          <w:b/>
+          <w:sz w:val="24"/>
+          <w:szCs w:val="28"/>
+        </w:rPr>
+      </w:pPr>
+      <w:r>
+        <w:rPr>
+          <w:rFonts w:ascii="Arial" w:hAnsi="Arial" w:cs="Arial"/>
+          <w:b/>
+          <w:sz w:val="24"/>
+          <w:szCs w:val="28"/>
+        </w:rPr>
+        <w:t>Autores:</w:t>
+      </w:r>
+    </w:p>
+    <w:p>
+      <w:pPr>
+        <w:pStyle w:val="PargrafodaLista"/>
+        <w:numPr>
+          <w:ilvl w:val="0"/>
+          <w:numId w:val="1"/>
+        </w:numPr>
+        <w:rPr>
+          <w:rFonts w:ascii="Arial" w:hAnsi="Arial" w:cs="Arial"/>
+          <w:b/>
+          <w:sz w:val="24"/>
+          <w:szCs w:val="28"/>
+        </w:rPr>
+      </w:pPr>
+      <w:r>
+        <w:rPr>
+          <w:rFonts w:ascii="Arial" w:hAnsi="Arial" w:cs="Arial"/>
+          <w:b/>
+          <w:sz w:val="24"/>
+          <w:szCs w:val="28"/>
+        </w:rPr>
+        <w:t xml:space="preserve">Criação de tela de </w:t>
+      </w:r>
+      <w:r>
+        <w:rPr>
+          <w:rFonts w:ascii="Arial" w:hAnsi="Arial" w:cs="Arial"/>
+          <w:b/>
+          <w:sz w:val="24"/>
+          <w:szCs w:val="28"/>
+        </w:rPr>
+        <w:t>alteração de senha</w:t>
+      </w:r>
+      <w:r>
+        <w:rPr>
+          <w:rFonts w:ascii="Arial" w:hAnsi="Arial" w:cs="Arial"/>
+          <w:b/>
+          <w:sz w:val="24"/>
+          <w:szCs w:val="28"/>
+        </w:rPr>
+        <w:t xml:space="preserve"> (Front-</w:t>
+      </w:r>
+      <w:proofErr w:type="spellStart"/>
+      <w:r>
+        <w:rPr>
+          <w:rFonts w:ascii="Arial" w:hAnsi="Arial" w:cs="Arial"/>
+          <w:b/>
+          <w:sz w:val="24"/>
+          <w:szCs w:val="28"/>
+        </w:rPr>
+        <w:t>End</w:t>
+      </w:r>
+      <w:proofErr w:type="spellEnd"/>
+      <w:r>
+        <w:rPr>
+          <w:rFonts w:ascii="Arial" w:hAnsi="Arial" w:cs="Arial"/>
+          <w:b/>
+          <w:sz w:val="24"/>
+          <w:szCs w:val="28"/>
+        </w:rPr>
+        <w:t>):</w:t>
+      </w:r>
+      <w:r>
+        <w:rPr>
+          <w:rFonts w:ascii="Arial" w:hAnsi="Arial" w:cs="Arial"/>
+          <w:b/>
+          <w:sz w:val="24"/>
+          <w:szCs w:val="28"/>
+        </w:rPr>
+        <w:t xml:space="preserve"> </w:t>
+      </w:r>
+      <w:r>
+        <w:rPr>
+          <w:rFonts w:ascii="Arial" w:hAnsi="Arial" w:cs="Arial"/>
+          <w:sz w:val="24"/>
+          <w:szCs w:val="28"/>
+        </w:rPr>
+        <w:t>Lucas</w:t>
+      </w:r>
+    </w:p>
+    <w:p>
+      <w:pPr>
+        <w:pStyle w:val="PargrafodaLista"/>
+        <w:numPr>
+          <w:ilvl w:val="0"/>
+          <w:numId w:val="1"/>
+        </w:numPr>
+        <w:rPr>
+          <w:rFonts w:ascii="Arial" w:hAnsi="Arial" w:cs="Arial"/>
+          <w:b/>
+          <w:sz w:val="24"/>
+          <w:szCs w:val="28"/>
+        </w:rPr>
+      </w:pPr>
+      <w:r>
+        <w:rPr>
+          <w:rFonts w:ascii="Arial" w:hAnsi="Arial" w:cs="Arial"/>
+          <w:b/>
+          <w:sz w:val="24"/>
+          <w:szCs w:val="28"/>
+        </w:rPr>
+        <w:t>B</w:t>
+      </w:r>
+      <w:r>
+        <w:rPr>
+          <w:rFonts w:ascii="Arial" w:hAnsi="Arial" w:cs="Arial"/>
+          <w:b/>
+          <w:sz w:val="24"/>
+          <w:szCs w:val="28"/>
+        </w:rPr>
+        <w:t>ack-</w:t>
+      </w:r>
+      <w:proofErr w:type="spellStart"/>
+      <w:r>
+        <w:rPr>
+          <w:rFonts w:ascii="Arial" w:hAnsi="Arial" w:cs="Arial"/>
+          <w:b/>
+          <w:sz w:val="24"/>
+          <w:szCs w:val="28"/>
+        </w:rPr>
+        <w:t>End</w:t>
+      </w:r>
+      <w:proofErr w:type="spellEnd"/>
+      <w:r>
+        <w:rPr>
+          <w:rFonts w:ascii="Arial" w:hAnsi="Arial" w:cs="Arial"/>
+          <w:b/>
+          <w:sz w:val="24"/>
+          <w:szCs w:val="28"/>
+        </w:rPr>
+        <w:t xml:space="preserve"> da tela de alteração de senha</w:t>
+      </w:r>
+      <w:r>
+        <w:rPr>
+          <w:rFonts w:ascii="Arial" w:hAnsi="Arial" w:cs="Arial"/>
+          <w:b/>
+          <w:sz w:val="24"/>
+          <w:szCs w:val="28"/>
+        </w:rPr>
+        <w:t xml:space="preserve">: </w:t>
+      </w:r>
+      <w:r>
+        <w:rPr>
+          <w:rFonts w:ascii="Arial" w:hAnsi="Arial" w:cs="Arial"/>
+          <w:sz w:val="24"/>
+          <w:szCs w:val="28"/>
+        </w:rPr>
+        <w:t>Guilherme</w:t>
+      </w:r>
+    </w:p>
+    <w:p>
+      <w:pPr>
+        <w:pStyle w:val="PargrafodaLista"/>
+        <w:numPr>
+          <w:ilvl w:val="0"/>
+          <w:numId w:val="1"/>
+        </w:numPr>
+        <w:rPr>
+          <w:rFonts w:ascii="Arial" w:hAnsi="Arial" w:cs="Arial"/>
+          <w:b/>
+          <w:sz w:val="24"/>
+          <w:szCs w:val="28"/>
+        </w:rPr>
+      </w:pPr>
+      <w:r>
+        <w:rPr>
+          <w:rFonts w:ascii="Arial" w:hAnsi="Arial" w:cs="Arial"/>
+          <w:b/>
+          <w:sz w:val="24"/>
+          <w:szCs w:val="28"/>
+        </w:rPr>
+        <w:t xml:space="preserve">Funções de </w:t>
+      </w:r>
+      <w:proofErr w:type="spellStart"/>
+      <w:r>
+        <w:rPr>
+          <w:rFonts w:ascii="Arial" w:hAnsi="Arial" w:cs="Arial"/>
+          <w:b/>
+          <w:sz w:val="24"/>
+          <w:szCs w:val="28"/>
+        </w:rPr>
+        <w:t>desencriptar</w:t>
+      </w:r>
+      <w:proofErr w:type="spellEnd"/>
+      <w:r>
+        <w:rPr>
+          <w:rFonts w:ascii="Arial" w:hAnsi="Arial" w:cs="Arial"/>
+          <w:b/>
+          <w:sz w:val="24"/>
+          <w:szCs w:val="28"/>
+        </w:rPr>
+        <w:t xml:space="preserve"> e </w:t>
+      </w:r>
+      <w:proofErr w:type="spellStart"/>
+      <w:r>
+        <w:rPr>
+          <w:rFonts w:ascii="Arial" w:hAnsi="Arial" w:cs="Arial"/>
+          <w:b/>
+          <w:sz w:val="24"/>
+          <w:szCs w:val="28"/>
+        </w:rPr>
+        <w:t>encriptar</w:t>
+      </w:r>
+      <w:proofErr w:type="spellEnd"/>
+      <w:r>
+        <w:rPr>
+          <w:rFonts w:ascii="Arial" w:hAnsi="Arial" w:cs="Arial"/>
+          <w:b/>
+          <w:sz w:val="24"/>
+          <w:szCs w:val="28"/>
+        </w:rPr>
+        <w:t xml:space="preserve"> a senha</w:t>
+      </w:r>
+      <w:r>
+        <w:rPr>
+          <w:rFonts w:ascii="Arial" w:hAnsi="Arial" w:cs="Arial"/>
+          <w:b/>
+          <w:sz w:val="24"/>
+          <w:szCs w:val="28"/>
+        </w:rPr>
+        <w:t xml:space="preserve">: </w:t>
+      </w:r>
+      <w:r>
+        <w:rPr>
+          <w:rFonts w:ascii="Arial" w:hAnsi="Arial" w:cs="Arial"/>
+          <w:sz w:val="24"/>
+          <w:szCs w:val="28"/>
+        </w:rPr>
+        <w:t>Matheus</w:t>
+      </w:r>
+    </w:p>
+    <w:p>
+      <w:pPr>
+        <w:pStyle w:val="PargrafodaLista"/>
+        <w:numPr>
+          <w:ilvl w:val="0"/>
+          <w:numId w:val="1"/>
+        </w:numPr>
+        <w:rPr>
+          <w:rFonts w:ascii="Arial" w:hAnsi="Arial" w:cs="Arial"/>
+          <w:b/>
+          <w:sz w:val="24"/>
+          <w:szCs w:val="28"/>
+        </w:rPr>
+      </w:pPr>
+      <w:r>
+        <w:rPr>
+          <w:rFonts w:ascii="Arial" w:hAnsi="Arial" w:cs="Arial"/>
+          <w:b/>
+          <w:sz w:val="24"/>
+          <w:szCs w:val="28"/>
+        </w:rPr>
+        <w:t xml:space="preserve">Conexão com o banco e função de </w:t>
+      </w:r>
+      <w:proofErr w:type="spellStart"/>
+      <w:r>
+        <w:rPr>
+          <w:rFonts w:ascii="Arial" w:hAnsi="Arial" w:cs="Arial"/>
+          <w:b/>
+          <w:sz w:val="24"/>
+          <w:szCs w:val="28"/>
+        </w:rPr>
+        <w:t>update</w:t>
+      </w:r>
+      <w:proofErr w:type="spellEnd"/>
+      <w:r>
+        <w:rPr>
+          <w:rFonts w:ascii="Arial" w:hAnsi="Arial" w:cs="Arial"/>
+          <w:b/>
+          <w:sz w:val="24"/>
+          <w:szCs w:val="28"/>
+        </w:rPr>
+        <w:t xml:space="preserve"> SQL: </w:t>
+      </w:r>
+      <w:r>
+        <w:rPr>
+          <w:rFonts w:ascii="Arial" w:hAnsi="Arial" w:cs="Arial"/>
+          <w:sz w:val="24"/>
+          <w:szCs w:val="28"/>
+        </w:rPr>
+        <w:t>Matheus</w:t>
+      </w:r>
+    </w:p>
+    <w:p>
+      <w:pPr>
+        <w:pStyle w:val="PargrafodaLista"/>
+        <w:numPr>
+          <w:ilvl w:val="0"/>
+          <w:numId w:val="1"/>
+        </w:numPr>
+        <w:rPr>
+          <w:rFonts w:ascii="Arial" w:hAnsi="Arial" w:cs="Arial"/>
+          <w:b/>
+          <w:sz w:val="24"/>
+          <w:szCs w:val="28"/>
+        </w:rPr>
+      </w:pPr>
+      <w:r>
+        <w:rPr>
+          <w:rFonts w:ascii="Arial" w:hAnsi="Arial" w:cs="Arial"/>
+          <w:b/>
+          <w:sz w:val="24"/>
+          <w:szCs w:val="28"/>
+        </w:rPr>
+        <w:t>Conexão</w:t>
+      </w:r>
+      <w:r>
+        <w:rPr>
+          <w:rFonts w:ascii="Arial" w:hAnsi="Arial" w:cs="Arial"/>
+          <w:b/>
+          <w:sz w:val="24"/>
+          <w:szCs w:val="28"/>
+        </w:rPr>
+        <w:t xml:space="preserve"> com o Servidor: </w:t>
+      </w:r>
+      <w:r>
+        <w:rPr>
+          <w:rFonts w:ascii="Arial" w:hAnsi="Arial" w:cs="Arial"/>
+          <w:sz w:val="24"/>
+          <w:szCs w:val="28"/>
+        </w:rPr>
+        <w:t>Lucas</w:t>
+      </w:r>
+      <w:r>
+        <w:rPr>
+          <w:rFonts w:ascii="Arial" w:hAnsi="Arial" w:cs="Arial"/>
+          <w:sz w:val="24"/>
+          <w:szCs w:val="28"/>
+        </w:rPr>
+        <w:t xml:space="preserve"> e Guilherme</w:t>
+      </w:r>
+    </w:p>
+    <w:p>
+      <w:pPr>
+        <w:pStyle w:val="PargrafodaLista"/>
+        <w:rPr>
+          <w:rFonts w:ascii="Arial" w:hAnsi="Arial" w:cs="Arial"/>
+          <w:b/>
+          <w:sz w:val="24"/>
+          <w:szCs w:val="28"/>
+        </w:rPr>
+      </w:pPr>
+    </w:p>
+    <w:p>
+      <w:pPr>
+        <w:pStyle w:val="PargrafodaLista"/>
+        <w:rPr>
+          <w:rFonts w:ascii="Arial" w:hAnsi="Arial" w:cs="Arial"/>
+          <w:b/>
+          <w:sz w:val="24"/>
+          <w:szCs w:val="28"/>
+        </w:rPr>
+      </w:pPr>
+    </w:p>
+    <w:p>
+      <w:pPr>
+        <w:rPr>
+          <w:rFonts w:ascii="Arial" w:hAnsi="Arial" w:cs="Arial"/>
+          <w:b/>
+          <w:sz w:val="24"/>
+          <w:szCs w:val="28"/>
+        </w:rPr>
+      </w:pPr>
+      <w:r>
+        <w:rPr>
+          <w:rFonts w:ascii="Arial" w:hAnsi="Arial" w:cs="Arial"/>
+          <w:b/>
+          <w:sz w:val="24"/>
+          <w:szCs w:val="28"/>
+        </w:rPr>
+        <w:t xml:space="preserve">Descrição: </w:t>
+      </w:r>
+    </w:p>
+    <w:p>
+      <w:pPr>
+        <w:pStyle w:val="PargrafodaLista"/>
+        <w:numPr>
+          <w:ilvl w:val="0"/>
+          <w:numId w:val="2"/>
+        </w:numPr>
+        <w:rPr>
+          <w:rFonts w:ascii="Arial" w:hAnsi="Arial" w:cs="Arial"/>
+          <w:sz w:val="24"/>
+          <w:szCs w:val="28"/>
+        </w:rPr>
+      </w:pPr>
+      <w:r>
+        <w:rPr>
+          <w:rFonts w:ascii="Arial" w:hAnsi="Arial" w:cs="Arial"/>
+          <w:sz w:val="24"/>
+          <w:szCs w:val="28"/>
+        </w:rPr>
+        <w:t xml:space="preserve">Criado tela de </w:t>
+      </w:r>
+      <w:r>
+        <w:rPr>
+          <w:rFonts w:ascii="Arial" w:hAnsi="Arial" w:cs="Arial"/>
+          <w:sz w:val="24"/>
+          <w:szCs w:val="28"/>
+        </w:rPr>
+        <w:t>alteração de senha do usuário</w:t>
+      </w:r>
+      <w:r>
+        <w:rPr>
+          <w:rFonts w:ascii="Arial" w:hAnsi="Arial" w:cs="Arial"/>
+          <w:sz w:val="24"/>
+          <w:szCs w:val="28"/>
+        </w:rPr>
+        <w:t xml:space="preserve"> (parte Front e Back).</w:t>
+      </w:r>
+    </w:p>
+    <w:p>
+      <w:pPr>
+        <w:pStyle w:val="PargrafodaLista"/>
+        <w:rPr>
+          <w:rFonts w:ascii="Arial" w:hAnsi="Arial" w:cs="Arial"/>
+          <w:sz w:val="24"/>
+          <w:szCs w:val="28"/>
+        </w:rPr>
+      </w:pPr>
+    </w:p>
+    <w:p>
+      <w:pPr>
+        <w:pStyle w:val="PargrafodaLista"/>
+        <w:numPr>
+          <w:ilvl w:val="0"/>
+          <w:numId w:val="2"/>
+        </w:numPr>
+        <w:rPr>
+          <w:rFonts w:ascii="Arial" w:hAnsi="Arial" w:cs="Arial"/>
+          <w:sz w:val="24"/>
+          <w:szCs w:val="28"/>
+        </w:rPr>
+      </w:pPr>
+      <w:r>
+        <w:rPr>
+          <w:rFonts w:ascii="Arial" w:hAnsi="Arial" w:cs="Arial"/>
+          <w:sz w:val="24"/>
+          <w:szCs w:val="28"/>
+        </w:rPr>
+        <w:t>Criado as funções e a conexão com o servidor.</w:t>
+      </w:r>
+    </w:p>
+    <w:p>
+      <w:pPr>
+        <w:pStyle w:val="PargrafodaLista"/>
+        <w:rPr>
+          <w:rFonts w:ascii="Arial" w:hAnsi="Arial" w:cs="Arial"/>
+          <w:sz w:val="24"/>
+          <w:szCs w:val="28"/>
+        </w:rPr>
+      </w:pPr>
+    </w:p>
+    <w:p>
+      <w:pPr>
+        <w:pStyle w:val="PargrafodaLista"/>
+        <w:numPr>
+          <w:ilvl w:val="0"/>
+          <w:numId w:val="2"/>
+        </w:numPr>
+        <w:rPr>
+          <w:rFonts w:ascii="Arial" w:hAnsi="Arial" w:cs="Arial"/>
+          <w:sz w:val="24"/>
+          <w:szCs w:val="28"/>
+        </w:rPr>
+      </w:pPr>
+      <w:r>
+        <w:rPr>
+          <w:rFonts w:ascii="Arial" w:hAnsi="Arial" w:cs="Arial"/>
+          <w:sz w:val="24"/>
+          <w:szCs w:val="28"/>
+        </w:rPr>
+        <w:t>Criado configuração</w:t>
+      </w:r>
+      <w:r>
+        <w:rPr>
+          <w:rFonts w:ascii="Arial" w:hAnsi="Arial" w:cs="Arial"/>
+          <w:sz w:val="24"/>
+          <w:szCs w:val="28"/>
+        </w:rPr>
+        <w:t xml:space="preserve"> de confirmação de senha, para maior segurança</w:t>
+      </w:r>
+      <w:r>
+        <w:rPr>
+          <w:rFonts w:ascii="Arial" w:hAnsi="Arial" w:cs="Arial"/>
+          <w:sz w:val="24"/>
+          <w:szCs w:val="28"/>
+        </w:rPr>
+        <w:t>.</w:t>
+      </w:r>
+    </w:p>
+    <w:p>
+      <w:pPr>
+        <w:pStyle w:val="PargrafodaLista"/>
+        <w:rPr>
+          <w:rFonts w:ascii="Arial" w:hAnsi="Arial" w:cs="Arial"/>
+          <w:sz w:val="24"/>
+          <w:szCs w:val="28"/>
+        </w:rPr>
+      </w:pPr>
+    </w:p>
+    <w:p>
+      <w:pPr>
+        <w:pStyle w:val="PargrafodaLista"/>
+        <w:numPr>
+          <w:ilvl w:val="0"/>
+          <w:numId w:val="2"/>
+        </w:numPr>
+        <w:rPr>
+          <w:rFonts w:ascii="Arial" w:hAnsi="Arial" w:cs="Arial"/>
+          <w:sz w:val="24"/>
+          <w:szCs w:val="28"/>
+        </w:rPr>
+      </w:pPr>
+      <w:r>
+        <w:rPr>
+          <w:rFonts w:ascii="Arial" w:hAnsi="Arial" w:cs="Arial"/>
+          <w:sz w:val="24"/>
+          <w:szCs w:val="28"/>
+        </w:rPr>
+        <w:t xml:space="preserve">Criado conexão com o banco e </w:t>
+      </w:r>
+      <w:r>
+        <w:rPr>
+          <w:rFonts w:ascii="Arial" w:hAnsi="Arial" w:cs="Arial"/>
+          <w:sz w:val="24"/>
+          <w:szCs w:val="28"/>
+        </w:rPr>
+        <w:t xml:space="preserve">criado a função de </w:t>
+      </w:r>
+      <w:proofErr w:type="spellStart"/>
+      <w:r>
+        <w:rPr>
+          <w:rFonts w:ascii="Arial" w:hAnsi="Arial" w:cs="Arial"/>
+          <w:sz w:val="24"/>
+          <w:szCs w:val="28"/>
+        </w:rPr>
+        <w:t>update</w:t>
+      </w:r>
+      <w:proofErr w:type="spellEnd"/>
+      <w:r>
+        <w:rPr>
+          <w:rFonts w:ascii="Arial" w:hAnsi="Arial" w:cs="Arial"/>
+          <w:sz w:val="24"/>
+          <w:szCs w:val="28"/>
+        </w:rPr>
+        <w:t xml:space="preserve"> para alteração da senha</w:t>
+      </w:r>
+    </w:p>
+    <w:p>
+      <w:pPr>
+        <w:pStyle w:val="PargrafodaLista"/>
+        <w:rPr>
+          <w:rFonts w:ascii="Arial" w:hAnsi="Arial" w:cs="Arial"/>
+          <w:sz w:val="24"/>
+          <w:szCs w:val="28"/>
+        </w:rPr>
+      </w:pPr>
+    </w:p>
+    <w:p>
+      <w:pPr>
+        <w:pStyle w:val="PargrafodaLista"/>
+        <w:numPr>
+          <w:ilvl w:val="0"/>
+          <w:numId w:val="2"/>
+        </w:numPr>
+        <w:jc w:val="both"/>
+        <w:rPr>
+          <w:rFonts w:ascii="Arial" w:hAnsi="Arial" w:cs="Arial"/>
+          <w:sz w:val="24"/>
+          <w:szCs w:val="28"/>
+        </w:rPr>
+      </w:pPr>
+      <w:r>
+        <w:rPr>
+          <w:rFonts w:ascii="Arial" w:hAnsi="Arial" w:cs="Arial"/>
+          <w:sz w:val="24"/>
+          <w:szCs w:val="28"/>
+        </w:rPr>
+        <w:lastRenderedPageBreak/>
+        <w:t xml:space="preserve">Criado funções para verificar a senha atual, </w:t>
+      </w:r>
+      <w:proofErr w:type="spellStart"/>
+      <w:r>
+        <w:rPr>
+          <w:rFonts w:ascii="Arial" w:hAnsi="Arial" w:cs="Arial"/>
+          <w:sz w:val="24"/>
+          <w:szCs w:val="28"/>
+        </w:rPr>
+        <w:t>encriptada</w:t>
+      </w:r>
+      <w:proofErr w:type="spellEnd"/>
+      <w:r>
+        <w:rPr>
+          <w:rFonts w:ascii="Arial" w:hAnsi="Arial" w:cs="Arial"/>
+          <w:sz w:val="24"/>
+          <w:szCs w:val="28"/>
+        </w:rPr>
+        <w:t xml:space="preserve">, no banco e comparar com a senha digitada no campo. Se a senha digitada for igual a senha atual, habilita para informar a nova senha, caso contrário não poderá ser feita a troca. </w:t>
+      </w:r>
+    </w:p>
+    <w:p>
+      <w:pPr>
+        <w:tabs>
+          <w:tab w:val="right" w:pos="8504"/>
+        </w:tabs>
+        <w:rPr>
+          <w:rFonts w:ascii="Arial" w:hAnsi="Arial" w:cs="Arial"/>
+          <w:sz w:val="24"/>
+          <w:szCs w:val="28"/>
+        </w:rPr>
+      </w:pPr>
+      <w:r>
+        <w:rPr>
+          <w:rFonts w:ascii="Arial" w:hAnsi="Arial" w:cs="Arial"/>
+          <w:noProof/>
+          <w:sz w:val="24"/>
+          <w:szCs w:val="28"/>
+          <w:lang w:eastAsia="pt-BR"/>
+        </w:rPr>
+        <mc:AlternateContent>
+          <mc:Choice Requires="wps">
+            <w:drawing>
+              <wp:anchor distT="0" distB="0" distL="114300" distR="114300" simplePos="0" relativeHeight="251669504" behindDoc="0" locked="0" layoutInCell="1" allowOverlap="1" wp14:anchorId="0D6072A5" wp14:editId="481ADDB6">
+                <wp:simplePos x="0" y="0"/>
+                <wp:positionH relativeFrom="column">
+                  <wp:posOffset>0</wp:posOffset>
+                </wp:positionH>
+                <wp:positionV relativeFrom="paragraph">
+                  <wp:posOffset>0</wp:posOffset>
+                </wp:positionV>
+                <wp:extent cx="5191125" cy="45719"/>
+                <wp:effectExtent l="0" t="0" r="28575" b="12065"/>
+                <wp:wrapNone/>
+                <wp:docPr id="7" name="Fluxograma: Processo 7"/>
+                <wp:cNvGraphicFramePr/>
+                <a:graphic xmlns:a="http://schemas.openxmlformats.org/drawingml/2006/main">
+                  <a:graphicData uri="http://schemas.microsoft.com/office/word/2010/wordprocessingShape">
+                    <wps:wsp>
+                      <wps:cNvSpPr/>
+                      <wps:spPr>
+                        <a:xfrm>
+                          <a:off x="0" y="0"/>
+                          <a:ext cx="5191125" cy="45719"/>
+                        </a:xfrm>
+                        <a:prstGeom prst="flowChartProcess">
+                          <a:avLst/>
+                        </a:prstGeom>
+                      </wps:spPr>
+                      <wps:style>
+                        <a:lnRef idx="2">
+                          <a:schemeClr val="accent1">
+                            <a:shade val="50000"/>
+                          </a:schemeClr>
+                        </a:lnRef>
+                        <a:fillRef idx="1">
+                          <a:schemeClr val="accent1"/>
+                        </a:fillRef>
+                        <a:effectRef idx="0">
+                          <a:schemeClr val="accent1"/>
+                        </a:effectRef>
+                        <a:fontRef idx="minor">
+                          <a:schemeClr val="lt1"/>
+                        </a:fontRef>
+                      </wps:style>
+                      <wps:bodyPr rot="0" spcFirstLastPara="0" vertOverflow="overflow" horzOverflow="overflow" vert="horz" wrap="square" lIns="91440" tIns="45720" rIns="91440" bIns="45720" numCol="1" spcCol="0" rtlCol="0" fromWordArt="0" anchor="ctr" anchorCtr="0" forceAA="0" compatLnSpc="1">
+                        <a:prstTxWarp prst="textNoShape">
+                          <a:avLst/>
+                        </a:prstTxWarp>
+                        <a:noAutofit/>
+                      </wps:bodyPr>
+                    </wps:wsp>
+                  </a:graphicData>
+                </a:graphic>
+                <wp14:sizeRelV relativeFrom="margin">
+                  <wp14:pctHeight>0</wp14:pctHeight>
+                </wp14:sizeRelV>
+              </wp:anchor>
+            </w:drawing>
+          </mc:Choice>
+          <mc:Fallback>
+            <w:pict>
+              <v:shape w14:anchorId="5E68648C" id="Fluxograma: Processo 7" o:spid="_x0000_s1026" type="#_x0000_t109" style="position:absolute;margin-left:0;margin-top:0;width:408.75pt;height:3.6pt;z-index:251669504;visibility:visible;mso-wrap-style:square;mso-height-percent:0;mso-wrap-distance-left:9pt;mso-wrap-distance-top:0;mso-wrap-distance-right:9pt;mso-wrap-distance-bottom:0;mso-position-horizontal:absolute;mso-position-horizontal-relative:text;mso-position-vertical:absolute;mso-position-vertical-relative:text;mso-height-percent:0;mso-height-relative:margin;v-text-anchor:middle" o:gfxdata="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" fillcolor="#5b9bd5 [3204]" strokecolor="#1f4d78 [1604]" strokeweight="1pt"/>
+            </w:pict>
+          </mc:Fallback>
+        </mc:AlternateContent>
+      </w:r>
+    </w:p>
+    <w:p>
+      <w:pPr>
+        <w:tabs>
+          <w:tab w:val="right" w:pos="8504"/>
+        </w:tabs>
+        <w:rPr>
+          <w:rFonts w:ascii="Arial" w:hAnsi="Arial" w:cs="Arial"/>
+          <w:sz w:val="24"/>
+          <w:szCs w:val="28"/>
+        </w:rPr>
+      </w:pPr>
+    </w:p>
+    <w:p>
+      <w:pPr>
+        <w:tabs>
+          <w:tab w:val="right" w:pos="8504"/>
+        </w:tabs>
+        <w:rPr>
+          <w:rFonts w:ascii="Arial" w:hAnsi="Arial" w:cs="Arial"/>
+          <w:sz w:val="24"/>
+          <w:szCs w:val="28"/>
+        </w:rPr>
+      </w:pPr>
+    </w:p>
+    <w:p>
+      <w:pPr>
+        <w:rPr>
+          <w:rFonts w:ascii="Arial" w:hAnsi="Arial" w:cs="Arial"/>
+          <w:b/>
+          <w:sz w:val="24"/>
+          <w:szCs w:val="28"/>
+        </w:rPr>
+      </w:pPr>
+      <w:r>
+        <w:rPr>
+          <w:rFonts w:ascii="Arial" w:hAnsi="Arial" w:cs="Arial"/>
+          <w:b/>
+          <w:sz w:val="24"/>
+          <w:szCs w:val="28"/>
+        </w:rPr>
+        <w:t xml:space="preserve">Data: </w:t>
+      </w:r>
+      <w:r>
+        <w:rPr>
+          <w:rFonts w:ascii="Arial" w:hAnsi="Arial" w:cs="Arial"/>
+          <w:sz w:val="24"/>
+          <w:szCs w:val="28"/>
+        </w:rPr>
+        <w:t>16</w:t>
+      </w:r>
+      <w:r>
+        <w:rPr>
+          <w:rFonts w:ascii="Arial" w:hAnsi="Arial" w:cs="Arial"/>
+          <w:sz w:val="24"/>
+          <w:szCs w:val="28"/>
+        </w:rPr>
+        <w:t>/11/2019</w:t>
+      </w:r>
+    </w:p>
+    <w:p>
+      <w:pPr>
+        <w:rPr>
+          <w:rFonts w:ascii="Arial" w:hAnsi="Arial" w:cs="Arial"/>
+          <w:sz w:val="24"/>
+          <w:szCs w:val="28"/>
+        </w:rPr>
+      </w:pPr>
+      <w:r>
+        <w:rPr>
+          <w:rFonts w:ascii="Arial" w:hAnsi="Arial" w:cs="Arial"/>
+          <w:b/>
+          <w:sz w:val="24"/>
+          <w:szCs w:val="28"/>
+        </w:rPr>
+        <w:t xml:space="preserve">Versão: </w:t>
+      </w:r>
+      <w:r>
+        <w:rPr>
+          <w:rFonts w:ascii="Arial" w:hAnsi="Arial" w:cs="Arial"/>
+          <w:sz w:val="24"/>
+          <w:szCs w:val="28"/>
+        </w:rPr>
+        <w:t>1.5</w:t>
+      </w:r>
+    </w:p>
+    <w:p>
+      <w:pPr>
+        <w:rPr>
+          <w:rFonts w:ascii="Arial" w:hAnsi="Arial" w:cs="Arial"/>
+          <w:sz w:val="24"/>
+          <w:szCs w:val="28"/>
+        </w:rPr>
+      </w:pPr>
+      <w:r>
+        <w:rPr>
+          <w:rFonts w:ascii="Arial" w:hAnsi="Arial" w:cs="Arial"/>
+          <w:b/>
+          <w:sz w:val="24"/>
+          <w:szCs w:val="28"/>
+        </w:rPr>
+        <w:t xml:space="preserve">Título: </w:t>
+      </w:r>
+      <w:r>
+        <w:rPr>
+          <w:rFonts w:ascii="Arial" w:hAnsi="Arial" w:cs="Arial"/>
+          <w:sz w:val="24"/>
+          <w:szCs w:val="28"/>
+        </w:rPr>
+        <w:t xml:space="preserve">Criação da tela de alteração de </w:t>
+      </w:r>
+      <w:proofErr w:type="spellStart"/>
+      <w:r>
+        <w:rPr>
+          <w:rFonts w:ascii="Arial" w:hAnsi="Arial" w:cs="Arial"/>
+          <w:sz w:val="24"/>
+          <w:szCs w:val="28"/>
+        </w:rPr>
+        <w:t>login</w:t>
+      </w:r>
+      <w:proofErr w:type="spellEnd"/>
+    </w:p>
+    <w:p>
+      <w:pPr>
+        <w:rPr>
+          <w:rFonts w:ascii="Arial" w:hAnsi="Arial" w:cs="Arial"/>
+          <w:b/>
+          <w:sz w:val="24"/>
+          <w:szCs w:val="28"/>
+        </w:rPr>
+      </w:pPr>
+      <w:r>
+        <w:rPr>
+          <w:rFonts w:ascii="Arial" w:hAnsi="Arial" w:cs="Arial"/>
+          <w:b/>
+          <w:sz w:val="24"/>
+          <w:szCs w:val="28"/>
+        </w:rPr>
+        <w:t>Autores:</w:t>
+      </w:r>
+    </w:p>
+    <w:p>
+      <w:pPr>
+        <w:pStyle w:val="PargrafodaLista"/>
+        <w:numPr>
+          <w:ilvl w:val="0"/>
+          <w:numId w:val="1"/>
+        </w:numPr>
+        <w:rPr>
+          <w:rFonts w:ascii="Arial" w:hAnsi="Arial" w:cs="Arial"/>
+          <w:b/>
+          <w:sz w:val="24"/>
+          <w:szCs w:val="28"/>
+        </w:rPr>
+      </w:pPr>
+      <w:r>
+        <w:rPr>
+          <w:rFonts w:ascii="Arial" w:hAnsi="Arial" w:cs="Arial"/>
+          <w:b/>
+          <w:sz w:val="24"/>
+          <w:szCs w:val="28"/>
+        </w:rPr>
+        <w:t xml:space="preserve">Criação de tela de </w:t>
+      </w:r>
+      <w:r>
+        <w:rPr>
+          <w:rFonts w:ascii="Arial" w:hAnsi="Arial" w:cs="Arial"/>
+          <w:b/>
+          <w:sz w:val="24"/>
+          <w:szCs w:val="28"/>
+        </w:rPr>
+        <w:t xml:space="preserve">alteração de </w:t>
+      </w:r>
+      <w:r>
+        <w:rPr>
+          <w:rFonts w:ascii="Arial" w:hAnsi="Arial" w:cs="Arial"/>
+          <w:b/>
+          <w:sz w:val="24"/>
+          <w:szCs w:val="28"/>
+        </w:rPr>
+        <w:t>usuário</w:t>
+      </w:r>
+      <w:r>
+        <w:rPr>
+          <w:rFonts w:ascii="Arial" w:hAnsi="Arial" w:cs="Arial"/>
+          <w:b/>
+          <w:sz w:val="24"/>
+          <w:szCs w:val="28"/>
+        </w:rPr>
+        <w:t xml:space="preserve"> </w:t>
+      </w:r>
+      <w:r>
+        <w:rPr>
+          <w:rFonts w:ascii="Arial" w:hAnsi="Arial" w:cs="Arial"/>
+          <w:b/>
+          <w:sz w:val="24"/>
+          <w:szCs w:val="28"/>
+        </w:rPr>
+        <w:t>(Front-</w:t>
+      </w:r>
+      <w:proofErr w:type="spellStart"/>
+      <w:r>
+        <w:rPr>
+          <w:rFonts w:ascii="Arial" w:hAnsi="Arial" w:cs="Arial"/>
+          <w:b/>
+          <w:sz w:val="24"/>
+          <w:szCs w:val="28"/>
+        </w:rPr>
+        <w:t>End</w:t>
+      </w:r>
+      <w:proofErr w:type="spellEnd"/>
+      <w:r>
+        <w:rPr>
+          <w:rFonts w:ascii="Arial" w:hAnsi="Arial" w:cs="Arial"/>
+          <w:b/>
+          <w:sz w:val="24"/>
+          <w:szCs w:val="28"/>
+        </w:rPr>
+        <w:t xml:space="preserve">): </w:t>
+      </w:r>
+      <w:r>
+        <w:rPr>
+          <w:rFonts w:ascii="Arial" w:hAnsi="Arial" w:cs="Arial"/>
+          <w:sz w:val="24"/>
+          <w:szCs w:val="28"/>
+        </w:rPr>
+        <w:t>Lucas</w:t>
+      </w:r>
+    </w:p>
+    <w:p>
+      <w:pPr>
+        <w:pStyle w:val="PargrafodaLista"/>
+        <w:numPr>
+          <w:ilvl w:val="0"/>
+          <w:numId w:val="1"/>
+        </w:numPr>
+        <w:rPr>
+          <w:rFonts w:ascii="Arial" w:hAnsi="Arial" w:cs="Arial"/>
+          <w:b/>
+          <w:sz w:val="24"/>
+          <w:szCs w:val="28"/>
+        </w:rPr>
+      </w:pPr>
+      <w:r>
+        <w:rPr>
+          <w:rFonts w:ascii="Arial" w:hAnsi="Arial" w:cs="Arial"/>
+          <w:b/>
+          <w:sz w:val="24"/>
+          <w:szCs w:val="28"/>
+        </w:rPr>
+        <w:t>Back-</w:t>
+      </w:r>
+      <w:proofErr w:type="spellStart"/>
+      <w:r>
+        <w:rPr>
+          <w:rFonts w:ascii="Arial" w:hAnsi="Arial" w:cs="Arial"/>
+          <w:b/>
+          <w:sz w:val="24"/>
+          <w:szCs w:val="28"/>
+        </w:rPr>
+        <w:t>End</w:t>
+      </w:r>
+      <w:proofErr w:type="spellEnd"/>
+      <w:r>
+        <w:rPr>
+          <w:rFonts w:ascii="Arial" w:hAnsi="Arial" w:cs="Arial"/>
+          <w:b/>
+          <w:sz w:val="24"/>
+          <w:szCs w:val="28"/>
+        </w:rPr>
+        <w:t xml:space="preserve"> da tela de alteração de </w:t>
+      </w:r>
+      <w:r>
+        <w:rPr>
+          <w:rFonts w:ascii="Arial" w:hAnsi="Arial" w:cs="Arial"/>
+          <w:b/>
+          <w:sz w:val="24"/>
+          <w:szCs w:val="28"/>
+        </w:rPr>
+        <w:t>usuário</w:t>
+      </w:r>
+      <w:r>
+        <w:rPr>
+          <w:rFonts w:ascii="Arial" w:hAnsi="Arial" w:cs="Arial"/>
+          <w:b/>
+          <w:sz w:val="24"/>
+          <w:szCs w:val="28"/>
+        </w:rPr>
+        <w:t xml:space="preserve">: </w:t>
+      </w:r>
+      <w:r>
+        <w:rPr>
+          <w:rFonts w:ascii="Arial" w:hAnsi="Arial" w:cs="Arial"/>
+          <w:sz w:val="24"/>
+          <w:szCs w:val="28"/>
+        </w:rPr>
+        <w:t>Guilherme</w:t>
+      </w:r>
+    </w:p>
+    <w:p>
+      <w:pPr>
+        <w:pStyle w:val="PargrafodaLista"/>
+        <w:numPr>
+          <w:ilvl w:val="0"/>
+          <w:numId w:val="1"/>
+        </w:numPr>
+        <w:rPr>
+          <w:rFonts w:ascii="Arial" w:hAnsi="Arial" w:cs="Arial"/>
+          <w:b/>
+          <w:sz w:val="24"/>
+          <w:szCs w:val="28"/>
+        </w:rPr>
+      </w:pPr>
+      <w:r>
+        <w:rPr>
+          <w:rFonts w:ascii="Arial" w:hAnsi="Arial" w:cs="Arial"/>
+          <w:b/>
+          <w:sz w:val="24"/>
+          <w:szCs w:val="28"/>
+        </w:rPr>
+        <w:t xml:space="preserve">Conexão com o banco e função de </w:t>
+      </w:r>
+      <w:proofErr w:type="spellStart"/>
+      <w:r>
+        <w:rPr>
+          <w:rFonts w:ascii="Arial" w:hAnsi="Arial" w:cs="Arial"/>
+          <w:b/>
+          <w:sz w:val="24"/>
+          <w:szCs w:val="28"/>
+        </w:rPr>
+        <w:t>update</w:t>
+      </w:r>
+      <w:proofErr w:type="spellEnd"/>
+      <w:r>
+        <w:rPr>
+          <w:rFonts w:ascii="Arial" w:hAnsi="Arial" w:cs="Arial"/>
+          <w:b/>
+          <w:sz w:val="24"/>
+          <w:szCs w:val="28"/>
+        </w:rPr>
+        <w:t xml:space="preserve"> SQL: </w:t>
+      </w:r>
+      <w:r>
+        <w:rPr>
+          <w:rFonts w:ascii="Arial" w:hAnsi="Arial" w:cs="Arial"/>
+          <w:sz w:val="24"/>
+          <w:szCs w:val="28"/>
+        </w:rPr>
+        <w:t>Matheus</w:t>
+      </w:r>
+    </w:p>
+    <w:p>
+      <w:pPr>
+        <w:pStyle w:val="PargrafodaLista"/>
+        <w:numPr>
+          <w:ilvl w:val="0"/>
+          <w:numId w:val="1"/>
+        </w:numPr>
+        <w:rPr>
+          <w:rFonts w:ascii="Arial" w:hAnsi="Arial" w:cs="Arial"/>
+          <w:b/>
+          <w:sz w:val="24"/>
+          <w:szCs w:val="28"/>
+        </w:rPr>
+      </w:pPr>
+      <w:r>
+        <w:rPr>
+          <w:rFonts w:ascii="Arial" w:hAnsi="Arial" w:cs="Arial"/>
+          <w:b/>
+          <w:sz w:val="24"/>
+          <w:szCs w:val="28"/>
+        </w:rPr>
+        <w:t xml:space="preserve">Conexão com o Servidor: </w:t>
+      </w:r>
+      <w:r>
+        <w:rPr>
+          <w:rFonts w:ascii="Arial" w:hAnsi="Arial" w:cs="Arial"/>
+          <w:sz w:val="24"/>
+          <w:szCs w:val="28"/>
+        </w:rPr>
+        <w:t>Lucas e Guilherme</w:t>
+      </w:r>
+    </w:p>
+    <w:p>
+      <w:pPr>
+        <w:pStyle w:val="PargrafodaLista"/>
+        <w:rPr>
+          <w:rFonts w:ascii="Arial" w:hAnsi="Arial" w:cs="Arial"/>
+          <w:b/>
+          <w:sz w:val="24"/>
+          <w:szCs w:val="28"/>
+        </w:rPr>
+      </w:pPr>
+    </w:p>
+    <w:p>
+      <w:pPr>
+        <w:pStyle w:val="PargrafodaLista"/>
+        <w:rPr>
+          <w:rFonts w:ascii="Arial" w:hAnsi="Arial" w:cs="Arial"/>
+          <w:b/>
+          <w:sz w:val="24"/>
+          <w:szCs w:val="28"/>
+        </w:rPr>
+      </w:pPr>
+    </w:p>
+    <w:p>
+      <w:pPr>
+        <w:rPr>
+          <w:rFonts w:ascii="Arial" w:hAnsi="Arial" w:cs="Arial"/>
+          <w:b/>
+          <w:sz w:val="24"/>
+          <w:szCs w:val="28"/>
+        </w:rPr>
+      </w:pPr>
+      <w:r>
+        <w:rPr>
+          <w:rFonts w:ascii="Arial" w:hAnsi="Arial" w:cs="Arial"/>
+          <w:b/>
+          <w:sz w:val="24"/>
+          <w:szCs w:val="28"/>
+        </w:rPr>
+        <w:t xml:space="preserve">Descrição: </w:t>
+      </w:r>
+    </w:p>
+    <w:p>
+      <w:pPr>
+        <w:pStyle w:val="PargrafodaLista"/>
+        <w:numPr>
+          <w:ilvl w:val="0"/>
+          <w:numId w:val="2"/>
+        </w:numPr>
+        <w:rPr>
+          <w:rFonts w:ascii="Arial" w:hAnsi="Arial" w:cs="Arial"/>
+          <w:sz w:val="24"/>
+          <w:szCs w:val="28"/>
+        </w:rPr>
+      </w:pPr>
+      <w:r>
+        <w:rPr>
+          <w:rFonts w:ascii="Arial" w:hAnsi="Arial" w:cs="Arial"/>
+          <w:sz w:val="24"/>
+          <w:szCs w:val="28"/>
+        </w:rPr>
+        <w:t xml:space="preserve">Criado tela de </w:t>
+      </w:r>
+      <w:r>
+        <w:rPr>
+          <w:rFonts w:ascii="Arial" w:hAnsi="Arial" w:cs="Arial"/>
+          <w:sz w:val="24"/>
+          <w:szCs w:val="28"/>
+        </w:rPr>
+        <w:t xml:space="preserve">alteração de </w:t>
+      </w:r>
+      <w:proofErr w:type="spellStart"/>
+      <w:r>
+        <w:rPr>
+          <w:rFonts w:ascii="Arial" w:hAnsi="Arial" w:cs="Arial"/>
+          <w:sz w:val="24"/>
+          <w:szCs w:val="28"/>
+        </w:rPr>
+        <w:t>login</w:t>
+      </w:r>
+      <w:proofErr w:type="spellEnd"/>
+      <w:r>
+        <w:rPr>
+          <w:rFonts w:ascii="Arial" w:hAnsi="Arial" w:cs="Arial"/>
+          <w:sz w:val="24"/>
+          <w:szCs w:val="28"/>
+        </w:rPr>
+        <w:t xml:space="preserve"> </w:t>
+      </w:r>
+      <w:r>
+        <w:rPr>
+          <w:rFonts w:ascii="Arial" w:hAnsi="Arial" w:cs="Arial"/>
+          <w:sz w:val="24"/>
+          <w:szCs w:val="28"/>
+        </w:rPr>
+        <w:t>do usuário (parte Front e Back).</w:t>
+      </w:r>
+    </w:p>
+    <w:p>
+      <w:pPr>
+        <w:pStyle w:val="PargrafodaLista"/>
+        <w:rPr>
+          <w:rFonts w:ascii="Arial" w:hAnsi="Arial" w:cs="Arial"/>
+          <w:sz w:val="24"/>
+          <w:szCs w:val="28"/>
+        </w:rPr>
+      </w:pPr>
+    </w:p>
+    <w:p>
+      <w:pPr>
+        <w:pStyle w:val="PargrafodaLista"/>
+        <w:numPr>
+          <w:ilvl w:val="0"/>
+          <w:numId w:val="2"/>
+        </w:numPr>
+        <w:rPr>
+          <w:rFonts w:ascii="Arial" w:hAnsi="Arial" w:cs="Arial"/>
+          <w:sz w:val="24"/>
+          <w:szCs w:val="28"/>
+        </w:rPr>
+      </w:pPr>
+      <w:r>
+        <w:rPr>
+          <w:rFonts w:ascii="Arial" w:hAnsi="Arial" w:cs="Arial"/>
+          <w:sz w:val="24"/>
+          <w:szCs w:val="28"/>
+        </w:rPr>
+        <w:t>Criado as funções e a conexão com o servidor.</w:t>
+      </w:r>
+    </w:p>
+    <w:p>
+      <w:pPr>
+        <w:pStyle w:val="PargrafodaLista"/>
+        <w:rPr>
+          <w:rFonts w:ascii="Arial" w:hAnsi="Arial" w:cs="Arial"/>
+          <w:sz w:val="24"/>
+          <w:szCs w:val="28"/>
+        </w:rPr>
+      </w:pPr>
+    </w:p>
+    <w:p>
+      <w:pPr>
+        <w:pStyle w:val="PargrafodaLista"/>
+        <w:numPr>
+          <w:ilvl w:val="0"/>
+          <w:numId w:val="2"/>
+        </w:numPr>
+        <w:rPr>
+          <w:rFonts w:ascii="Arial" w:hAnsi="Arial" w:cs="Arial"/>
+          <w:sz w:val="24"/>
+          <w:szCs w:val="28"/>
+        </w:rPr>
+      </w:pPr>
+      <w:r>
+        <w:rPr>
+          <w:rFonts w:ascii="Arial" w:hAnsi="Arial" w:cs="Arial"/>
+          <w:sz w:val="24"/>
+          <w:szCs w:val="28"/>
+        </w:rPr>
+        <w:t xml:space="preserve">Criado conexão com o banco e criado a função de </w:t>
+      </w:r>
+      <w:proofErr w:type="spellStart"/>
+      <w:r>
+        <w:rPr>
+          <w:rFonts w:ascii="Arial" w:hAnsi="Arial" w:cs="Arial"/>
+          <w:sz w:val="24"/>
+          <w:szCs w:val="28"/>
+        </w:rPr>
+        <w:t>update</w:t>
+      </w:r>
+      <w:proofErr w:type="spellEnd"/>
+      <w:r>
+        <w:rPr>
+          <w:rFonts w:ascii="Arial" w:hAnsi="Arial" w:cs="Arial"/>
+          <w:sz w:val="24"/>
+          <w:szCs w:val="28"/>
+        </w:rPr>
+        <w:t xml:space="preserve"> para alteração </w:t>
+      </w:r>
+      <w:r>
+        <w:rPr>
+          <w:rFonts w:ascii="Arial" w:hAnsi="Arial" w:cs="Arial"/>
+          <w:sz w:val="24"/>
+          <w:szCs w:val="28"/>
+        </w:rPr>
+        <w:t xml:space="preserve">do </w:t>
+      </w:r>
+      <w:proofErr w:type="spellStart"/>
+      <w:r>
+        <w:rPr>
+          <w:rFonts w:ascii="Arial" w:hAnsi="Arial" w:cs="Arial"/>
+          <w:sz w:val="24"/>
+          <w:szCs w:val="28"/>
+        </w:rPr>
+        <w:t>login</w:t>
+      </w:r>
+      <w:proofErr w:type="spellEnd"/>
+    </w:p>
+    <w:p>
+      <w:pPr>
+        <w:tabs>
+          <w:tab w:val="right" w:pos="8504"/>
+        </w:tabs>
+        <w:rPr>
+          <w:rFonts w:ascii="Arial" w:hAnsi="Arial" w:cs="Arial"/>
+          <w:sz w:val="24"/>
+          <w:szCs w:val="28"/>
+        </w:rPr>
+      </w:pPr>
+      <w:r>
+        <w:rPr>
+          <w:rFonts w:ascii="Arial" w:hAnsi="Arial" w:cs="Arial"/>
+          <w:noProof/>
+          <w:sz w:val="24"/>
+          <w:szCs w:val="28"/>
+          <w:lang w:eastAsia="pt-BR"/>
+        </w:rPr>
+        <mc:AlternateContent>
+          <mc:Choice Requires="wps">
+            <w:drawing>
+              <wp:anchor distT="0" distB="0" distL="114300" distR="114300" simplePos="0" relativeHeight="251671552" behindDoc="0" locked="0" layoutInCell="1" allowOverlap="1" wp14:anchorId="4798A034" wp14:editId="4546CA0D">
+                <wp:simplePos x="0" y="0"/>
+                <wp:positionH relativeFrom="column">
+                  <wp:posOffset>0</wp:posOffset>
+                </wp:positionH>
+                <wp:positionV relativeFrom="paragraph">
+                  <wp:posOffset>0</wp:posOffset>
+                </wp:positionV>
+                <wp:extent cx="5191125" cy="45719"/>
+                <wp:effectExtent l="0" t="0" r="28575" b="12065"/>
+                <wp:wrapNone/>
+                <wp:docPr id="8" name="Fluxograma: Processo 8"/>
+                <wp:cNvGraphicFramePr/>
+                <a:graphic xmlns:a="http://schemas.openxmlformats.org/drawingml/2006/main">
+                  <a:graphicData uri="http://schemas.microsoft.com/office/word/2010/wordprocessingShape">
+                    <wps:wsp>
+                      <wps:cNvSpPr/>
+                      <wps:spPr>
+                        <a:xfrm>
+                          <a:off x="0" y="0"/>
+                          <a:ext cx="5191125" cy="45719"/>
+                        </a:xfrm>
+                        <a:prstGeom prst="flowChartProcess">
+                          <a:avLst/>
+                        </a:prstGeom>
+                      </wps:spPr>
+                      <wps:style>
+                        <a:lnRef idx="2">
+                          <a:schemeClr val="accent1">
+                            <a:shade val="50000"/>
+                          </a:schemeClr>
+                        </a:lnRef>
+                        <a:fillRef idx="1">
+                          <a:schemeClr val="accent1"/>
+                        </a:fillRef>
+                        <a:effectRef idx="0">
+                          <a:schemeClr val="accent1"/>
+                        </a:effectRef>
+                        <a:fontRef idx="minor">
+                          <a:schemeClr val="lt1"/>
+                        </a:fontRef>
+                      </wps:style>
+                      <wps:bodyPr rot="0" spcFirstLastPara="0" vertOverflow="overflow" horzOverflow="overflow" vert="horz" wrap="square" lIns="91440" tIns="45720" rIns="91440" bIns="45720" numCol="1" spcCol="0" rtlCol="0" fromWordArt="0" anchor="ctr" anchorCtr="0" forceAA="0" compatLnSpc="1">
+                        <a:prstTxWarp prst="textNoShape">
+                          <a:avLst/>
+                        </a:prstTxWarp>
+                        <a:noAutofit/>
+                      </wps:bodyPr>
+                    </wps:wsp>
+                  </a:graphicData>
+                </a:graphic>
+                <wp14:sizeRelV relativeFrom="margin">
+                  <wp14:pctHeight>0</wp14:pctHeight>
+                </wp14:sizeRelV>
+              </wp:anchor>
+            </w:drawing>
+          </mc:Choice>
+          <mc:Fallback>
+            <w:pict>
+              <v:shape w14:anchorId="737A5E3F" id="Fluxograma: Processo 8" o:spid="_x0000_s1026" type="#_x0000_t109" style="position:absolute;margin-left:0;margin-top:0;width:408.75pt;height:3.6pt;z-index:251671552;visibility:visible;mso-wrap-style:square;mso-height-percent:0;mso-wrap-distance-left:9pt;mso-wrap-distance-top:0;mso-wrap-distance-right:9pt;mso-wrap-distance-bottom:0;mso-position-horizontal:absolute;mso-position-horizontal-relative:text;mso-position-vertical:absolute;mso-position-vertical-relative:text;mso-height-percent:0;mso-height-relative:margin;v-text-anchor:middle" o:gfxdata="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" fillcolor="#5b9bd5 [3204]" strokecolor="#1f4d78 [1604]" strokeweight="1pt"/>
+            </w:pict>
+          </mc:Fallback>
+        </mc:AlternateContent>
+      </w:r>
+    </w:p>
+    <w:p>
+      <w:pPr>
+        <w:tabs>
+          <w:tab w:val="right" w:pos="8504"/>
+        </w:tabs>
+        <w:rPr>
+          <w:rFonts w:ascii="Arial" w:hAnsi="Arial" w:cs="Arial"/>
+          <w:sz w:val="24"/>
+          <w:szCs w:val="28"/>
+        </w:rPr>
+      </w:pPr>
+    </w:p>
+    <w:p>
+      <w:pPr>
+        <w:tabs>
+          <w:tab w:val="right" w:pos="8504"/>
+        </w:tabs>
+        <w:rPr>
+          <w:rFonts w:ascii="Arial" w:hAnsi="Arial" w:cs="Arial"/>
+          <w:sz w:val="24"/>
+          <w:szCs w:val="28"/>
+        </w:rPr>
+      </w:pPr>
+    </w:p>
+    <w:p>
+      <w:pPr>
+        <w:rPr>
+          <w:rFonts w:ascii="Arial" w:hAnsi="Arial" w:cs="Arial"/>
+          <w:b/>
+          <w:sz w:val="24"/>
+          <w:szCs w:val="28"/>
+        </w:rPr>
+      </w:pPr>
+      <w:r>
+        <w:rPr>
+          <w:rFonts w:ascii="Arial" w:hAnsi="Arial" w:cs="Arial"/>
+          <w:b/>
+          <w:sz w:val="24"/>
+          <w:szCs w:val="28"/>
+        </w:rPr>
+        <w:t xml:space="preserve">Data: </w:t>
+      </w:r>
+      <w:r>
+        <w:rPr>
+          <w:rFonts w:ascii="Arial" w:hAnsi="Arial" w:cs="Arial"/>
+          <w:sz w:val="24"/>
+          <w:szCs w:val="28"/>
+        </w:rPr>
+        <w:t>18</w:t>
+      </w:r>
+      <w:r>
+        <w:rPr>
+          <w:rFonts w:ascii="Arial" w:hAnsi="Arial" w:cs="Arial"/>
+          <w:sz w:val="24"/>
+          <w:szCs w:val="28"/>
+        </w:rPr>
+        <w:t>/11/2019</w:t>
+      </w:r>
+    </w:p>
+    <w:p>
+      <w:pPr>
+        <w:rPr>
+          <w:rFonts w:ascii="Arial" w:hAnsi="Arial" w:cs="Arial"/>
+          <w:sz w:val="24"/>
+          <w:szCs w:val="28"/>
+        </w:rPr>
+      </w:pPr>
+      <w:r>
+        <w:rPr>
+          <w:rFonts w:ascii="Arial" w:hAnsi="Arial" w:cs="Arial"/>
+          <w:b/>
+          <w:sz w:val="24"/>
+          <w:szCs w:val="28"/>
+        </w:rPr>
+        <w:t xml:space="preserve">Versão: </w:t>
+      </w:r>
+      <w:r>
+        <w:rPr>
+          <w:rFonts w:ascii="Arial" w:hAnsi="Arial" w:cs="Arial"/>
+          <w:sz w:val="24"/>
+          <w:szCs w:val="28"/>
+        </w:rPr>
+        <w:t>1.6</w:t>
+      </w:r>
+    </w:p>
+    <w:p>
+      <w:pPr>
+        <w:rPr>
+          <w:rFonts w:ascii="Arial" w:hAnsi="Arial" w:cs="Arial"/>
+          <w:sz w:val="24"/>
+          <w:szCs w:val="28"/>
+        </w:rPr>
+      </w:pPr>
+      <w:r>
+        <w:rPr>
+          <w:rFonts w:ascii="Arial" w:hAnsi="Arial" w:cs="Arial"/>
+          <w:b/>
+          <w:sz w:val="24"/>
+          <w:szCs w:val="28"/>
+        </w:rPr>
+        <w:t xml:space="preserve">Título: </w:t>
+      </w:r>
+      <w:r>
+        <w:rPr>
+          <w:rFonts w:ascii="Arial" w:hAnsi="Arial" w:cs="Arial"/>
+          <w:sz w:val="24"/>
+          <w:szCs w:val="28"/>
+        </w:rPr>
+        <w:t>Validação de todas as informações, funções, dados e métodos construídos.</w:t>
+      </w:r>
+    </w:p>
+    <w:p>
+      <w:pPr>
+        <w:rPr>
+          <w:rFonts w:ascii="Arial" w:hAnsi="Arial" w:cs="Arial"/>
+          <w:b/>
+          <w:sz w:val="24"/>
+          <w:szCs w:val="28"/>
+        </w:rPr>
+      </w:pPr>
+      <w:r>
+        <w:rPr>
+          <w:rFonts w:ascii="Arial" w:hAnsi="Arial" w:cs="Arial"/>
+          <w:b/>
+          <w:sz w:val="24"/>
+          <w:szCs w:val="28"/>
+        </w:rPr>
+        <w:t>Autores:</w:t>
+      </w:r>
+    </w:p>
+    <w:p>
+      <w:pPr>
+        <w:pStyle w:val="PargrafodaLista"/>
+        <w:numPr>
+          <w:ilvl w:val="0"/>
+          <w:numId w:val="3"/>
+        </w:numPr>
+        <w:rPr>
+          <w:rFonts w:ascii="Arial" w:hAnsi="Arial" w:cs="Arial"/>
+          <w:b/>
+          <w:sz w:val="24"/>
+          <w:szCs w:val="28"/>
+        </w:rPr>
+      </w:pPr>
+      <w:r>
+        <w:rPr>
+          <w:rFonts w:ascii="Arial" w:hAnsi="Arial" w:cs="Arial"/>
+          <w:b/>
+          <w:sz w:val="24"/>
+          <w:szCs w:val="28"/>
+        </w:rPr>
+        <w:t xml:space="preserve">Validação dos dados e funções do servidor e do banco: </w:t>
+      </w:r>
+      <w:r>
+        <w:rPr>
+          <w:rFonts w:ascii="Arial" w:hAnsi="Arial" w:cs="Arial"/>
+          <w:sz w:val="24"/>
+          <w:szCs w:val="28"/>
+        </w:rPr>
+        <w:t>Ma</w:t>
+      </w:r>
+      <w:r>
+        <w:rPr>
+          <w:rFonts w:ascii="Arial" w:hAnsi="Arial" w:cs="Arial"/>
+          <w:sz w:val="24"/>
+          <w:szCs w:val="28"/>
+        </w:rPr>
+        <w:t>theus.</w:t>
+      </w:r>
+    </w:p>
+    <w:p>
+      <w:pPr>
+        <w:pStyle w:val="PargrafodaLista"/>
+        <w:rPr>
+          <w:rFonts w:ascii="Arial" w:hAnsi="Arial" w:cs="Arial"/>
+          <w:b/>
+          <w:sz w:val="24"/>
+          <w:szCs w:val="28"/>
+        </w:rPr>
+      </w:pPr>
+    </w:p>
+    <w:p>
+      <w:pPr>
+        <w:pStyle w:val="PargrafodaLista"/>
+        <w:numPr>
+          <w:ilvl w:val="0"/>
+          <w:numId w:val="3"/>
+        </w:numPr>
+        <w:rPr>
+          <w:rFonts w:ascii="Arial" w:hAnsi="Arial" w:cs="Arial"/>
+          <w:b/>
+          <w:sz w:val="24"/>
+          <w:szCs w:val="28"/>
+        </w:rPr>
+      </w:pPr>
+      <w:r>
+        <w:rPr>
+          <w:rFonts w:ascii="Arial" w:hAnsi="Arial" w:cs="Arial"/>
+          <w:b/>
+          <w:sz w:val="24"/>
+          <w:szCs w:val="28"/>
+        </w:rPr>
+        <w:t>Validação e revisão da parte Front-</w:t>
+      </w:r>
+      <w:proofErr w:type="spellStart"/>
+      <w:r>
+        <w:rPr>
+          <w:rFonts w:ascii="Arial" w:hAnsi="Arial" w:cs="Arial"/>
+          <w:b/>
+          <w:sz w:val="24"/>
+          <w:szCs w:val="28"/>
+        </w:rPr>
+        <w:t>End</w:t>
+      </w:r>
+      <w:proofErr w:type="spellEnd"/>
+      <w:r>
+        <w:rPr>
+          <w:rFonts w:ascii="Arial" w:hAnsi="Arial" w:cs="Arial"/>
+          <w:b/>
+          <w:sz w:val="24"/>
+          <w:szCs w:val="28"/>
+        </w:rPr>
+        <w:t xml:space="preserve"> de todas as telas (verificado </w:t>
+      </w:r>
+      <w:proofErr w:type="spellStart"/>
+      <w:r>
+        <w:rPr>
+          <w:rFonts w:ascii="Arial" w:hAnsi="Arial" w:cs="Arial"/>
+          <w:b/>
+          <w:sz w:val="24"/>
+          <w:szCs w:val="28"/>
+        </w:rPr>
+        <w:t>responsividade</w:t>
+      </w:r>
+      <w:proofErr w:type="spellEnd"/>
+      <w:r>
+        <w:rPr>
+          <w:rFonts w:ascii="Arial" w:hAnsi="Arial" w:cs="Arial"/>
+          <w:b/>
+          <w:sz w:val="24"/>
+          <w:szCs w:val="28"/>
+        </w:rPr>
+        <w:t xml:space="preserve">): </w:t>
+      </w:r>
+      <w:r>
+        <w:rPr>
+          <w:rFonts w:ascii="Arial" w:hAnsi="Arial" w:cs="Arial"/>
+          <w:sz w:val="24"/>
+          <w:szCs w:val="28"/>
+        </w:rPr>
+        <w:t>Lucas.</w:t>
+      </w:r>
+    </w:p>
+    <w:p>
+      <w:pPr>
+        <w:pStyle w:val="PargrafodaLista"/>
+        <w:numPr>
+          <w:ilvl w:val="0"/>
+          <w:numId w:val="3"/>
+        </w:numPr>
+        <w:rPr>
+          <w:rFonts w:ascii="Arial" w:hAnsi="Arial" w:cs="Arial"/>
+          <w:b/>
+          <w:sz w:val="24"/>
+          <w:szCs w:val="28"/>
+        </w:rPr>
+      </w:pPr>
+      <w:r>
+        <w:rPr>
+          <w:rFonts w:ascii="Arial" w:hAnsi="Arial" w:cs="Arial"/>
+          <w:b/>
+          <w:sz w:val="24"/>
+          <w:szCs w:val="28"/>
+        </w:rPr>
+        <w:lastRenderedPageBreak/>
+        <w:t xml:space="preserve">Validação e revisão das funções </w:t>
+      </w:r>
+      <w:proofErr w:type="spellStart"/>
+      <w:r>
+        <w:rPr>
+          <w:rFonts w:ascii="Arial" w:hAnsi="Arial" w:cs="Arial"/>
+          <w:b/>
+          <w:sz w:val="24"/>
+          <w:szCs w:val="28"/>
+        </w:rPr>
+        <w:t>Javascript</w:t>
+      </w:r>
+      <w:proofErr w:type="spellEnd"/>
+      <w:r>
+        <w:rPr>
+          <w:rFonts w:ascii="Arial" w:hAnsi="Arial" w:cs="Arial"/>
+          <w:b/>
+          <w:sz w:val="24"/>
+          <w:szCs w:val="28"/>
+        </w:rPr>
+        <w:t xml:space="preserve"> de todas as telas da parte do Back-</w:t>
+      </w:r>
+      <w:proofErr w:type="spellStart"/>
+      <w:r>
+        <w:rPr>
+          <w:rFonts w:ascii="Arial" w:hAnsi="Arial" w:cs="Arial"/>
+          <w:b/>
+          <w:sz w:val="24"/>
+          <w:szCs w:val="28"/>
+        </w:rPr>
+        <w:t>End</w:t>
+      </w:r>
+      <w:proofErr w:type="spellEnd"/>
+      <w:r>
+        <w:rPr>
+          <w:rFonts w:ascii="Arial" w:hAnsi="Arial" w:cs="Arial"/>
+          <w:b/>
+          <w:sz w:val="24"/>
+          <w:szCs w:val="28"/>
+        </w:rPr>
+        <w:t xml:space="preserve">: </w:t>
+      </w:r>
+      <w:r>
+        <w:rPr>
+          <w:rFonts w:ascii="Arial" w:hAnsi="Arial" w:cs="Arial"/>
+          <w:sz w:val="24"/>
+          <w:szCs w:val="28"/>
+        </w:rPr>
+        <w:t>Guilherme</w:t>
+      </w:r>
+    </w:p>
+    <w:p>
+      <w:pPr>
+        <w:pStyle w:val="PargrafodaLista"/>
+        <w:rPr>
+          <w:rFonts w:ascii="Arial" w:hAnsi="Arial" w:cs="Arial"/>
+          <w:b/>
+          <w:sz w:val="24"/>
+          <w:szCs w:val="28"/>
+        </w:rPr>
+      </w:pPr>
+    </w:p>
+    <w:p>
+      <w:pPr>
+        <w:pStyle w:val="PargrafodaLista"/>
+        <w:numPr>
+          <w:ilvl w:val="0"/>
+          <w:numId w:val="3"/>
+        </w:numPr>
+        <w:jc w:val="both"/>
+        <w:rPr>
+          <w:rFonts w:ascii="Arial" w:hAnsi="Arial" w:cs="Arial"/>
+          <w:b/>
+          <w:sz w:val="24"/>
+          <w:szCs w:val="28"/>
+        </w:rPr>
+      </w:pPr>
+      <w:r>
+        <w:rPr>
+          <w:rFonts w:ascii="Arial" w:hAnsi="Arial" w:cs="Arial"/>
+          <w:b/>
+          <w:sz w:val="24"/>
+          <w:szCs w:val="28"/>
+        </w:rPr>
+        <w:t xml:space="preserve">Validação e tratamento dos dados do banco, verificação e tratamento de campos e componentes nulos, verificação das entradas de dados nos campos, e verificação Geraldo sistema antes do lançamento: </w:t>
+      </w:r>
+      <w:r>
+        <w:rPr>
+          <w:rFonts w:ascii="Arial" w:hAnsi="Arial" w:cs="Arial"/>
+          <w:sz w:val="24"/>
+          <w:szCs w:val="28"/>
+        </w:rPr>
+        <w:t>Guilherme, Lucas e Matheus.</w:t>
+      </w:r>
+      <w:r>
+        <w:rPr>
+          <w:rFonts w:ascii="Arial" w:hAnsi="Arial" w:cs="Arial"/>
+          <w:b/>
+          <w:sz w:val="24"/>
+          <w:szCs w:val="28"/>
+        </w:rPr>
+        <w:t xml:space="preserve"> </w:t>
+      </w:r>
+    </w:p>
+    <w:p>
+      <w:pPr>
+        <w:pStyle w:val="PargrafodaLista"/>
+        <w:rPr>
+          <w:rFonts w:ascii="Arial" w:hAnsi="Arial" w:cs="Arial"/>
+          <w:b/>
+          <w:sz w:val="24"/>
+          <w:szCs w:val="28"/>
+        </w:rPr>
+      </w:pPr>
+    </w:p>
+    <w:p>
+      <w:pPr>
+        <w:rPr>
+          <w:rFonts w:ascii="Arial" w:hAnsi="Arial" w:cs="Arial"/>
+          <w:b/>
+          <w:sz w:val="24"/>
+          <w:szCs w:val="28"/>
+        </w:rPr>
+      </w:pPr>
+      <w:r>
+        <w:rPr>
+          <w:rFonts w:ascii="Arial" w:hAnsi="Arial" w:cs="Arial"/>
+          <w:b/>
+          <w:sz w:val="24"/>
+          <w:szCs w:val="28"/>
+        </w:rPr>
+        <w:t xml:space="preserve">Descrição: </w:t>
+      </w:r>
+    </w:p>
+    <w:p>
+      <w:pPr>
+        <w:pStyle w:val="PargrafodaLista"/>
+        <w:ind w:firstLine="696"/>
+        <w:jc w:val="both"/>
+        <w:rPr>
+          <w:rFonts w:ascii="Arial" w:hAnsi="Arial" w:cs="Arial"/>
+          <w:sz w:val="24"/>
+          <w:szCs w:val="28"/>
+        </w:rPr>
+      </w:pPr>
+      <w:r>
+        <w:rPr>
+          <w:rFonts w:ascii="Arial" w:hAnsi="Arial" w:cs="Arial"/>
+          <w:sz w:val="24"/>
+          <w:szCs w:val="28"/>
+        </w:rPr>
+        <w:t>Verificado, revisado</w:t>
+      </w:r>
+      <w:r>
+        <w:rPr>
+          <w:rFonts w:ascii="Arial" w:hAnsi="Arial" w:cs="Arial"/>
+          <w:sz w:val="24"/>
+          <w:szCs w:val="28"/>
+        </w:rPr>
+        <w:t>, tratado</w:t>
+      </w:r>
+      <w:r>
+        <w:rPr>
+          <w:rFonts w:ascii="Arial" w:hAnsi="Arial" w:cs="Arial"/>
+          <w:sz w:val="24"/>
+          <w:szCs w:val="28"/>
+        </w:rPr>
+        <w:t xml:space="preserve"> e validado todas as funções, dados</w:t>
+      </w:r>
+      <w:r>
+        <w:rPr>
+          <w:rFonts w:ascii="Arial" w:hAnsi="Arial" w:cs="Arial"/>
+          <w:sz w:val="24"/>
+          <w:szCs w:val="28"/>
+        </w:rPr>
+        <w:t xml:space="preserve"> do banco</w:t>
+      </w:r>
+      <w:r>
+        <w:rPr>
+          <w:rFonts w:ascii="Arial" w:hAnsi="Arial" w:cs="Arial"/>
+          <w:sz w:val="24"/>
+          <w:szCs w:val="28"/>
+        </w:rPr>
+        <w:t>, componentes</w:t>
+      </w:r>
+      <w:r>
+        <w:rPr>
+          <w:rFonts w:ascii="Arial" w:hAnsi="Arial" w:cs="Arial"/>
+          <w:sz w:val="24"/>
+          <w:szCs w:val="28"/>
+        </w:rPr>
+        <w:t>, conexões</w:t>
+      </w:r>
+      <w:r>
+        <w:rPr>
+          <w:rFonts w:ascii="Arial" w:hAnsi="Arial" w:cs="Arial"/>
+          <w:sz w:val="24"/>
+          <w:szCs w:val="28"/>
+        </w:rPr>
+        <w:t xml:space="preserve"> e métodos do sistema, para se certificar de que tudo está funcionando corretamente e que o sistema propõe ao usuário tudo o que ele precisa.</w:t>
+      </w:r>
+    </w:p>
+    <w:p>
+      <w:pPr>
+        <w:tabs>
+          <w:tab w:val="right" w:pos="8504"/>
+        </w:tabs>
+        <w:rPr>
+          <w:rFonts w:ascii="Arial" w:hAnsi="Arial" w:cs="Arial"/>
+          <w:sz w:val="24"/>
+          <w:szCs w:val="28"/>
+        </w:rPr>
+      </w:pPr>
+      <w:r>
+        <w:rPr>
+          <w:rFonts w:ascii="Arial" w:hAnsi="Arial" w:cs="Arial"/>
+          <w:noProof/>
+          <w:sz w:val="24"/>
+          <w:szCs w:val="28"/>
+          <w:lang w:eastAsia="pt-BR"/>
+        </w:rPr>
+        <mc:AlternateContent>
+          <mc:Choice Requires="wps">
+            <w:drawing>
+              <wp:anchor distT="0" distB="0" distL="114300" distR="114300" simplePos="0" relativeHeight="251673600" behindDoc="0" locked="0" layoutInCell="1" allowOverlap="1" wp14:anchorId="4257DA4F" wp14:editId="3F5EE47D">
+                <wp:simplePos x="0" y="0"/>
+                <wp:positionH relativeFrom="column">
+                  <wp:posOffset>0</wp:posOffset>
+                </wp:positionH>
+                <wp:positionV relativeFrom="paragraph">
+                  <wp:posOffset>0</wp:posOffset>
+                </wp:positionV>
+                <wp:extent cx="5191125" cy="45719"/>
+                <wp:effectExtent l="0" t="0" r="28575" b="12065"/>
+                <wp:wrapNone/>
+                <wp:docPr id="9" name="Fluxograma: Processo 9"/>
+                <wp:cNvGraphicFramePr/>
+                <a:graphic xmlns:a="http://schemas.openxmlformats.org/drawingml/2006/main">
+                  <a:graphicData uri="http://schemas.microsoft.com/office/word/2010/wordprocessingShape">
+                    <wps:wsp>
+                      <wps:cNvSpPr/>
+                      <wps:spPr>
+                        <a:xfrm>
+                          <a:off x="0" y="0"/>
+                          <a:ext cx="5191125" cy="45719"/>
+                        </a:xfrm>
+                        <a:prstGeom prst="flowChartProcess">
+                          <a:avLst/>
+                        </a:prstGeom>
+                      </wps:spPr>
+                      <wps:style>
+                        <a:lnRef idx="2">
+                          <a:schemeClr val="accent1">
+                            <a:shade val="50000"/>
+                          </a:schemeClr>
+                        </a:lnRef>
+                        <a:fillRef idx="1">
+                          <a:schemeClr val="accent1"/>
+                        </a:fillRef>
+                        <a:effectRef idx="0">
+                          <a:schemeClr val="accent1"/>
+                        </a:effectRef>
+                        <a:fontRef idx="minor">
+                          <a:schemeClr val="lt1"/>
+                        </a:fontRef>
+                      </wps:style>
+                      <wps:bodyPr rot="0" spcFirstLastPara="0" vertOverflow="overflow" horzOverflow="overflow" vert="horz" wrap="square" lIns="91440" tIns="45720" rIns="91440" bIns="45720" numCol="1" spcCol="0" rtlCol="0" fromWordArt="0" anchor="ctr" anchorCtr="0" forceAA="0" compatLnSpc="1">
+                        <a:prstTxWarp prst="textNoShape">
+                          <a:avLst/>
+                        </a:prstTxWarp>
+                        <a:noAutofit/>
+                      </wps:bodyPr>
+                    </wps:wsp>
+                  </a:graphicData>
+                </a:graphic>
+                <wp14:sizeRelV relativeFrom="margin">
+                  <wp14:pctHeight>0</wp14:pctHeight>
+                </wp14:sizeRelV>
+              </wp:anchor>
+            </w:drawing>
+          </mc:Choice>
+          <mc:Fallback>
+            <w:pict>
+              <v:shape w14:anchorId="1202C1D2" id="Fluxograma: Processo 9" o:spid="_x0000_s1026" type="#_x0000_t109" style="position:absolute;margin-left:0;margin-top:0;width:408.75pt;height:3.6pt;z-index:251673600;visibility:visible;mso-wrap-style:square;mso-height-percent:0;mso-wrap-distance-left:9pt;mso-wrap-distance-top:0;mso-wrap-distance-right:9pt;mso-wrap-distance-bottom:0;mso-position-horizontal:absolute;mso-position-horizontal-relative:text;mso-position-vertical:absolute;mso-position-vertical-relative:text;mso-height-percent:0;mso-height-relative:margin;v-text-anchor:middle" o:gfxdata="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" fillcolor="#5b9bd5 [3204]" strokecolor="#1f4d78 [1604]" strokeweight="1pt"/>
+            </w:pict>
+          </mc:Fallback>
+        </mc:AlternateContent>
+      </w:r>
+    </w:p>
+    <w:p>
+      <w:pPr>
+        <w:tabs>
+          <w:tab w:val="right" w:pos="8504"/>
+        </w:tabs>
+        <w:rPr>
+          <w:rFonts w:ascii="Arial" w:hAnsi="Arial" w:cs="Arial"/>
+          <w:sz w:val="24"/>
+          <w:szCs w:val="28"/>
+        </w:rPr>
+      </w:pPr>
+    </w:p>
+    <w:p>
+      <w:pPr>
+        <w:tabs>
+          <w:tab w:val="right" w:pos="8504"/>
+        </w:tabs>
+        <w:rPr>
+          <w:rFonts w:ascii="Arial" w:hAnsi="Arial" w:cs="Arial"/>
+          <w:sz w:val="24"/>
+          <w:szCs w:val="28"/>
+        </w:rPr>
+      </w:pPr>
+    </w:p>
+    <w:p>
+      <w:pPr>
+        <w:rPr>
+          <w:rFonts w:ascii="Arial" w:hAnsi="Arial" w:cs="Arial"/>
+          <w:b/>
+          <w:sz w:val="24"/>
+          <w:szCs w:val="28"/>
+        </w:rPr>
+      </w:pPr>
+      <w:r>
+        <w:rPr>
+          <w:rFonts w:ascii="Arial" w:hAnsi="Arial" w:cs="Arial"/>
+          <w:b/>
+          <w:sz w:val="24"/>
+          <w:szCs w:val="28"/>
+        </w:rPr>
+        <w:t xml:space="preserve">Data: </w:t>
+      </w:r>
+      <w:r>
+        <w:rPr>
+          <w:rFonts w:ascii="Arial" w:hAnsi="Arial" w:cs="Arial"/>
+          <w:sz w:val="24"/>
+          <w:szCs w:val="28"/>
+        </w:rPr>
+        <w:t>20</w:t>
+      </w:r>
+      <w:r>
+        <w:rPr>
+          <w:rFonts w:ascii="Arial" w:hAnsi="Arial" w:cs="Arial"/>
+          <w:sz w:val="24"/>
+          <w:szCs w:val="28"/>
+        </w:rPr>
+        <w:t>/11/2019</w:t>
+      </w:r>
+    </w:p>
+    <w:p>
+      <w:pPr>
+        <w:rPr>
+          <w:rFonts w:ascii="Arial" w:hAnsi="Arial" w:cs="Arial"/>
+          <w:sz w:val="24"/>
+          <w:szCs w:val="28"/>
+        </w:rPr>
+      </w:pPr>
+      <w:r>
+        <w:rPr>
+          <w:rFonts w:ascii="Arial" w:hAnsi="Arial" w:cs="Arial"/>
+          <w:b/>
+          <w:sz w:val="24"/>
+          <w:szCs w:val="28"/>
+        </w:rPr>
+        <w:t xml:space="preserve">Versão: </w:t>
+      </w:r>
+      <w:r>
+        <w:rPr>
+          <w:rFonts w:ascii="Arial" w:hAnsi="Arial" w:cs="Arial"/>
+          <w:sz w:val="24"/>
+          <w:szCs w:val="28"/>
+        </w:rPr>
+        <w:t>2.0</w:t>
+      </w:r>
+    </w:p>
+    <w:p>
+      <w:pPr>
+        <w:rPr>
+          <w:rFonts w:ascii="Arial" w:hAnsi="Arial" w:cs="Arial"/>
+          <w:sz w:val="24"/>
+          <w:szCs w:val="28"/>
+        </w:rPr>
+      </w:pPr>
+      <w:r>
+        <w:rPr>
+          <w:rFonts w:ascii="Arial" w:hAnsi="Arial" w:cs="Arial"/>
+          <w:b/>
+          <w:sz w:val="24"/>
+          <w:szCs w:val="28"/>
+        </w:rPr>
+        <w:t xml:space="preserve">Título: </w:t>
+      </w:r>
+      <w:r>
+        <w:rPr>
+          <w:rFonts w:ascii="Arial" w:hAnsi="Arial" w:cs="Arial"/>
+          <w:sz w:val="24"/>
+          <w:szCs w:val="28"/>
+        </w:rPr>
+        <w:t>Sistema em Produção</w:t>
+      </w:r>
+    </w:p>
+    <w:p>
+      <w:pPr>
+        <w:rPr>
+          <w:rFonts w:ascii="Arial" w:hAnsi="Arial" w:cs="Arial"/>
+          <w:b/>
+          <w:sz w:val="24"/>
+          <w:szCs w:val="28"/>
+        </w:rPr>
+      </w:pPr>
+      <w:r>
+        <w:rPr>
+          <w:rFonts w:ascii="Arial" w:hAnsi="Arial" w:cs="Arial"/>
+          <w:b/>
+          <w:sz w:val="24"/>
+          <w:szCs w:val="28"/>
+        </w:rPr>
+        <w:t>Autores:</w:t>
+      </w:r>
+    </w:p>
+    <w:p>
+      <w:pPr>
+        <w:pStyle w:val="PargrafodaLista"/>
+        <w:rPr>
+          <w:rFonts w:ascii="Arial" w:hAnsi="Arial" w:cs="Arial"/>
+          <w:b/>
+          <w:sz w:val="24"/>
+          <w:szCs w:val="28"/>
+        </w:rPr>
+      </w:pPr>
+      <w:r>
+        <w:rPr>
+          <w:rFonts w:ascii="Arial" w:hAnsi="Arial" w:cs="Arial"/>
+          <w:b/>
+          <w:sz w:val="24"/>
+          <w:szCs w:val="28"/>
+        </w:rPr>
+        <w:t xml:space="preserve">Guilherme </w:t>
+      </w:r>
+      <w:proofErr w:type="spellStart"/>
+      <w:r>
+        <w:rPr>
+          <w:rFonts w:ascii="Arial" w:hAnsi="Arial" w:cs="Arial"/>
+          <w:b/>
+          <w:sz w:val="24"/>
+          <w:szCs w:val="28"/>
+        </w:rPr>
+        <w:t>Rudiger</w:t>
+      </w:r>
+      <w:proofErr w:type="spellEnd"/>
+      <w:r>
+        <w:rPr>
+          <w:rFonts w:ascii="Arial" w:hAnsi="Arial" w:cs="Arial"/>
+          <w:b/>
+          <w:sz w:val="24"/>
+          <w:szCs w:val="28"/>
+        </w:rPr>
+        <w:t>, Lucas Trancoso e Matheus Horongoso</w:t>
+      </w:r>
+    </w:p>
+    <w:p>
+      <w:pPr>
+        <w:pStyle w:val="PargrafodaLista"/>
+        <w:rPr>
+          <w:rFonts w:ascii="Arial" w:hAnsi="Arial" w:cs="Arial"/>
+          <w:b/>
+          <w:sz w:val="24"/>
+          <w:szCs w:val="28"/>
+        </w:rPr>
+      </w:pPr>
+    </w:p>
+    <w:p>
+      <w:pPr>
+        <w:rPr>
+          <w:rFonts w:ascii="Arial" w:hAnsi="Arial" w:cs="Arial"/>
+          <w:b/>
+          <w:sz w:val="24"/>
+          <w:szCs w:val="28"/>
+        </w:rPr>
+      </w:pPr>
+      <w:r>
+        <w:rPr>
+          <w:rFonts w:ascii="Arial" w:hAnsi="Arial" w:cs="Arial"/>
+          <w:b/>
+          <w:sz w:val="24"/>
+          <w:szCs w:val="28"/>
+        </w:rPr>
+        <w:t xml:space="preserve">Descrição: </w:t>
+      </w:r>
+    </w:p>
+    <w:p>
+      <w:pPr>
+        <w:pStyle w:val="PargrafodaLista"/>
+        <w:ind w:firstLine="696"/>
+        <w:jc w:val="both"/>
+        <w:rPr>
+          <w:rFonts w:ascii="Arial" w:hAnsi="Arial" w:cs="Arial"/>
+          <w:sz w:val="24"/>
+          <w:szCs w:val="28"/>
+        </w:rPr>
+      </w:pPr>
+      <w:r>
+        <w:rPr>
+          <w:rFonts w:ascii="Arial" w:hAnsi="Arial" w:cs="Arial"/>
+          <w:sz w:val="24"/>
+          <w:szCs w:val="28"/>
+        </w:rPr>
+        <w:t xml:space="preserve">O sistema chegou em sua versão de produção, a partir deste ponto, clientes estarão usando o sistema e utilizando todas as telas e funções de cadastro, edição, visualização, filtragem de relatórios e as telas de aviso de pedidos próximos da data de entrega e também pedidos atrasados, bem como a tela de alteração de senha e alteração de </w:t>
+      </w:r>
+      <w:proofErr w:type="spellStart"/>
+      <w:r>
+        <w:rPr>
+          <w:rFonts w:ascii="Arial" w:hAnsi="Arial" w:cs="Arial"/>
+          <w:sz w:val="24"/>
+          <w:szCs w:val="28"/>
+        </w:rPr>
+        <w:t>login</w:t>
+      </w:r>
+      <w:proofErr w:type="spellEnd"/>
+      <w:r>
+        <w:rPr>
+          <w:rFonts w:ascii="Arial" w:hAnsi="Arial" w:cs="Arial"/>
+          <w:sz w:val="24"/>
+          <w:szCs w:val="28"/>
+        </w:rPr>
+        <w:t xml:space="preserve"> do usuário.</w:t>
+      </w:r>
+    </w:p>
+    <w:p>
+      <w:pPr>
+        <w:tabs>
+          <w:tab w:val="right" w:pos="8504"/>
+        </w:tabs>
+        <w:rPr>
+          <w:rFonts w:ascii="Arial" w:hAnsi="Arial" w:cs="Arial"/>
+          <w:sz w:val="24"/>
+          <w:szCs w:val="28"/>
+        </w:rPr>
+      </w:pPr>
+      <w:r>
+        <w:rPr>
+          <w:rFonts w:ascii="Arial" w:hAnsi="Arial" w:cs="Arial"/>
+          <w:noProof/>
+          <w:sz w:val="24"/>
+          <w:szCs w:val="28"/>
+          <w:lang w:eastAsia="pt-BR"/>
+        </w:rPr>
+        <mc:AlternateContent>
+          <mc:Choice Requires="wps">
+            <w:drawing>
+              <wp:anchor distT="0" distB="0" distL="114300" distR="114300" simplePos="0" relativeHeight="251675648" behindDoc="0" locked="0" layoutInCell="1" allowOverlap="1" wp14:anchorId="5553CD29" wp14:editId="0AF27EEE">
+                <wp:simplePos x="0" y="0"/>
+                <wp:positionH relativeFrom="column">
+                  <wp:posOffset>0</wp:posOffset>
+                </wp:positionH>
+                <wp:positionV relativeFrom="paragraph">
+                  <wp:posOffset>0</wp:posOffset>
+                </wp:positionV>
+                <wp:extent cx="5191125" cy="45719"/>
+                <wp:effectExtent l="0" t="0" r="28575" b="12065"/>
+                <wp:wrapNone/>
+                <wp:docPr id="10" name="Fluxograma: Processo 10"/>
+                <wp:cNvGraphicFramePr/>
+                <a:graphic xmlns:a="http://schemas.openxmlformats.org/drawingml/2006/main">
+                  <a:graphicData uri="http://schemas.microsoft.com/office/word/2010/wordprocessingShape">
+                    <wps:wsp>
+                      <wps:cNvSpPr/>
+                      <wps:spPr>
+                        <a:xfrm>
+                          <a:off x="0" y="0"/>
+                          <a:ext cx="5191125" cy="45719"/>
+                        </a:xfrm>
+                        <a:prstGeom prst="flowChartProcess">
+                          <a:avLst/>
+                        </a:prstGeom>
+                      </wps:spPr>
+                      <wps:style>
+                        <a:lnRef idx="2">
+                          <a:schemeClr val="accent1">
+                            <a:shade val="50000"/>
+                          </a:schemeClr>
+                        </a:lnRef>
+                        <a:fillRef idx="1">
+                          <a:schemeClr val="accent1"/>
+                        </a:fillRef>
+                        <a:effectRef idx="0">
+                          <a:schemeClr val="accent1"/>
+                        </a:effectRef>
+                        <a:fontRef idx="minor">
+                          <a:schemeClr val="lt1"/>
+                        </a:fontRef>
+                      </wps:style>
+                      <wps:bodyPr rot="0" spcFirstLastPara="0" vertOverflow="overflow" horzOverflow="overflow" vert="horz" wrap="square" lIns="91440" tIns="45720" rIns="91440" bIns="45720" numCol="1" spcCol="0" rtlCol="0" fromWordArt="0" anchor="ctr" anchorCtr="0" forceAA="0" compatLnSpc="1">
+                        <a:prstTxWarp prst="textNoShape">
+                          <a:avLst/>
+                        </a:prstTxWarp>
+                        <a:noAutofit/>
+                      </wps:bodyPr>
+                    </wps:wsp>
+                  </a:graphicData>
+                </a:graphic>
+                <wp14:sizeRelV relativeFrom="margin">
+                  <wp14:pctHeight>0</wp14:pctHeight>
+                </wp14:sizeRelV>
+              </wp:anchor>
+            </w:drawing>
+          </mc:Choice>
+          <mc:Fallback>
+            <w:pict>
+              <v:shape w14:anchorId="19CAAC60" id="Fluxograma: Processo 10" o:spid="_x0000_s1026" type="#_x0000_t109" style="position:absolute;margin-left:0;margin-top:0;width:408.75pt;height:3.6pt;z-index:251675648;visibility:visible;mso-wrap-style:square;mso-height-percent:0;mso-wrap-distance-left:9pt;mso-wrap-distance-top:0;mso-wrap-distance-right:9pt;mso-wrap-distance-bottom:0;mso-position-horizontal:absolute;mso-position-horizontal-relative:text;mso-position-vertical:absolute;mso-position-vertical-relative:text;mso-height-percent:0;mso-height-relative:margin;v-text-anchor:middle" o:gfxdata="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" fillcolor="#5b9bd5 [3204]" strokecolor="#1f4d78 [1604]" strokeweight="1pt"/>
+            </w:pict>
+          </mc:Fallback>
+        </mc:AlternateContent>
+      </w:r>
     </w:p>
     <w:p>
       <w:pPr>
@@ -1530,9 +5297,9 @@
     </w:lvl>
   </w:abstractNum>
   <w:abstractNum w:abstractNumId="1" w15:restartNumberingAfterBreak="0">
-    <w:nsid w:val="4853666A"/>
+    <w:nsid w:val="1DF45338"/>
     <w:multiLevelType w:val="hybridMultilevel"/>
-    <w:tmpl w:val="55F288F6"/>
+    <w:tmpl w:val="9288EF68"/>
     <w:lvl w:ilvl="0" w:tplc="04160001">
       <w:start w:val="1"/>
       <w:numFmt w:val="bullet"/>
@@ -1642,11 +5409,243 @@
       </w:rPr>
     </w:lvl>
   </w:abstractNum>
+  <w:abstractNum w:abstractNumId="2" w15:restartNumberingAfterBreak="0">
+    <w:nsid w:val="2C3E74DE"/>
+    <w:multiLevelType w:val="hybridMultilevel"/>
+    <w:tmpl w:val="565C9F00"/>
+    <w:lvl w:ilvl="0" w:tplc="04160001">
+      <w:start w:val="1"/>
+      <w:numFmt w:val="bullet"/>
+      <w:lvlText w:val=""/>
+      <w:lvlJc w:val="left"/>
+      <w:pPr>
+        <w:ind w:left="720" w:hanging="360"/>
+      </w:pPr>
+      <w:rPr>
+        <w:rFonts w:ascii="Symbol" w:hAnsi="Symbol" w:hint="default"/>
+      </w:rPr>
+    </w:lvl>
+    <w:lvl w:ilvl="1" w:tplc="04160003" w:tentative="1">
+      <w:start w:val="1"/>
+      <w:numFmt w:val="bullet"/>
+      <w:lvlText w:val="o"/>
+      <w:lvlJc w:val="left"/>
+      <w:pPr>
+        <w:ind w:left="1440" w:hanging="360"/>
+      </w:pPr>
+      <w:rPr>
+        <w:rFonts w:ascii="Courier New" w:hAnsi="Courier New" w:cs="Courier New" w:hint="default"/>
+      </w:rPr>
+    </w:lvl>
+    <w:lvl w:ilvl="2" w:tplc="04160005" w:tentative="1">
+      <w:start w:val="1"/>
+      <w:numFmt w:val="bullet"/>
+      <w:lvlText w:val=""/>
+      <w:lvlJc w:val="left"/>
+      <w:pPr>
+        <w:ind w:left="2160" w:hanging="360"/>
+      </w:pPr>
+      <w:rPr>
+        <w:rFonts w:ascii="Wingdings" w:hAnsi="Wingdings" w:hint="default"/>
+      </w:rPr>
+    </w:lvl>
+    <w:lvl w:ilvl="3" w:tplc="04160001" w:tentative="1">
+      <w:start w:val="1"/>
+      <w:numFmt w:val="bullet"/>
+      <w:lvlText w:val=""/>
+      <w:lvlJc w:val="left"/>
+      <w:pPr>
+        <w:ind w:left="2880" w:hanging="360"/>
+      </w:pPr>
+      <w:rPr>
+        <w:rFonts w:ascii="Symbol" w:hAnsi="Symbol" w:hint="default"/>
+      </w:rPr>
+    </w:lvl>
+    <w:lvl w:ilvl="4" w:tplc="04160003" w:tentative="1">
+      <w:start w:val="1"/>
+      <w:numFmt w:val="bullet"/>
+      <w:lvlText w:val="o"/>
+      <w:lvlJc w:val="left"/>
+      <w:pPr>
+        <w:ind w:left="3600" w:hanging="360"/>
+      </w:pPr>
+      <w:rPr>
+        <w:rFonts w:ascii="Courier New" w:hAnsi="Courier New" w:cs="Courier New" w:hint="default"/>
+      </w:rPr>
+    </w:lvl>
+    <w:lvl w:ilvl="5" w:tplc="04160005" w:tentative="1">
+      <w:start w:val="1"/>
+      <w:numFmt w:val="bullet"/>
+      <w:lvlText w:val=""/>
+      <w:lvlJc w:val="left"/>
+      <w:pPr>
+        <w:ind w:left="4320" w:hanging="360"/>
+      </w:pPr>
+      <w:rPr>
+        <w:rFonts w:ascii="Wingdings" w:hAnsi="Wingdings" w:hint="default"/>
+      </w:rPr>
+    </w:lvl>
+    <w:lvl w:ilvl="6" w:tplc="04160001" w:tentative="1">
+      <w:start w:val="1"/>
+      <w:numFmt w:val="bullet"/>
+      <w:lvlText w:val=""/>
+      <w:lvlJc w:val="left"/>
+      <w:pPr>
+        <w:ind w:left="5040" w:hanging="360"/>
+      </w:pPr>
+      <w:rPr>
+        <w:rFonts w:ascii="Symbol" w:hAnsi="Symbol" w:hint="default"/>
+      </w:rPr>
+    </w:lvl>
+    <w:lvl w:ilvl="7" w:tplc="04160003" w:tentative="1">
+      <w:start w:val="1"/>
+      <w:numFmt w:val="bullet"/>
+      <w:lvlText w:val="o"/>
+      <w:lvlJc w:val="left"/>
+      <w:pPr>
+        <w:ind w:left="5760" w:hanging="360"/>
+      </w:pPr>
+      <w:rPr>
+        <w:rFonts w:ascii="Courier New" w:hAnsi="Courier New" w:cs="Courier New" w:hint="default"/>
+      </w:rPr>
+    </w:lvl>
+    <w:lvl w:ilvl="8" w:tplc="04160005" w:tentative="1">
+      <w:start w:val="1"/>
+      <w:numFmt w:val="bullet"/>
+      <w:lvlText w:val=""/>
+      <w:lvlJc w:val="left"/>
+      <w:pPr>
+        <w:ind w:left="6480" w:hanging="360"/>
+      </w:pPr>
+      <w:rPr>
+        <w:rFonts w:ascii="Wingdings" w:hAnsi="Wingdings" w:hint="default"/>
+      </w:rPr>
+    </w:lvl>
+  </w:abstractNum>
+  <w:abstractNum w:abstractNumId="3" w15:restartNumberingAfterBreak="0">
+    <w:nsid w:val="4853666A"/>
+    <w:multiLevelType w:val="hybridMultilevel"/>
+    <w:tmpl w:val="55F288F6"/>
+    <w:lvl w:ilvl="0" w:tplc="04160001">
+      <w:start w:val="1"/>
+      <w:numFmt w:val="bullet"/>
+      <w:lvlText w:val=""/>
+      <w:lvlJc w:val="left"/>
+      <w:pPr>
+        <w:ind w:left="720" w:hanging="360"/>
+      </w:pPr>
+      <w:rPr>
+        <w:rFonts w:ascii="Symbol" w:hAnsi="Symbol" w:hint="default"/>
+      </w:rPr>
+    </w:lvl>
+    <w:lvl w:ilvl="1" w:tplc="04160003" w:tentative="1">
+      <w:start w:val="1"/>
+      <w:numFmt w:val="bullet"/>
+      <w:lvlText w:val="o"/>
+      <w:lvlJc w:val="left"/>
+      <w:pPr>
+        <w:ind w:left="1440" w:hanging="360"/>
+      </w:pPr>
+      <w:rPr>
+        <w:rFonts w:ascii="Courier New" w:hAnsi="Courier New" w:cs="Courier New" w:hint="default"/>
+      </w:rPr>
+    </w:lvl>
+    <w:lvl w:ilvl="2" w:tplc="04160005" w:tentative="1">
+      <w:start w:val="1"/>
+      <w:numFmt w:val="bullet"/>
+      <w:lvlText w:val=""/>
+      <w:lvlJc w:val="left"/>
+      <w:pPr>
+        <w:ind w:left="2160" w:hanging="360"/>
+      </w:pPr>
+      <w:rPr>
+        <w:rFonts w:ascii="Wingdings" w:hAnsi="Wingdings" w:hint="default"/>
+      </w:rPr>
+    </w:lvl>
+    <w:lvl w:ilvl="3" w:tplc="04160001" w:tentative="1">
+      <w:start w:val="1"/>
+      <w:numFmt w:val="bullet"/>
+      <w:lvlText w:val=""/>
+      <w:lvlJc w:val="left"/>
+      <w:pPr>
+        <w:ind w:left="2880" w:hanging="360"/>
+      </w:pPr>
+      <w:rPr>
+        <w:rFonts w:ascii="Symbol" w:hAnsi="Symbol" w:hint="default"/>
+      </w:rPr>
+    </w:lvl>
+    <w:lvl w:ilvl="4" w:tplc="04160003" w:tentative="1">
+      <w:start w:val="1"/>
+      <w:numFmt w:val="bullet"/>
+      <w:lvlText w:val="o"/>
+      <w:lvlJc w:val="left"/>
+      <w:pPr>
+        <w:ind w:left="3600" w:hanging="360"/>
+      </w:pPr>
+      <w:rPr>
+        <w:rFonts w:ascii="Courier New" w:hAnsi="Courier New" w:cs="Courier New" w:hint="default"/>
+      </w:rPr>
+    </w:lvl>
+    <w:lvl w:ilvl="5" w:tplc="04160005" w:tentative="1">
+      <w:start w:val="1"/>
+      <w:numFmt w:val="bullet"/>
+      <w:lvlText w:val=""/>
+      <w:lvlJc w:val="left"/>
+      <w:pPr>
+        <w:ind w:left="4320" w:hanging="360"/>
+      </w:pPr>
+      <w:rPr>
+        <w:rFonts w:ascii="Wingdings" w:hAnsi="Wingdings" w:hint="default"/>
+      </w:rPr>
+    </w:lvl>
+    <w:lvl w:ilvl="6" w:tplc="04160001" w:tentative="1">
+      <w:start w:val="1"/>
+      <w:numFmt w:val="bullet"/>
+      <w:lvlText w:val=""/>
+      <w:lvlJc w:val="left"/>
+      <w:pPr>
+        <w:ind w:left="5040" w:hanging="360"/>
+      </w:pPr>
+      <w:rPr>
+        <w:rFonts w:ascii="Symbol" w:hAnsi="Symbol" w:hint="default"/>
+      </w:rPr>
+    </w:lvl>
+    <w:lvl w:ilvl="7" w:tplc="04160003" w:tentative="1">
+      <w:start w:val="1"/>
+      <w:numFmt w:val="bullet"/>
+      <w:lvlText w:val="o"/>
+      <w:lvlJc w:val="left"/>
+      <w:pPr>
+        <w:ind w:left="5760" w:hanging="360"/>
+      </w:pPr>
+      <w:rPr>
+        <w:rFonts w:ascii="Courier New" w:hAnsi="Courier New" w:cs="Courier New" w:hint="default"/>
+      </w:rPr>
+    </w:lvl>
+    <w:lvl w:ilvl="8" w:tplc="04160005" w:tentative="1">
+      <w:start w:val="1"/>
+      <w:numFmt w:val="bullet"/>
+      <w:lvlText w:val=""/>
+      <w:lvlJc w:val="left"/>
+      <w:pPr>
+        <w:ind w:left="6480" w:hanging="360"/>
+      </w:pPr>
+      <w:rPr>
+        <w:rFonts w:ascii="Wingdings" w:hAnsi="Wingdings" w:hint="default"/>
+      </w:rPr>
+    </w:lvl>
+  </w:abstractNum>
   <w:num w:numId="1">
     <w:abstractNumId w:val="0"/>
   </w:num>
   <w:num w:numId="2">
+    <w:abstractNumId w:val="3"/>
+  </w:num>
+  <w:num w:numId="3">
     <w:abstractNumId w:val="1"/>
+  </w:num>
+  <w:num w:numId="4">
+    <w:abstractNumId w:val="2"/>
   </w:num>
 </w:numbering>
 </file>
@@ -2048,7 +6047,6 @@
   <w:style w:type="character" w:default="1" w:styleId="Fontepargpadro">
     <w:name w:val="Default Paragraph Font"/>
     <w:uiPriority w:val="1"/>
-    <w:semiHidden/>
     <w:unhideWhenUsed/>
   </w:style>
   <w:style w:type="table" w:default="1" w:styleId="Tabelanormal">

</xml_diff>

<commit_message>
Atuallizado documento de versionamento
</commit_message>
<xml_diff>
--- a/Controle_Versionamento.docx
+++ b/Controle_Versionamento.docx
@@ -279,8 +279,6 @@
         </w:rPr>
         <w:t>20</w:t>
       </w:r>
-      <w:bookmarkStart w:id="0" w:name="_GoBack"/>
-      <w:bookmarkEnd w:id="0"/>
       <w:r>
         <w:rPr>
           <w:rFonts w:ascii="Arial" w:hAnsi="Arial" w:cs="Arial"/>
@@ -1212,7 +1210,6 @@
         </w:rPr>
         <w:t xml:space="preserve">para limpar os campos, </w:t>
       </w:r>
-      <w:proofErr w:type="gramStart"/>
       <w:r>
         <w:rPr>
           <w:rFonts w:ascii="Arial" w:hAnsi="Arial" w:cs="Arial"/>
@@ -1221,17 +1218,7 @@
           <w:szCs w:val="28"/>
         </w:rPr>
         <w:lastRenderedPageBreak/>
-        <w:t>Cancelar</w:t>
-      </w:r>
-      <w:proofErr w:type="gramEnd"/>
-      <w:r>
-        <w:rPr>
-          <w:rFonts w:ascii="Arial" w:hAnsi="Arial" w:cs="Arial"/>
-          <w:b/>
-          <w:sz w:val="24"/>
-          <w:szCs w:val="28"/>
-        </w:rPr>
-        <w:t xml:space="preserve"> </w:t>
+        <w:t xml:space="preserve">Cancelar </w:t>
       </w:r>
       <w:r>
         <w:rPr>
@@ -1414,15 +1401,7 @@
           <w:sz w:val="24"/>
           <w:szCs w:val="28"/>
         </w:rPr>
-        <w:t>09</w:t>
-      </w:r>
-      <w:r>
-        <w:rPr>
-          <w:rFonts w:ascii="Arial" w:hAnsi="Arial" w:cs="Arial"/>
-          <w:sz w:val="24"/>
-          <w:szCs w:val="28"/>
-        </w:rPr>
-        <w:t>/11/2019</w:t>
+        <w:t>09/11/2019</w:t>
       </w:r>
     </w:p>
     <w:p>
@@ -1474,15 +1453,7 @@
           <w:sz w:val="24"/>
           <w:szCs w:val="28"/>
         </w:rPr>
-        <w:t xml:space="preserve">Criação de tela de </w:t>
-      </w:r>
-      <w:r>
-        <w:rPr>
-          <w:rFonts w:ascii="Arial" w:hAnsi="Arial" w:cs="Arial"/>
-          <w:sz w:val="24"/>
-          <w:szCs w:val="28"/>
-        </w:rPr>
-        <w:t>Relatórios com todos os filtros configurados</w:t>
+        <w:t>Criação de tela de Relatórios com todos os filtros configurados</w:t>
       </w:r>
     </w:p>
     <w:p>
@@ -1554,16 +1525,7 @@
           <w:sz w:val="24"/>
           <w:szCs w:val="28"/>
         </w:rPr>
-        <w:t>)</w:t>
-      </w:r>
-      <w:r>
-        <w:rPr>
-          <w:rFonts w:ascii="Arial" w:hAnsi="Arial" w:cs="Arial"/>
-          <w:b/>
-          <w:sz w:val="24"/>
-          <w:szCs w:val="28"/>
-        </w:rPr>
-        <w:t xml:space="preserve">: </w:t>
+        <w:t xml:space="preserve">): </w:t>
       </w:r>
       <w:r>
         <w:rPr>
@@ -1615,32 +1577,15 @@
           <w:sz w:val="24"/>
           <w:szCs w:val="28"/>
         </w:rPr>
-        <w:t xml:space="preserve"> dos relatórios</w:t>
-      </w:r>
-      <w:r>
-        <w:rPr>
-          <w:rFonts w:ascii="Arial" w:hAnsi="Arial" w:cs="Arial"/>
-          <w:b/>
-          <w:sz w:val="24"/>
-          <w:szCs w:val="28"/>
-        </w:rPr>
-        <w:t xml:space="preserve">: </w:t>
-      </w:r>
-      <w:r>
-        <w:rPr>
-          <w:rFonts w:ascii="Arial" w:hAnsi="Arial" w:cs="Arial"/>
-          <w:sz w:val="24"/>
-          <w:szCs w:val="28"/>
-        </w:rPr>
-        <w:t>Guilherme</w:t>
-      </w:r>
-      <w:r>
-        <w:rPr>
-          <w:rFonts w:ascii="Arial" w:hAnsi="Arial" w:cs="Arial"/>
-          <w:sz w:val="24"/>
-          <w:szCs w:val="28"/>
-        </w:rPr>
-        <w:t xml:space="preserve"> e Matheus</w:t>
+        <w:t xml:space="preserve"> dos relatórios: </w:t>
+      </w:r>
+      <w:r>
+        <w:rPr>
+          <w:rFonts w:ascii="Arial" w:hAnsi="Arial" w:cs="Arial"/>
+          <w:sz w:val="24"/>
+          <w:szCs w:val="28"/>
+        </w:rPr>
+        <w:t>Guilherme e Matheus</w:t>
       </w:r>
     </w:p>
     <w:p>
@@ -1696,32 +1641,15 @@
           <w:sz w:val="24"/>
           <w:szCs w:val="28"/>
         </w:rPr>
-        <w:t>Consultas SQL</w:t>
-      </w:r>
-      <w:r>
-        <w:rPr>
-          <w:rFonts w:ascii="Arial" w:hAnsi="Arial" w:cs="Arial"/>
-          <w:b/>
-          <w:sz w:val="24"/>
-          <w:szCs w:val="28"/>
-        </w:rPr>
-        <w:t xml:space="preserve">: </w:t>
-      </w:r>
-      <w:r>
-        <w:rPr>
-          <w:rFonts w:ascii="Arial" w:hAnsi="Arial" w:cs="Arial"/>
-          <w:sz w:val="24"/>
-          <w:szCs w:val="28"/>
-        </w:rPr>
-        <w:t>Matheus</w:t>
-      </w:r>
-      <w:r>
-        <w:rPr>
-          <w:rFonts w:ascii="Arial" w:hAnsi="Arial" w:cs="Arial"/>
-          <w:sz w:val="24"/>
-          <w:szCs w:val="28"/>
-        </w:rPr>
-        <w:t>, Lucas e Guilherme</w:t>
+        <w:t xml:space="preserve">Consultas SQL: </w:t>
+      </w:r>
+      <w:r>
+        <w:rPr>
+          <w:rFonts w:ascii="Arial" w:hAnsi="Arial" w:cs="Arial"/>
+          <w:sz w:val="24"/>
+          <w:szCs w:val="28"/>
+        </w:rPr>
+        <w:t>Matheus, Lucas e Guilherme</w:t>
       </w:r>
     </w:p>
     <w:p>
@@ -2097,15 +2025,7 @@
           <w:sz w:val="24"/>
           <w:szCs w:val="28"/>
         </w:rPr>
-        <w:t>11</w:t>
-      </w:r>
-      <w:r>
-        <w:rPr>
-          <w:rFonts w:ascii="Arial" w:hAnsi="Arial" w:cs="Arial"/>
-          <w:sz w:val="24"/>
-          <w:szCs w:val="28"/>
-        </w:rPr>
-        <w:t>/11/2019</w:t>
+        <w:t>11/11/2019</w:t>
       </w:r>
     </w:p>
     <w:p>
@@ -2157,31 +2077,7 @@
           <w:sz w:val="24"/>
           <w:szCs w:val="28"/>
         </w:rPr>
-        <w:t>Criação d</w:t>
-      </w:r>
-      <w:r>
-        <w:rPr>
-          <w:rFonts w:ascii="Arial" w:hAnsi="Arial" w:cs="Arial"/>
-          <w:sz w:val="24"/>
-          <w:szCs w:val="28"/>
-        </w:rPr>
-        <w:t>a</w:t>
-      </w:r>
-      <w:r>
-        <w:rPr>
-          <w:rFonts w:ascii="Arial" w:hAnsi="Arial" w:cs="Arial"/>
-          <w:sz w:val="24"/>
-          <w:szCs w:val="28"/>
-        </w:rPr>
-        <w:t xml:space="preserve"> tela de </w:t>
-      </w:r>
-      <w:r>
-        <w:rPr>
-          <w:rFonts w:ascii="Arial" w:hAnsi="Arial" w:cs="Arial"/>
-          <w:sz w:val="24"/>
-          <w:szCs w:val="28"/>
-        </w:rPr>
-        <w:t>edição dos pedidos</w:t>
+        <w:t>Criação da tela de edição dos pedidos</w:t>
       </w:r>
     </w:p>
     <w:p>
@@ -2234,16 +2130,7 @@
           <w:sz w:val="24"/>
           <w:szCs w:val="28"/>
         </w:rPr>
-        <w:t>Edição</w:t>
-      </w:r>
-      <w:r>
-        <w:rPr>
-          <w:rFonts w:ascii="Arial" w:hAnsi="Arial" w:cs="Arial"/>
-          <w:b/>
-          <w:sz w:val="24"/>
-          <w:szCs w:val="28"/>
-        </w:rPr>
-        <w:t xml:space="preserve"> (Front-</w:t>
+        <w:t>Edição (Front-</w:t>
       </w:r>
       <w:proofErr w:type="spellStart"/>
       <w:r>
@@ -2271,15 +2158,7 @@
           <w:sz w:val="24"/>
           <w:szCs w:val="28"/>
         </w:rPr>
-        <w:t>Guilherme</w:t>
-      </w:r>
-      <w:r>
-        <w:rPr>
-          <w:rFonts w:ascii="Arial" w:hAnsi="Arial" w:cs="Arial"/>
-          <w:sz w:val="24"/>
-          <w:szCs w:val="28"/>
-        </w:rPr>
-        <w:t xml:space="preserve"> e Matheus</w:t>
+        <w:t>Guilherme e Matheus</w:t>
       </w:r>
     </w:p>
     <w:p>
@@ -2331,23 +2210,7 @@
           <w:sz w:val="24"/>
           <w:szCs w:val="28"/>
         </w:rPr>
-        <w:t>Guilherme</w:t>
-      </w:r>
-      <w:r>
-        <w:rPr>
-          <w:rFonts w:ascii="Arial" w:hAnsi="Arial" w:cs="Arial"/>
-          <w:sz w:val="24"/>
-          <w:szCs w:val="28"/>
-        </w:rPr>
-        <w:t>, Lucas</w:t>
-      </w:r>
-      <w:r>
-        <w:rPr>
-          <w:rFonts w:ascii="Arial" w:hAnsi="Arial" w:cs="Arial"/>
-          <w:sz w:val="24"/>
-          <w:szCs w:val="28"/>
-        </w:rPr>
-        <w:t xml:space="preserve"> e Matheus</w:t>
+        <w:t>Guilherme, Lucas e Matheus</w:t>
       </w:r>
     </w:p>
     <w:p>
@@ -2371,16 +2234,7 @@
           <w:sz w:val="24"/>
           <w:szCs w:val="28"/>
         </w:rPr>
-        <w:t>Conexão com o banco</w:t>
-      </w:r>
-      <w:r>
-        <w:rPr>
-          <w:rFonts w:ascii="Arial" w:hAnsi="Arial" w:cs="Arial"/>
-          <w:b/>
-          <w:sz w:val="24"/>
-          <w:szCs w:val="28"/>
-        </w:rPr>
-        <w:t xml:space="preserve">: </w:t>
+        <w:t xml:space="preserve">Conexão com o banco: </w:t>
       </w:r>
       <w:r>
         <w:rPr>
@@ -2423,25 +2277,7 @@
           <w:sz w:val="24"/>
           <w:szCs w:val="28"/>
         </w:rPr>
-        <w:t xml:space="preserve"> </w:t>
-      </w:r>
-      <w:r>
-        <w:rPr>
-          <w:rFonts w:ascii="Arial" w:hAnsi="Arial" w:cs="Arial"/>
-          <w:b/>
-          <w:sz w:val="24"/>
-          <w:szCs w:val="28"/>
-        </w:rPr>
-        <w:t>SQL</w:t>
-      </w:r>
-      <w:r>
-        <w:rPr>
-          <w:rFonts w:ascii="Arial" w:hAnsi="Arial" w:cs="Arial"/>
-          <w:b/>
-          <w:sz w:val="24"/>
-          <w:szCs w:val="28"/>
-        </w:rPr>
-        <w:t xml:space="preserve">: </w:t>
+        <w:t xml:space="preserve"> SQL: </w:t>
       </w:r>
       <w:r>
         <w:rPr>
@@ -2551,15 +2387,7 @@
           <w:sz w:val="24"/>
           <w:szCs w:val="28"/>
         </w:rPr>
-        <w:t xml:space="preserve">com </w:t>
-      </w:r>
-      <w:r>
-        <w:rPr>
-          <w:rFonts w:ascii="Arial" w:hAnsi="Arial" w:cs="Arial"/>
-          <w:sz w:val="24"/>
-          <w:szCs w:val="28"/>
-        </w:rPr>
-        <w:t xml:space="preserve">os campos de: </w:t>
+        <w:t xml:space="preserve">com os campos de: </w:t>
       </w:r>
       <w:r>
         <w:rPr>
@@ -2827,15 +2655,7 @@
           <w:sz w:val="24"/>
           <w:szCs w:val="28"/>
         </w:rPr>
-        <w:t>14</w:t>
-      </w:r>
-      <w:r>
-        <w:rPr>
-          <w:rFonts w:ascii="Arial" w:hAnsi="Arial" w:cs="Arial"/>
-          <w:sz w:val="24"/>
-          <w:szCs w:val="28"/>
-        </w:rPr>
-        <w:t>/11/2019</w:t>
+        <w:t>14/11/2019</w:t>
       </w:r>
     </w:p>
     <w:p>
@@ -2887,15 +2707,7 @@
           <w:sz w:val="24"/>
           <w:szCs w:val="28"/>
         </w:rPr>
-        <w:t>Criação d</w:t>
-      </w:r>
-      <w:r>
-        <w:rPr>
-          <w:rFonts w:ascii="Arial" w:hAnsi="Arial" w:cs="Arial"/>
-          <w:sz w:val="24"/>
-          <w:szCs w:val="28"/>
-        </w:rPr>
-        <w:t>a tela de alteração de senha</w:t>
+        <w:t>Criação da tela de alteração de senha</w:t>
       </w:r>
     </w:p>
     <w:p>
@@ -2947,16 +2759,7 @@
           <w:sz w:val="24"/>
           <w:szCs w:val="28"/>
         </w:rPr>
-        <w:t>alteração de senha</w:t>
-      </w:r>
-      <w:r>
-        <w:rPr>
-          <w:rFonts w:ascii="Arial" w:hAnsi="Arial" w:cs="Arial"/>
-          <w:b/>
-          <w:sz w:val="24"/>
-          <w:szCs w:val="28"/>
-        </w:rPr>
-        <w:t xml:space="preserve"> (Front-</w:t>
+        <w:t>alteração de senha (Front-</w:t>
       </w:r>
       <w:proofErr w:type="spellStart"/>
       <w:r>
@@ -2976,16 +2779,7 @@
           <w:sz w:val="24"/>
           <w:szCs w:val="28"/>
         </w:rPr>
-        <w:t>):</w:t>
-      </w:r>
-      <w:r>
-        <w:rPr>
-          <w:rFonts w:ascii="Arial" w:hAnsi="Arial" w:cs="Arial"/>
-          <w:b/>
-          <w:sz w:val="24"/>
-          <w:szCs w:val="28"/>
-        </w:rPr>
-        <w:t xml:space="preserve"> </w:t>
+        <w:t xml:space="preserve">): </w:t>
       </w:r>
       <w:r>
         <w:rPr>
@@ -3017,16 +2811,7 @@
           <w:sz w:val="24"/>
           <w:szCs w:val="28"/>
         </w:rPr>
-        <w:t>B</w:t>
-      </w:r>
-      <w:r>
-        <w:rPr>
-          <w:rFonts w:ascii="Arial" w:hAnsi="Arial" w:cs="Arial"/>
-          <w:b/>
-          <w:sz w:val="24"/>
-          <w:szCs w:val="28"/>
-        </w:rPr>
-        <w:t>ack-</w:t>
+        <w:t>Back-</w:t>
       </w:r>
       <w:proofErr w:type="spellStart"/>
       <w:r>
@@ -3046,16 +2831,7 @@
           <w:sz w:val="24"/>
           <w:szCs w:val="28"/>
         </w:rPr>
-        <w:t xml:space="preserve"> da tela de alteração de senha</w:t>
-      </w:r>
-      <w:r>
-        <w:rPr>
-          <w:rFonts w:ascii="Arial" w:hAnsi="Arial" w:cs="Arial"/>
-          <w:b/>
-          <w:sz w:val="24"/>
-          <w:szCs w:val="28"/>
-        </w:rPr>
-        <w:t xml:space="preserve">: </w:t>
+        <w:t xml:space="preserve"> da tela de alteração de senha: </w:t>
       </w:r>
       <w:r>
         <w:rPr>
@@ -3127,16 +2903,7 @@
           <w:sz w:val="24"/>
           <w:szCs w:val="28"/>
         </w:rPr>
-        <w:t xml:space="preserve"> a senha</w:t>
-      </w:r>
-      <w:r>
-        <w:rPr>
-          <w:rFonts w:ascii="Arial" w:hAnsi="Arial" w:cs="Arial"/>
-          <w:b/>
-          <w:sz w:val="24"/>
-          <w:szCs w:val="28"/>
-        </w:rPr>
-        <w:t xml:space="preserve">: </w:t>
+        <w:t xml:space="preserve"> a senha: </w:t>
       </w:r>
       <w:r>
         <w:rPr>
@@ -3652,15 +3419,7 @@
           <w:sz w:val="24"/>
           <w:szCs w:val="28"/>
         </w:rPr>
-        <w:t>16</w:t>
-      </w:r>
-      <w:r>
-        <w:rPr>
-          <w:rFonts w:ascii="Arial" w:hAnsi="Arial" w:cs="Arial"/>
-          <w:sz w:val="24"/>
-          <w:szCs w:val="28"/>
-        </w:rPr>
-        <w:t>/11/2019</w:t>
+        <w:t>16/11/2019</w:t>
       </w:r>
     </w:p>
     <w:p>
@@ -3792,16 +3551,7 @@
           <w:sz w:val="24"/>
           <w:szCs w:val="28"/>
         </w:rPr>
-        <w:t xml:space="preserve"> </w:t>
-      </w:r>
-      <w:r>
-        <w:rPr>
-          <w:rFonts w:ascii="Arial" w:hAnsi="Arial" w:cs="Arial"/>
-          <w:b/>
-          <w:sz w:val="24"/>
-          <w:szCs w:val="28"/>
-        </w:rPr>
-        <w:t>(Front-</w:t>
+        <w:t xml:space="preserve"> (Front-</w:t>
       </w:r>
       <w:proofErr w:type="spellStart"/>
       <w:r>
@@ -4072,15 +3822,7 @@
           <w:sz w:val="24"/>
           <w:szCs w:val="28"/>
         </w:rPr>
-        <w:t xml:space="preserve"> </w:t>
-      </w:r>
-      <w:r>
-        <w:rPr>
-          <w:rFonts w:ascii="Arial" w:hAnsi="Arial" w:cs="Arial"/>
-          <w:sz w:val="24"/>
-          <w:szCs w:val="28"/>
-        </w:rPr>
-        <w:t>do usuário (parte Front e Back).</w:t>
+        <w:t xml:space="preserve"> do usuário (parte Front e Back).</w:t>
       </w:r>
     </w:p>
     <w:p>
@@ -4162,15 +3904,7 @@
           <w:sz w:val="24"/>
           <w:szCs w:val="28"/>
         </w:rPr>
-        <w:t xml:space="preserve"> para alteração </w:t>
-      </w:r>
-      <w:r>
-        <w:rPr>
-          <w:rFonts w:ascii="Arial" w:hAnsi="Arial" w:cs="Arial"/>
-          <w:sz w:val="24"/>
-          <w:szCs w:val="28"/>
-        </w:rPr>
-        <w:t xml:space="preserve">do </w:t>
+        <w:t xml:space="preserve"> para alteração do </w:t>
       </w:r>
       <w:proofErr w:type="spellStart"/>
       <w:r>
@@ -4318,15 +4052,7 @@
           <w:sz w:val="24"/>
           <w:szCs w:val="28"/>
         </w:rPr>
-        <w:t>18</w:t>
-      </w:r>
-      <w:r>
-        <w:rPr>
-          <w:rFonts w:ascii="Arial" w:hAnsi="Arial" w:cs="Arial"/>
-          <w:sz w:val="24"/>
-          <w:szCs w:val="28"/>
-        </w:rPr>
-        <w:t>/11/2019</w:t>
+        <w:t>18/11/2019</w:t>
       </w:r>
     </w:p>
     <w:p>
@@ -4882,7 +4608,7 @@
           <w:sz w:val="24"/>
           <w:szCs w:val="28"/>
         </w:rPr>
-        <w:t>20</w:t>
+        <w:t>19</w:t>
       </w:r>
       <w:r>
         <w:rPr>
@@ -4891,6 +4617,388 @@
           <w:szCs w:val="28"/>
         </w:rPr>
         <w:t>/11/2019</w:t>
+      </w:r>
+    </w:p>
+    <w:p>
+      <w:pPr>
+        <w:rPr>
+          <w:rFonts w:ascii="Arial" w:hAnsi="Arial" w:cs="Arial"/>
+          <w:sz w:val="24"/>
+          <w:szCs w:val="28"/>
+        </w:rPr>
+      </w:pPr>
+      <w:r>
+        <w:rPr>
+          <w:rFonts w:ascii="Arial" w:hAnsi="Arial" w:cs="Arial"/>
+          <w:b/>
+          <w:sz w:val="24"/>
+          <w:szCs w:val="28"/>
+        </w:rPr>
+        <w:t xml:space="preserve">Versão: </w:t>
+      </w:r>
+      <w:r>
+        <w:rPr>
+          <w:rFonts w:ascii="Arial" w:hAnsi="Arial" w:cs="Arial"/>
+          <w:sz w:val="24"/>
+          <w:szCs w:val="28"/>
+        </w:rPr>
+        <w:t>1.7</w:t>
+      </w:r>
+    </w:p>
+    <w:p>
+      <w:pPr>
+        <w:rPr>
+          <w:rFonts w:ascii="Arial" w:hAnsi="Arial" w:cs="Arial"/>
+          <w:sz w:val="24"/>
+          <w:szCs w:val="28"/>
+        </w:rPr>
+      </w:pPr>
+      <w:r>
+        <w:rPr>
+          <w:rFonts w:ascii="Arial" w:hAnsi="Arial" w:cs="Arial"/>
+          <w:b/>
+          <w:sz w:val="24"/>
+          <w:szCs w:val="28"/>
+        </w:rPr>
+        <w:t xml:space="preserve">Título: </w:t>
+      </w:r>
+      <w:r>
+        <w:rPr>
+          <w:rFonts w:ascii="Arial" w:hAnsi="Arial" w:cs="Arial"/>
+          <w:sz w:val="24"/>
+          <w:szCs w:val="28"/>
+        </w:rPr>
+        <w:t>Teste de Software</w:t>
+      </w:r>
+    </w:p>
+    <w:p>
+      <w:pPr>
+        <w:rPr>
+          <w:rFonts w:ascii="Arial" w:hAnsi="Arial" w:cs="Arial"/>
+          <w:b/>
+          <w:sz w:val="24"/>
+          <w:szCs w:val="28"/>
+        </w:rPr>
+      </w:pPr>
+      <w:r>
+        <w:rPr>
+          <w:rFonts w:ascii="Arial" w:hAnsi="Arial" w:cs="Arial"/>
+          <w:b/>
+          <w:sz w:val="24"/>
+          <w:szCs w:val="28"/>
+        </w:rPr>
+        <w:t>Autores:</w:t>
+      </w:r>
+    </w:p>
+    <w:p>
+      <w:pPr>
+        <w:pStyle w:val="PargrafodaLista"/>
+        <w:rPr>
+          <w:rFonts w:ascii="Arial" w:hAnsi="Arial" w:cs="Arial"/>
+          <w:b/>
+          <w:sz w:val="24"/>
+          <w:szCs w:val="28"/>
+        </w:rPr>
+      </w:pPr>
+      <w:r>
+        <w:rPr>
+          <w:rFonts w:ascii="Arial" w:hAnsi="Arial" w:cs="Arial"/>
+          <w:b/>
+          <w:sz w:val="24"/>
+          <w:szCs w:val="28"/>
+        </w:rPr>
+        <w:t xml:space="preserve">Guilherme </w:t>
+      </w:r>
+      <w:proofErr w:type="spellStart"/>
+      <w:r>
+        <w:rPr>
+          <w:rFonts w:ascii="Arial" w:hAnsi="Arial" w:cs="Arial"/>
+          <w:b/>
+          <w:sz w:val="24"/>
+          <w:szCs w:val="28"/>
+        </w:rPr>
+        <w:t>Rudiger</w:t>
+      </w:r>
+      <w:proofErr w:type="spellEnd"/>
+      <w:r>
+        <w:rPr>
+          <w:rFonts w:ascii="Arial" w:hAnsi="Arial" w:cs="Arial"/>
+          <w:b/>
+          <w:sz w:val="24"/>
+          <w:szCs w:val="28"/>
+        </w:rPr>
+        <w:t>, Lucas Trancoso e Matheus Horongoso</w:t>
+      </w:r>
+    </w:p>
+    <w:p>
+      <w:pPr>
+        <w:pStyle w:val="PargrafodaLista"/>
+        <w:rPr>
+          <w:rFonts w:ascii="Arial" w:hAnsi="Arial" w:cs="Arial"/>
+          <w:b/>
+          <w:sz w:val="24"/>
+          <w:szCs w:val="28"/>
+        </w:rPr>
+      </w:pPr>
+    </w:p>
+    <w:p>
+      <w:pPr>
+        <w:rPr>
+          <w:rFonts w:ascii="Arial" w:hAnsi="Arial" w:cs="Arial"/>
+          <w:b/>
+          <w:sz w:val="24"/>
+          <w:szCs w:val="28"/>
+        </w:rPr>
+      </w:pPr>
+      <w:r>
+        <w:rPr>
+          <w:rFonts w:ascii="Arial" w:hAnsi="Arial" w:cs="Arial"/>
+          <w:b/>
+          <w:sz w:val="24"/>
+          <w:szCs w:val="28"/>
+        </w:rPr>
+        <w:t xml:space="preserve">Descrição: </w:t>
+      </w:r>
+    </w:p>
+    <w:p>
+      <w:pPr>
+        <w:pStyle w:val="PargrafodaLista"/>
+        <w:ind w:firstLine="696"/>
+        <w:jc w:val="both"/>
+        <w:rPr>
+          <w:rFonts w:ascii="Arial" w:hAnsi="Arial" w:cs="Arial"/>
+          <w:sz w:val="24"/>
+          <w:szCs w:val="28"/>
+        </w:rPr>
+      </w:pPr>
+      <w:r>
+        <w:rPr>
+          <w:rFonts w:ascii="Arial" w:hAnsi="Arial" w:cs="Arial"/>
+          <w:sz w:val="24"/>
+          <w:szCs w:val="28"/>
+        </w:rPr>
+        <w:t>O dia 19/11/2019 foi inteiramente reservado para os testes de software, onde testamos todas as funções, todas as etapas em todas as telas, para verificar e se certificar, que a conexão com o banco e o servidor estão funcionando, os cadastros, as buscas, as edições e tudo referente a estrutura e funcionamento do</w:t>
+      </w:r>
+      <w:r>
+        <w:rPr>
+          <w:rFonts w:ascii="Arial" w:hAnsi="Arial" w:cs="Arial"/>
+          <w:sz w:val="24"/>
+          <w:szCs w:val="28"/>
+        </w:rPr>
+        <w:t xml:space="preserve"> </w:t>
+      </w:r>
+      <w:bookmarkStart w:id="0" w:name="_GoBack"/>
+      <w:bookmarkEnd w:id="0"/>
+      <w:r>
+        <w:rPr>
+          <w:rFonts w:ascii="Arial" w:hAnsi="Arial" w:cs="Arial"/>
+          <w:sz w:val="24"/>
+          <w:szCs w:val="28"/>
+        </w:rPr>
+        <w:t>sistema.</w:t>
+      </w:r>
+    </w:p>
+    <w:p>
+      <w:pPr>
+        <w:tabs>
+          <w:tab w:val="right" w:pos="8504"/>
+        </w:tabs>
+        <w:rPr>
+          <w:rFonts w:ascii="Arial" w:hAnsi="Arial" w:cs="Arial"/>
+          <w:sz w:val="24"/>
+          <w:szCs w:val="28"/>
+        </w:rPr>
+      </w:pPr>
+      <w:r>
+        <w:rPr>
+          <w:rFonts w:ascii="Arial" w:hAnsi="Arial" w:cs="Arial"/>
+          <w:noProof/>
+          <w:sz w:val="24"/>
+          <w:szCs w:val="28"/>
+          <w:lang w:eastAsia="pt-BR"/>
+        </w:rPr>
+        <mc:AlternateContent>
+          <mc:Choice Requires="wps">
+            <w:drawing>
+              <wp:anchor distT="0" distB="0" distL="114300" distR="114300" simplePos="0" relativeHeight="251677696" behindDoc="0" locked="0" layoutInCell="1" allowOverlap="1" wp14:anchorId="062FCA7B" wp14:editId="72779098">
+                <wp:simplePos x="0" y="0"/>
+                <wp:positionH relativeFrom="column">
+                  <wp:posOffset>0</wp:posOffset>
+                </wp:positionH>
+                <wp:positionV relativeFrom="paragraph">
+                  <wp:posOffset>0</wp:posOffset>
+                </wp:positionV>
+                <wp:extent cx="5191125" cy="45719"/>
+                <wp:effectExtent l="0" t="0" r="28575" b="12065"/>
+                <wp:wrapNone/>
+                <wp:docPr id="4" name="Fluxograma: Processo 4"/>
+                <wp:cNvGraphicFramePr/>
+                <a:graphic xmlns:a="http://schemas.openxmlformats.org/drawingml/2006/main">
+                  <a:graphicData uri="http://schemas.microsoft.com/office/word/2010/wordprocessingShape">
+                    <wps:wsp>
+                      <wps:cNvSpPr/>
+                      <wps:spPr>
+                        <a:xfrm>
+                          <a:off x="0" y="0"/>
+                          <a:ext cx="5191125" cy="45719"/>
+                        </a:xfrm>
+                        <a:prstGeom prst="flowChartProcess">
+                          <a:avLst/>
+                        </a:prstGeom>
+                      </wps:spPr>
+                      <wps:style>
+                        <a:lnRef idx="2">
+                          <a:schemeClr val="accent1">
+                            <a:shade val="50000"/>
+                          </a:schemeClr>
+                        </a:lnRef>
+                        <a:fillRef idx="1">
+                          <a:schemeClr val="accent1"/>
+                        </a:fillRef>
+                        <a:effectRef idx="0">
+                          <a:schemeClr val="accent1"/>
+                        </a:effectRef>
+                        <a:fontRef idx="minor">
+                          <a:schemeClr val="lt1"/>
+                        </a:fontRef>
+                      </wps:style>
+                      <wps:bodyPr rot="0" spcFirstLastPara="0" vertOverflow="overflow" horzOverflow="overflow" vert="horz" wrap="square" lIns="91440" tIns="45720" rIns="91440" bIns="45720" numCol="1" spcCol="0" rtlCol="0" fromWordArt="0" anchor="ctr" anchorCtr="0" forceAA="0" compatLnSpc="1">
+                        <a:prstTxWarp prst="textNoShape">
+                          <a:avLst/>
+                        </a:prstTxWarp>
+                        <a:noAutofit/>
+                      </wps:bodyPr>
+                    </wps:wsp>
+                  </a:graphicData>
+                </a:graphic>
+                <wp14:sizeRelV relativeFrom="margin">
+                  <wp14:pctHeight>0</wp14:pctHeight>
+                </wp14:sizeRelV>
+              </wp:anchor>
+            </w:drawing>
+          </mc:Choice>
+          <mc:Fallback>
+            <w:pict>
+              <v:shapetype w14:anchorId="37492846" id="_x0000_t109" coordsize="21600,21600" o:spt="109" path="m,l,21600r21600,l21600,xe">
+                <v:stroke joinstyle="miter"/>
+                <v:path gradientshapeok="t" o:connecttype="rect"/>
+              </v:shapetype>
+              <v:shape id="Fluxograma: Processo 4" o:spid="_x0000_s1026" type="#_x0000_t109" style="position:absolute;margin-left:0;margin-top:0;width:408.75pt;height:3.6pt;z-index:251677696;visibility:visible;mso-wrap-style:square;mso-height-percent:0;mso-wrap-distance-left:9pt;mso-wrap-distance-top:0;mso-wrap-distance-right:9pt;mso-wrap-distance-bottom:0;mso-position-horizontal:absolute;mso-position-horizontal-relative:text;mso-position-vertical:absolute;mso-position-vertical-relative:text;mso-height-percent:0;mso-height-relative:margin;v-text-anchor:middle" o:gfxdata="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" fillcolor="#5b9bd5 [3204]" strokecolor="#1f4d78 [1604]" strokeweight="1pt"/>
+            </w:pict>
+          </mc:Fallback>
+        </mc:AlternateContent>
+      </w:r>
+    </w:p>
+    <w:p>
+      <w:pPr>
+        <w:tabs>
+          <w:tab w:val="right" w:pos="8504"/>
+        </w:tabs>
+        <w:rPr>
+          <w:rFonts w:ascii="Arial" w:hAnsi="Arial" w:cs="Arial"/>
+          <w:sz w:val="24"/>
+          <w:szCs w:val="28"/>
+        </w:rPr>
+      </w:pPr>
+    </w:p>
+    <w:p>
+      <w:pPr>
+        <w:tabs>
+          <w:tab w:val="right" w:pos="8504"/>
+        </w:tabs>
+        <w:rPr>
+          <w:rFonts w:ascii="Arial" w:hAnsi="Arial" w:cs="Arial"/>
+          <w:sz w:val="24"/>
+          <w:szCs w:val="28"/>
+        </w:rPr>
+      </w:pPr>
+    </w:p>
+    <w:p>
+      <w:pPr>
+        <w:tabs>
+          <w:tab w:val="right" w:pos="8504"/>
+        </w:tabs>
+        <w:rPr>
+          <w:rFonts w:ascii="Arial" w:hAnsi="Arial" w:cs="Arial"/>
+          <w:sz w:val="24"/>
+          <w:szCs w:val="28"/>
+        </w:rPr>
+      </w:pPr>
+    </w:p>
+    <w:p>
+      <w:pPr>
+        <w:tabs>
+          <w:tab w:val="right" w:pos="8504"/>
+        </w:tabs>
+        <w:rPr>
+          <w:rFonts w:ascii="Arial" w:hAnsi="Arial" w:cs="Arial"/>
+          <w:sz w:val="24"/>
+          <w:szCs w:val="28"/>
+        </w:rPr>
+      </w:pPr>
+    </w:p>
+    <w:p>
+      <w:pPr>
+        <w:tabs>
+          <w:tab w:val="right" w:pos="8504"/>
+        </w:tabs>
+        <w:rPr>
+          <w:rFonts w:ascii="Arial" w:hAnsi="Arial" w:cs="Arial"/>
+          <w:sz w:val="24"/>
+          <w:szCs w:val="28"/>
+        </w:rPr>
+      </w:pPr>
+    </w:p>
+    <w:p>
+      <w:pPr>
+        <w:tabs>
+          <w:tab w:val="right" w:pos="8504"/>
+        </w:tabs>
+        <w:rPr>
+          <w:rFonts w:ascii="Arial" w:hAnsi="Arial" w:cs="Arial"/>
+          <w:sz w:val="24"/>
+          <w:szCs w:val="28"/>
+        </w:rPr>
+      </w:pPr>
+    </w:p>
+    <w:p>
+      <w:pPr>
+        <w:tabs>
+          <w:tab w:val="right" w:pos="8504"/>
+        </w:tabs>
+        <w:rPr>
+          <w:rFonts w:ascii="Arial" w:hAnsi="Arial" w:cs="Arial"/>
+          <w:sz w:val="24"/>
+          <w:szCs w:val="28"/>
+        </w:rPr>
+      </w:pPr>
+    </w:p>
+    <w:p>
+      <w:pPr>
+        <w:rPr>
+          <w:rFonts w:ascii="Arial" w:hAnsi="Arial" w:cs="Arial"/>
+          <w:b/>
+          <w:sz w:val="24"/>
+          <w:szCs w:val="28"/>
+        </w:rPr>
+      </w:pPr>
+      <w:r>
+        <w:rPr>
+          <w:rFonts w:ascii="Arial" w:hAnsi="Arial" w:cs="Arial"/>
+          <w:b/>
+          <w:sz w:val="24"/>
+          <w:szCs w:val="28"/>
+        </w:rPr>
+        <w:lastRenderedPageBreak/>
+        <w:t xml:space="preserve">Data: </w:t>
+      </w:r>
+      <w:r>
+        <w:rPr>
+          <w:rFonts w:ascii="Arial" w:hAnsi="Arial" w:cs="Arial"/>
+          <w:sz w:val="24"/>
+          <w:szCs w:val="28"/>
+        </w:rPr>
+        <w:t>20/11/2019</w:t>
       </w:r>
     </w:p>
     <w:p>
@@ -6047,6 +6155,7 @@
   <w:style w:type="character" w:default="1" w:styleId="Fontepargpadro">
     <w:name w:val="Default Paragraph Font"/>
     <w:uiPriority w:val="1"/>
+    <w:semiHidden/>
     <w:unhideWhenUsed/>
   </w:style>
   <w:style w:type="table" w:default="1" w:styleId="Tabelanormal">
@@ -6343,4 +6452,16 @@
     </a:ext>
   </a:extLst>
 </a:theme>
+</file>
+
+<file path=customXml/item1.xml><?xml version="1.0" encoding="utf-8"?>
+<b:Sources xmlns:b="http://schemas.openxmlformats.org/officeDocument/2006/bibliography" xmlns="http://schemas.openxmlformats.org/officeDocument/2006/bibliography" SelectedStyle="\APASixthEditionOfficeOnline.xsl" StyleName="APA" Version="6"/>
+</file>
+
+<file path=customXml/itemProps1.xml><?xml version="1.0" encoding="utf-8"?>
+<ds:datastoreItem xmlns:ds="http://schemas.openxmlformats.org/officeDocument/2006/customXml" ds:itemID="{59476039-786E-4853-9C76-C8501B0E71F0}">
+  <ds:schemaRefs>
+    <ds:schemaRef ds:uri="http://schemas.openxmlformats.org/officeDocument/2006/bibliography"/>
+  </ds:schemaRefs>
+</ds:datastoreItem>
 </file>
</xml_diff>